<commit_message>
Chapter 2; Dev tools and Gantt na lang
</commit_message>
<xml_diff>
--- a/Documentation/Chapters/Chapter2.docx
+++ b/Documentation/Chapters/Chapter2.docx
@@ -18,18 +18,18 @@
           <w:b/>
           <w:sz w:val="24"/>
         </w:rPr>
-        <w:t>2.</w:t>
-      </w:r>
-      <w:bookmarkStart w:id="0" w:name="_GoBack"/>
-      <w:bookmarkEnd w:id="0"/>
-      <w:r>
+        <w:t>2. METHODOLOGY</w:t>
+      </w:r>
+    </w:p>
+    <w:p>
+      <w:pPr>
+        <w:spacing w:after="0" w:line="480" w:lineRule="auto"/>
         <w:rPr>
           <w:rFonts w:ascii="Century Gothic" w:hAnsi="Century Gothic"/>
           <w:b/>
           <w:sz w:val="24"/>
         </w:rPr>
-        <w:t xml:space="preserve"> METHODOLOGY</w:t>
-      </w:r>
+      </w:pPr>
     </w:p>
     <w:p>
       <w:pPr>
@@ -40,15 +40,22 @@
           <w:sz w:val="24"/>
         </w:rPr>
       </w:pPr>
-    </w:p>
-    <w:p>
-      <w:pPr>
-        <w:spacing w:after="0" w:line="480" w:lineRule="auto"/>
+      <w:r>
         <w:rPr>
           <w:rFonts w:ascii="Century Gothic" w:hAnsi="Century Gothic"/>
           <w:b/>
           <w:sz w:val="24"/>
         </w:rPr>
+        <w:t>2.1 Research Design</w:t>
+      </w:r>
+    </w:p>
+    <w:p>
+      <w:pPr>
+        <w:spacing w:after="0" w:line="480" w:lineRule="auto"/>
+        <w:jc w:val="both"/>
+        <w:rPr>
+          <w:rFonts w:ascii="Century Gothic" w:hAnsi="Century Gothic"/>
+        </w:rPr>
       </w:pPr>
       <w:r>
         <w:rPr>
@@ -56,241 +63,302 @@
           <w:b/>
           <w:sz w:val="24"/>
         </w:rPr>
-        <w:t>2</w:t>
-      </w:r>
-      <w:r>
+        <w:tab/>
+      </w:r>
+      <w:r>
+        <w:rPr>
+          <w:rFonts w:ascii="Century Gothic" w:hAnsi="Century Gothic"/>
+        </w:rPr>
+        <w:t>This study used de</w:t>
+      </w:r>
+      <w:r>
+        <w:rPr>
+          <w:rFonts w:ascii="Century Gothic" w:hAnsi="Century Gothic"/>
+        </w:rPr>
+        <w:t>scriptive method of research since the existing processes of the Recoletos Community Outreach Program (ReCOP) Office must be defined first in order to design and create a mobile – responsive web application that will centralized the transactions regarding outreach activities.</w:t>
+      </w:r>
+    </w:p>
+    <w:p>
+      <w:pPr>
+        <w:spacing w:after="0" w:line="480" w:lineRule="auto"/>
+        <w:ind w:firstLine="720"/>
+        <w:jc w:val="both"/>
+        <w:rPr>
+          <w:rFonts w:ascii="Century Gothic" w:hAnsi="Century Gothic"/>
+        </w:rPr>
+      </w:pPr>
+      <w:r>
+        <w:rPr>
+          <w:rFonts w:ascii="Century Gothic" w:hAnsi="Century Gothic"/>
+        </w:rPr>
+        <w:t>According to Ritchiet. al. (2013), descriptive research is a method where the researchers will be able to observe a large mass of target population and will make required conclusions about the variables.</w:t>
+      </w:r>
+    </w:p>
+    <w:p>
+      <w:pPr>
+        <w:spacing w:after="0" w:line="480" w:lineRule="auto"/>
+        <w:ind w:firstLine="720"/>
+        <w:jc w:val="both"/>
+        <w:rPr>
+          <w:rFonts w:ascii="Century Gothic" w:hAnsi="Century Gothic"/>
+        </w:rPr>
+      </w:pPr>
+      <w:r>
+        <w:rPr>
+          <w:rFonts w:ascii="Century Gothic" w:hAnsi="Century Gothic"/>
+        </w:rPr>
+        <w:t>In its essence, descriptive studies are used to describe various aspects of the phenomenon. In its popular format, descriptive research is used to</w:t>
+      </w:r>
+      <w:r>
+        <w:rPr>
+          <w:rFonts w:ascii="Century Gothic" w:hAnsi="Century Gothic"/>
+        </w:rPr>
+        <w:t xml:space="preserve"> describe characteristics and behavior of the subject</w:t>
+      </w:r>
+      <w:r>
+        <w:rPr>
+          <w:rFonts w:ascii="Century Gothic" w:hAnsi="Century Gothic"/>
+        </w:rPr>
+        <w:t>. Three main purposes of descriptive studies can be explained as describing, explaining and validating research findings.</w:t>
+      </w:r>
+    </w:p>
+    <w:p>
+      <w:pPr>
+        <w:spacing w:after="0" w:line="480" w:lineRule="auto"/>
+        <w:ind w:firstLine="720"/>
+        <w:jc w:val="both"/>
+        <w:rPr>
+          <w:rFonts w:ascii="Century Gothic" w:hAnsi="Century Gothic"/>
+        </w:rPr>
+      </w:pPr>
+      <w:r>
+        <w:rPr>
+          <w:rFonts w:ascii="Century Gothic" w:hAnsi="Century Gothic"/>
+        </w:rPr>
+        <w:t>The goal of descriptive research is to describe a phenomenon and its characteristics. This research is more concerned with what rather than how or why something has happened. (Gall, Gall, &amp; Borg, 2007).</w:t>
+      </w:r>
+    </w:p>
+    <w:p>
+      <w:pPr>
+        <w:spacing w:after="0" w:line="480" w:lineRule="auto"/>
+        <w:ind w:firstLine="720"/>
+        <w:jc w:val="both"/>
+        <w:rPr>
+          <w:rFonts w:ascii="Century Gothic" w:hAnsi="Century Gothic"/>
+        </w:rPr>
+      </w:pPr>
+      <w:r>
+        <w:rPr>
+          <w:rFonts w:ascii="Century Gothic" w:hAnsi="Century Gothic"/>
+        </w:rPr>
+        <w:t>The most common descriptive research method is the survey sampling which includes questionnaire, personal interviews, phone surveys and normative surveys (Koh &amp; Owen. 2011).</w:t>
+      </w:r>
+    </w:p>
+    <w:p>
+      <w:pPr>
+        <w:spacing w:after="0" w:line="480" w:lineRule="auto"/>
+        <w:jc w:val="both"/>
+        <w:rPr>
+          <w:rFonts w:ascii="Century Gothic" w:hAnsi="Century Gothic"/>
+        </w:rPr>
+      </w:pPr>
+    </w:p>
+    <w:p>
+      <w:pPr>
+        <w:spacing w:after="0" w:line="480" w:lineRule="auto"/>
+        <w:jc w:val="both"/>
+        <w:rPr>
+          <w:rFonts w:ascii="Century Gothic" w:hAnsi="Century Gothic"/>
+        </w:rPr>
+      </w:pPr>
+    </w:p>
+    <w:p>
+      <w:pPr>
+        <w:spacing w:after="0" w:line="480" w:lineRule="auto"/>
+        <w:jc w:val="both"/>
+        <w:rPr>
+          <w:rFonts w:ascii="Century Gothic" w:hAnsi="Century Gothic"/>
+        </w:rPr>
+      </w:pPr>
+    </w:p>
+    <w:p>
+      <w:pPr>
+        <w:spacing w:after="0" w:line="480" w:lineRule="auto"/>
+        <w:jc w:val="both"/>
         <w:rPr>
           <w:rFonts w:ascii="Century Gothic" w:hAnsi="Century Gothic"/>
           <w:b/>
           <w:sz w:val="24"/>
         </w:rPr>
-        <w:t xml:space="preserve">.1 </w:t>
-      </w:r>
+      </w:pPr>
       <w:r>
         <w:rPr>
           <w:rFonts w:ascii="Century Gothic" w:hAnsi="Century Gothic"/>
           <w:b/>
           <w:sz w:val="24"/>
         </w:rPr>
-        <w:t>Research Design</w:t>
-      </w:r>
-    </w:p>
-    <w:p>
-      <w:pPr>
-        <w:spacing w:after="0" w:line="480" w:lineRule="auto"/>
-        <w:jc w:val="both"/>
-        <w:rPr>
-          <w:rFonts w:ascii="Century Gothic" w:hAnsi="Century Gothic"/>
-        </w:rPr>
-      </w:pPr>
-      <w:r>
+        <w:lastRenderedPageBreak/>
+        <w:t>2.2 Data Gathering Tools</w:t>
+      </w:r>
+    </w:p>
+    <w:p>
+      <w:pPr>
+        <w:suppressAutoHyphens/>
+        <w:autoSpaceDE w:val="0"/>
+        <w:autoSpaceDN w:val="0"/>
+        <w:adjustRightInd w:val="0"/>
+        <w:spacing w:after="0" w:line="480" w:lineRule="auto"/>
+        <w:ind w:firstLine="720"/>
+        <w:jc w:val="both"/>
+        <w:textAlignment w:val="center"/>
+        <w:rPr>
+          <w:rFonts w:ascii="Century Gothic" w:hAnsi="Century Gothic"/>
+        </w:rPr>
+      </w:pPr>
+      <w:r>
+        <w:rPr>
+          <w:rFonts w:ascii="Century Gothic" w:hAnsi="Century Gothic"/>
+        </w:rPr>
+        <w:t xml:space="preserve">The researchers designed an interview questionnaire for the data gathering process to get both qualitative and quantitative data. </w:t>
+      </w:r>
+    </w:p>
+    <w:p>
+      <w:pPr>
+        <w:suppressAutoHyphens/>
+        <w:autoSpaceDE w:val="0"/>
+        <w:autoSpaceDN w:val="0"/>
+        <w:adjustRightInd w:val="0"/>
+        <w:spacing w:after="0" w:line="480" w:lineRule="auto"/>
+        <w:ind w:firstLine="720"/>
+        <w:jc w:val="both"/>
+        <w:textAlignment w:val="center"/>
+        <w:rPr>
+          <w:rFonts w:ascii="Century Gothic" w:hAnsi="Century Gothic"/>
+        </w:rPr>
+      </w:pPr>
+      <w:r>
+        <w:rPr>
+          <w:rFonts w:ascii="Century Gothic" w:hAnsi="Century Gothic"/>
+        </w:rPr>
+        <w:t>The primary aim of the interview questionnaire is to identify the processes regarding the outreach activities</w:t>
+      </w:r>
+      <w:r>
+        <w:rPr>
+          <w:rFonts w:ascii="Century Gothic" w:hAnsi="Century Gothic"/>
+        </w:rPr>
+        <w:t xml:space="preserve"> and to further characterize each procedures if it is vitally important or not.</w:t>
+      </w:r>
+    </w:p>
+    <w:p>
+      <w:pPr>
+        <w:suppressAutoHyphens/>
+        <w:autoSpaceDE w:val="0"/>
+        <w:autoSpaceDN w:val="0"/>
+        <w:adjustRightInd w:val="0"/>
+        <w:spacing w:after="0" w:line="480" w:lineRule="auto"/>
+        <w:ind w:firstLine="720"/>
+        <w:jc w:val="both"/>
+        <w:textAlignment w:val="center"/>
+        <w:rPr>
+          <w:rFonts w:ascii="Century Gothic" w:hAnsi="Century Gothic"/>
+        </w:rPr>
+      </w:pPr>
+      <w:r>
+        <w:rPr>
+          <w:rFonts w:ascii="Century Gothic" w:hAnsi="Century Gothic"/>
+        </w:rPr>
+        <w:t>The questionnaire was structured in such a way that respondents will be able to answer it easily.</w:t>
+      </w:r>
+    </w:p>
+    <w:p>
+      <w:pPr>
+        <w:suppressAutoHyphens/>
+        <w:autoSpaceDE w:val="0"/>
+        <w:autoSpaceDN w:val="0"/>
+        <w:adjustRightInd w:val="0"/>
+        <w:spacing w:after="0" w:line="480" w:lineRule="auto"/>
+        <w:jc w:val="both"/>
+        <w:textAlignment w:val="center"/>
+        <w:rPr>
+          <w:rFonts w:ascii="Century Gothic" w:hAnsi="Century Gothic"/>
+        </w:rPr>
+      </w:pPr>
+    </w:p>
+    <w:p>
+      <w:pPr>
+        <w:suppressAutoHyphens/>
+        <w:autoSpaceDE w:val="0"/>
+        <w:autoSpaceDN w:val="0"/>
+        <w:adjustRightInd w:val="0"/>
+        <w:spacing w:after="0" w:line="480" w:lineRule="auto"/>
+        <w:jc w:val="both"/>
+        <w:textAlignment w:val="center"/>
         <w:rPr>
           <w:rFonts w:ascii="Century Gothic" w:hAnsi="Century Gothic"/>
           <w:b/>
           <w:sz w:val="24"/>
         </w:rPr>
-        <w:tab/>
-      </w:r>
-      <w:r>
-        <w:rPr>
-          <w:rFonts w:ascii="Century Gothic" w:hAnsi="Century Gothic"/>
-        </w:rPr>
-        <w:t>This study used de</w:t>
-      </w:r>
-      <w:r>
-        <w:rPr>
-          <w:rFonts w:ascii="Century Gothic" w:hAnsi="Century Gothic"/>
-        </w:rPr>
-        <w:t>scriptive method of research since the existing processes of the Recoletos Community Outreach Program (</w:t>
-      </w:r>
-      <w:proofErr w:type="spellStart"/>
-      <w:r>
-        <w:rPr>
-          <w:rFonts w:ascii="Century Gothic" w:hAnsi="Century Gothic"/>
-        </w:rPr>
-        <w:t>ReCOP</w:t>
-      </w:r>
-      <w:proofErr w:type="spellEnd"/>
-      <w:r>
-        <w:rPr>
-          <w:rFonts w:ascii="Century Gothic" w:hAnsi="Century Gothic"/>
-        </w:rPr>
-        <w:t>) Office must be defined first in order to design and create a mobile – responsive web application that will centralized the transactions regarding outreach activities.</w:t>
-      </w:r>
-    </w:p>
-    <w:p>
-      <w:pPr>
-        <w:spacing w:after="0" w:line="480" w:lineRule="auto"/>
-        <w:ind w:firstLine="720"/>
-        <w:jc w:val="both"/>
-        <w:rPr>
-          <w:rFonts w:ascii="Century Gothic" w:hAnsi="Century Gothic"/>
-        </w:rPr>
-      </w:pPr>
-      <w:r>
-        <w:rPr>
-          <w:rFonts w:ascii="Century Gothic" w:hAnsi="Century Gothic"/>
-        </w:rPr>
-        <w:t xml:space="preserve">According to </w:t>
-      </w:r>
-      <w:proofErr w:type="spellStart"/>
-      <w:r>
-        <w:rPr>
-          <w:rFonts w:ascii="Century Gothic" w:hAnsi="Century Gothic"/>
-        </w:rPr>
-        <w:t>Ritchiet</w:t>
-      </w:r>
-      <w:proofErr w:type="spellEnd"/>
-      <w:r>
-        <w:rPr>
-          <w:rFonts w:ascii="Century Gothic" w:hAnsi="Century Gothic"/>
-        </w:rPr>
-        <w:t>. al. (2013), descriptive research is a method where the researchers will be able to observe a large mass of target population and will make required conclusions about the variables.</w:t>
-      </w:r>
-    </w:p>
-    <w:p>
-      <w:pPr>
-        <w:spacing w:after="0" w:line="480" w:lineRule="auto"/>
-        <w:ind w:firstLine="720"/>
-        <w:jc w:val="both"/>
-        <w:rPr>
-          <w:rFonts w:ascii="Century Gothic" w:hAnsi="Century Gothic"/>
-        </w:rPr>
-      </w:pPr>
-      <w:r>
-        <w:rPr>
-          <w:rFonts w:ascii="Century Gothic" w:hAnsi="Century Gothic"/>
-        </w:rPr>
-        <w:t>In its essence, descriptive studies are used to describe various aspects of the phenomenon. In its popular format, descriptive research is used to</w:t>
-      </w:r>
-      <w:r>
-        <w:rPr>
-          <w:rFonts w:ascii="Century Gothic" w:hAnsi="Century Gothic"/>
-        </w:rPr>
-        <w:t xml:space="preserve"> describe characteristics and behavior of the subject</w:t>
-      </w:r>
-      <w:r>
-        <w:rPr>
-          <w:rFonts w:ascii="Century Gothic" w:hAnsi="Century Gothic"/>
-        </w:rPr>
-        <w:t>. Three main purposes of descriptive studies can be explained as describing, explaining and validating research findings.</w:t>
-      </w:r>
-    </w:p>
-    <w:p>
-      <w:pPr>
-        <w:spacing w:after="0" w:line="480" w:lineRule="auto"/>
-        <w:ind w:firstLine="720"/>
-        <w:jc w:val="both"/>
-        <w:rPr>
-          <w:rFonts w:ascii="Century Gothic" w:hAnsi="Century Gothic"/>
-        </w:rPr>
-      </w:pPr>
-      <w:r>
-        <w:rPr>
-          <w:rFonts w:ascii="Century Gothic" w:hAnsi="Century Gothic"/>
-        </w:rPr>
-        <w:t>The goal of descriptive research is to describe a phenomenon and its characteristics. This research is more concerned with what rather than how or why something has happened. (Gall, Gall, &amp; Borg, 2007).</w:t>
-      </w:r>
-    </w:p>
-    <w:p>
-      <w:pPr>
-        <w:spacing w:after="0" w:line="480" w:lineRule="auto"/>
-        <w:ind w:firstLine="720"/>
-        <w:jc w:val="both"/>
-        <w:rPr>
-          <w:rFonts w:ascii="Century Gothic" w:hAnsi="Century Gothic"/>
-        </w:rPr>
-      </w:pPr>
-      <w:r>
-        <w:rPr>
-          <w:rFonts w:ascii="Century Gothic" w:hAnsi="Century Gothic"/>
-        </w:rPr>
-        <w:t>The most common descriptive research method is the survey sampling which includes questionnaire, personal interviews, phone surveys and normative surveys (</w:t>
-      </w:r>
-      <w:proofErr w:type="spellStart"/>
-      <w:r>
-        <w:rPr>
-          <w:rFonts w:ascii="Century Gothic" w:hAnsi="Century Gothic"/>
-        </w:rPr>
-        <w:t>Koh</w:t>
-      </w:r>
-      <w:proofErr w:type="spellEnd"/>
-      <w:r>
-        <w:rPr>
-          <w:rFonts w:ascii="Century Gothic" w:hAnsi="Century Gothic"/>
-        </w:rPr>
-        <w:t xml:space="preserve"> &amp; Owen. 2011).</w:t>
-      </w:r>
-    </w:p>
-    <w:p>
-      <w:pPr>
-        <w:spacing w:after="0" w:line="480" w:lineRule="auto"/>
-        <w:jc w:val="both"/>
-        <w:rPr>
-          <w:rFonts w:ascii="Century Gothic" w:hAnsi="Century Gothic"/>
-        </w:rPr>
-      </w:pPr>
-    </w:p>
-    <w:p>
-      <w:pPr>
-        <w:spacing w:after="0" w:line="480" w:lineRule="auto"/>
-        <w:jc w:val="both"/>
-        <w:rPr>
-          <w:rFonts w:ascii="Century Gothic" w:hAnsi="Century Gothic"/>
-        </w:rPr>
-      </w:pPr>
-    </w:p>
-    <w:p>
-      <w:pPr>
-        <w:spacing w:after="0" w:line="480" w:lineRule="auto"/>
-        <w:jc w:val="both"/>
-        <w:rPr>
-          <w:rFonts w:ascii="Century Gothic" w:hAnsi="Century Gothic"/>
-        </w:rPr>
-      </w:pPr>
-    </w:p>
-    <w:p>
-      <w:pPr>
-        <w:spacing w:after="0" w:line="480" w:lineRule="auto"/>
-        <w:jc w:val="both"/>
+      </w:pPr>
+      <w:r>
         <w:rPr>
           <w:rFonts w:ascii="Century Gothic" w:hAnsi="Century Gothic"/>
           <w:b/>
           <w:sz w:val="24"/>
         </w:rPr>
-      </w:pPr>
-      <w:r>
+        <w:t>2.3 Data Gathering Procedures</w:t>
+      </w:r>
+    </w:p>
+    <w:p>
+      <w:pPr>
+        <w:suppressAutoHyphens/>
+        <w:autoSpaceDE w:val="0"/>
+        <w:autoSpaceDN w:val="0"/>
+        <w:adjustRightInd w:val="0"/>
+        <w:spacing w:after="0" w:line="480" w:lineRule="auto"/>
+        <w:jc w:val="both"/>
+        <w:textAlignment w:val="center"/>
         <w:rPr>
           <w:rFonts w:ascii="Century Gothic" w:hAnsi="Century Gothic"/>
           <w:b/>
           <w:sz w:val="24"/>
         </w:rPr>
-        <w:lastRenderedPageBreak/>
-        <w:t>2</w:t>
-      </w:r>
+      </w:pPr>
       <w:r>
         <w:rPr>
           <w:rFonts w:ascii="Century Gothic" w:hAnsi="Century Gothic"/>
           <w:b/>
           <w:sz w:val="24"/>
         </w:rPr>
-        <w:t>.2</w:t>
-      </w:r>
+        <w:tab/>
+        <w:t>Web Development Life Cycle</w:t>
+      </w:r>
+    </w:p>
+    <w:p>
+      <w:pPr>
+        <w:suppressAutoHyphens/>
+        <w:autoSpaceDE w:val="0"/>
+        <w:autoSpaceDN w:val="0"/>
+        <w:adjustRightInd w:val="0"/>
+        <w:spacing w:after="0" w:line="480" w:lineRule="auto"/>
+        <w:jc w:val="both"/>
+        <w:textAlignment w:val="center"/>
+        <w:rPr>
+          <w:rFonts w:ascii="Century Gothic" w:hAnsi="Century Gothic"/>
+        </w:rPr>
+      </w:pPr>
       <w:r>
         <w:rPr>
           <w:rFonts w:ascii="Century Gothic" w:hAnsi="Century Gothic"/>
           <w:b/>
           <w:sz w:val="24"/>
         </w:rPr>
-        <w:t xml:space="preserve"> </w:t>
-      </w:r>
-      <w:r>
-        <w:rPr>
-          <w:rFonts w:ascii="Century Gothic" w:hAnsi="Century Gothic"/>
-          <w:b/>
-          <w:sz w:val="24"/>
-        </w:rPr>
-        <w:t>Data Gathering Tools</w:t>
+        <w:tab/>
+      </w:r>
+      <w:r>
+        <w:rPr>
+          <w:rFonts w:ascii="Century Gothic" w:hAnsi="Century Gothic"/>
+        </w:rPr>
+        <w:t>Since the output of the project was a mobile-responsive web application, the treatment for data gathered as well as constructing the data-access layer, business logic layer and presentation layer of the entire website much differs with what is done in a typical software. In this case, the researchers used the spiral model under the Web Development Life Cycle.</w:t>
       </w:r>
     </w:p>
     <w:p>
@@ -311,239 +379,7 @@
         <w:rPr>
           <w:rFonts w:ascii="Century Gothic" w:hAnsi="Century Gothic"/>
         </w:rPr>
-        <w:t>The researcher</w:t>
-      </w:r>
-      <w:r>
-        <w:rPr>
-          <w:rFonts w:ascii="Century Gothic" w:hAnsi="Century Gothic"/>
-        </w:rPr>
-        <w:t xml:space="preserve">s designed an interview questionnaire for the data gathering process to get both qualitative and quantitative data. </w:t>
-      </w:r>
-    </w:p>
-    <w:p>
-      <w:pPr>
-        <w:suppressAutoHyphens/>
-        <w:autoSpaceDE w:val="0"/>
-        <w:autoSpaceDN w:val="0"/>
-        <w:adjustRightInd w:val="0"/>
-        <w:spacing w:after="0" w:line="480" w:lineRule="auto"/>
-        <w:ind w:firstLine="720"/>
-        <w:jc w:val="both"/>
-        <w:textAlignment w:val="center"/>
-        <w:rPr>
-          <w:rFonts w:ascii="Century Gothic" w:hAnsi="Century Gothic"/>
-        </w:rPr>
-      </w:pPr>
-      <w:r>
-        <w:rPr>
-          <w:rFonts w:ascii="Century Gothic" w:hAnsi="Century Gothic"/>
-        </w:rPr>
-        <w:t xml:space="preserve">The primary aim of the interview questionnaire is to </w:t>
-      </w:r>
-      <w:r>
-        <w:rPr>
-          <w:rFonts w:ascii="Century Gothic" w:hAnsi="Century Gothic"/>
-        </w:rPr>
-        <w:t>identify the processes regarding the outreach activities</w:t>
-      </w:r>
-      <w:r>
-        <w:rPr>
-          <w:rFonts w:ascii="Century Gothic" w:hAnsi="Century Gothic"/>
-        </w:rPr>
-        <w:t xml:space="preserve"> and to further characterize each procedures if it is vitally important or not.</w:t>
-      </w:r>
-    </w:p>
-    <w:p>
-      <w:pPr>
-        <w:suppressAutoHyphens/>
-        <w:autoSpaceDE w:val="0"/>
-        <w:autoSpaceDN w:val="0"/>
-        <w:adjustRightInd w:val="0"/>
-        <w:spacing w:after="0" w:line="480" w:lineRule="auto"/>
-        <w:ind w:firstLine="720"/>
-        <w:jc w:val="both"/>
-        <w:textAlignment w:val="center"/>
-        <w:rPr>
-          <w:rFonts w:ascii="Century Gothic" w:hAnsi="Century Gothic"/>
-        </w:rPr>
-      </w:pPr>
-      <w:r>
-        <w:rPr>
-          <w:rFonts w:ascii="Century Gothic" w:hAnsi="Century Gothic"/>
-        </w:rPr>
-        <w:t>The questionnaire was structured in such a way that respondents will be able to answer it easily.</w:t>
-      </w:r>
-    </w:p>
-    <w:p>
-      <w:pPr>
-        <w:suppressAutoHyphens/>
-        <w:autoSpaceDE w:val="0"/>
-        <w:autoSpaceDN w:val="0"/>
-        <w:adjustRightInd w:val="0"/>
-        <w:spacing w:after="0" w:line="480" w:lineRule="auto"/>
-        <w:jc w:val="both"/>
-        <w:textAlignment w:val="center"/>
-        <w:rPr>
-          <w:rFonts w:ascii="Century Gothic" w:hAnsi="Century Gothic"/>
-        </w:rPr>
-      </w:pPr>
-    </w:p>
-    <w:p>
-      <w:pPr>
-        <w:suppressAutoHyphens/>
-        <w:autoSpaceDE w:val="0"/>
-        <w:autoSpaceDN w:val="0"/>
-        <w:adjustRightInd w:val="0"/>
-        <w:spacing w:after="0" w:line="480" w:lineRule="auto"/>
-        <w:jc w:val="both"/>
-        <w:textAlignment w:val="center"/>
-        <w:rPr>
-          <w:rFonts w:ascii="Century Gothic" w:hAnsi="Century Gothic"/>
-          <w:b/>
-          <w:sz w:val="24"/>
-        </w:rPr>
-      </w:pPr>
-      <w:r>
-        <w:rPr>
-          <w:rFonts w:ascii="Century Gothic" w:hAnsi="Century Gothic"/>
-          <w:b/>
-          <w:sz w:val="24"/>
-        </w:rPr>
-        <w:t>2.3 Data Gathering Procedures</w:t>
-      </w:r>
-    </w:p>
-    <w:p>
-      <w:pPr>
-        <w:suppressAutoHyphens/>
-        <w:autoSpaceDE w:val="0"/>
-        <w:autoSpaceDN w:val="0"/>
-        <w:adjustRightInd w:val="0"/>
-        <w:spacing w:after="0" w:line="480" w:lineRule="auto"/>
-        <w:jc w:val="both"/>
-        <w:textAlignment w:val="center"/>
-        <w:rPr>
-          <w:rFonts w:ascii="Century Gothic" w:hAnsi="Century Gothic"/>
-          <w:b/>
-          <w:sz w:val="24"/>
-        </w:rPr>
-      </w:pPr>
-      <w:r>
-        <w:rPr>
-          <w:rFonts w:ascii="Century Gothic" w:hAnsi="Century Gothic"/>
-          <w:b/>
-          <w:sz w:val="24"/>
-        </w:rPr>
-        <w:tab/>
-        <w:t>Web Development Life Cycle</w:t>
-      </w:r>
-    </w:p>
-    <w:p>
-      <w:pPr>
-        <w:suppressAutoHyphens/>
-        <w:autoSpaceDE w:val="0"/>
-        <w:autoSpaceDN w:val="0"/>
-        <w:adjustRightInd w:val="0"/>
-        <w:spacing w:after="0" w:line="480" w:lineRule="auto"/>
-        <w:jc w:val="both"/>
-        <w:textAlignment w:val="center"/>
-        <w:rPr>
-          <w:rFonts w:ascii="Century Gothic" w:hAnsi="Century Gothic"/>
-        </w:rPr>
-      </w:pPr>
-      <w:r>
-        <w:rPr>
-          <w:rFonts w:ascii="Century Gothic" w:hAnsi="Century Gothic"/>
-          <w:b/>
-          <w:sz w:val="24"/>
-        </w:rPr>
-        <w:tab/>
-      </w:r>
-      <w:r>
-        <w:rPr>
-          <w:rFonts w:ascii="Century Gothic" w:hAnsi="Century Gothic"/>
-        </w:rPr>
-        <w:t>Since the output of the project was a</w:t>
-      </w:r>
-      <w:r>
-        <w:rPr>
-          <w:rFonts w:ascii="Century Gothic" w:hAnsi="Century Gothic"/>
-        </w:rPr>
-        <w:t xml:space="preserve"> mobile-responsive</w:t>
-      </w:r>
-      <w:r>
-        <w:rPr>
-          <w:rFonts w:ascii="Century Gothic" w:hAnsi="Century Gothic"/>
-        </w:rPr>
-        <w:t xml:space="preserve"> web application, the treatment for data gathered as well as constructing the data-access layer, business logic layer and presentation layer of the entire website much differs with what is done in a typical software. </w:t>
-      </w:r>
-      <w:r>
-        <w:rPr>
-          <w:rFonts w:ascii="Century Gothic" w:hAnsi="Century Gothic"/>
-        </w:rPr>
-        <w:t>In this case, t</w:t>
-      </w:r>
-      <w:r>
-        <w:rPr>
-          <w:rFonts w:ascii="Century Gothic" w:hAnsi="Century Gothic"/>
-        </w:rPr>
-        <w:t xml:space="preserve">he researchers used </w:t>
-      </w:r>
-      <w:r>
-        <w:rPr>
-          <w:rFonts w:ascii="Century Gothic" w:hAnsi="Century Gothic"/>
-        </w:rPr>
-        <w:t xml:space="preserve">the spiral model under the </w:t>
-      </w:r>
-      <w:r>
-        <w:rPr>
-          <w:rFonts w:ascii="Century Gothic" w:hAnsi="Century Gothic"/>
-        </w:rPr>
-        <w:t>Web Development Life Cy</w:t>
-      </w:r>
-      <w:r>
-        <w:rPr>
-          <w:rFonts w:ascii="Century Gothic" w:hAnsi="Century Gothic"/>
-        </w:rPr>
-        <w:t>cle</w:t>
-      </w:r>
-      <w:r>
-        <w:rPr>
-          <w:rFonts w:ascii="Century Gothic" w:hAnsi="Century Gothic"/>
-        </w:rPr>
-        <w:t>.</w:t>
-      </w:r>
-    </w:p>
-    <w:p>
-      <w:pPr>
-        <w:suppressAutoHyphens/>
-        <w:autoSpaceDE w:val="0"/>
-        <w:autoSpaceDN w:val="0"/>
-        <w:adjustRightInd w:val="0"/>
-        <w:spacing w:after="0" w:line="480" w:lineRule="auto"/>
-        <w:ind w:firstLine="720"/>
-        <w:jc w:val="both"/>
-        <w:textAlignment w:val="center"/>
-        <w:rPr>
-          <w:rFonts w:ascii="Century Gothic" w:hAnsi="Century Gothic"/>
-        </w:rPr>
-      </w:pPr>
-      <w:r>
-        <w:rPr>
-          <w:rFonts w:ascii="Century Gothic" w:hAnsi="Century Gothic"/>
-        </w:rPr>
-        <w:t xml:space="preserve">As the </w:t>
-      </w:r>
-      <w:r>
-        <w:rPr>
-          <w:rFonts w:ascii="Century Gothic" w:hAnsi="Century Gothic"/>
-        </w:rPr>
-        <w:t xml:space="preserve">name </w:t>
-      </w:r>
-      <w:r>
-        <w:rPr>
-          <w:rFonts w:ascii="Century Gothic" w:hAnsi="Century Gothic"/>
-        </w:rPr>
-        <w:t xml:space="preserve">of the model </w:t>
+        <w:t xml:space="preserve">As the name of the model </w:t>
       </w:r>
       <w:r>
         <w:rPr>
@@ -579,21 +415,7 @@
         <w:rPr>
           <w:rFonts w:ascii="Century Gothic" w:hAnsi="Century Gothic"/>
         </w:rPr>
-        <w:t xml:space="preserve"> (</w:t>
-      </w:r>
-      <w:proofErr w:type="spellStart"/>
-      <w:r>
-        <w:rPr>
-          <w:rFonts w:ascii="Century Gothic" w:hAnsi="Century Gothic"/>
-        </w:rPr>
-        <w:t>Bhosale</w:t>
-      </w:r>
-      <w:proofErr w:type="spellEnd"/>
-      <w:r>
-        <w:rPr>
-          <w:rFonts w:ascii="Century Gothic" w:hAnsi="Century Gothic"/>
-        </w:rPr>
-        <w:t>, 2014)</w:t>
+        <w:t xml:space="preserve"> (Bhosale, 2014)</w:t>
       </w:r>
     </w:p>
     <w:p>
@@ -618,7 +440,7 @@
         </w:rPr>
         <w:lastRenderedPageBreak/>
         <w:drawing>
-          <wp:inline distT="0" distB="0" distL="0" distR="0">
+          <wp:inline distT="0" distB="0" distL="0" distR="0" wp14:anchorId="68D0FD65" wp14:editId="3495F0C5">
             <wp:extent cx="5619750" cy="2978469"/>
             <wp:effectExtent l="0" t="0" r="0" b="0"/>
             <wp:docPr id="2" name="Picture 2" descr="1: Conceptual Spiral Model for web site designingÂ "/>
@@ -731,8 +553,73 @@
           <w:noProof/>
           <w:lang w:eastAsia="en-PH"/>
         </w:rPr>
-        <w:t>Requirement analysis, identify</w:t>
-      </w:r>
+        <w:t>Requirement analysis, identifying objectives and alternatives.</w:t>
+      </w:r>
+      <w:r>
+        <w:rPr>
+          <w:rFonts w:ascii="Century Gothic" w:hAnsi="Century Gothic"/>
+          <w:noProof/>
+          <w:lang w:eastAsia="en-PH"/>
+        </w:rPr>
+        <w:t xml:space="preserve"> The researchers performed an initial meeting in which they were able to identify the scope, objectives and approaches that will be vital for the completion of the project. In addition the project leader and the team members’ individual tasks were assigned. A Gantt chart was constructed to detail the activities.</w:t>
+      </w:r>
+    </w:p>
+    <w:p>
+      <w:pPr>
+        <w:suppressAutoHyphens/>
+        <w:autoSpaceDE w:val="0"/>
+        <w:autoSpaceDN w:val="0"/>
+        <w:adjustRightInd w:val="0"/>
+        <w:spacing w:after="0" w:line="480" w:lineRule="auto"/>
+        <w:ind w:firstLine="720"/>
+        <w:textAlignment w:val="center"/>
+        <w:rPr>
+          <w:rFonts w:ascii="Century Gothic" w:hAnsi="Century Gothic"/>
+          <w:noProof/>
+          <w:lang w:eastAsia="en-PH"/>
+        </w:rPr>
+      </w:pPr>
+      <w:r>
+        <w:rPr>
+          <w:rFonts w:ascii="Century Gothic" w:hAnsi="Century Gothic"/>
+          <w:noProof/>
+          <w:lang w:eastAsia="en-PH"/>
+        </w:rPr>
+        <w:t>Afterwards, transaction forms and letters were collected for analysis. The researchers also conducted interviews using their devised questionaires in order for the scope, objectives and approaches to be validated.</w:t>
+      </w:r>
+    </w:p>
+    <w:p>
+      <w:pPr>
+        <w:suppressAutoHyphens/>
+        <w:autoSpaceDE w:val="0"/>
+        <w:autoSpaceDN w:val="0"/>
+        <w:adjustRightInd w:val="0"/>
+        <w:spacing w:after="0" w:line="480" w:lineRule="auto"/>
+        <w:ind w:firstLine="720"/>
+        <w:textAlignment w:val="center"/>
+        <w:rPr>
+          <w:rFonts w:ascii="Century Gothic" w:hAnsi="Century Gothic"/>
+          <w:noProof/>
+          <w:lang w:eastAsia="en-PH"/>
+        </w:rPr>
+      </w:pPr>
+    </w:p>
+    <w:p>
+      <w:pPr>
+        <w:suppressAutoHyphens/>
+        <w:autoSpaceDE w:val="0"/>
+        <w:autoSpaceDN w:val="0"/>
+        <w:adjustRightInd w:val="0"/>
+        <w:spacing w:after="0" w:line="480" w:lineRule="auto"/>
+        <w:ind w:firstLine="720"/>
+        <w:jc w:val="both"/>
+        <w:textAlignment w:val="center"/>
+        <w:rPr>
+          <w:rFonts w:ascii="Century Gothic" w:hAnsi="Century Gothic"/>
+          <w:noProof/>
+          <w:lang w:eastAsia="en-PH"/>
+        </w:rPr>
+      </w:pPr>
       <w:r>
         <w:rPr>
           <w:rFonts w:ascii="Century Gothic" w:hAnsi="Century Gothic"/>
@@ -740,7 +627,7 @@
           <w:noProof/>
           <w:lang w:eastAsia="en-PH"/>
         </w:rPr>
-        <w:t>ing objectives and alternatives</w:t>
+        <w:t>Identifying tools for designing website, risk analysis</w:t>
       </w:r>
       <w:r>
         <w:rPr>
@@ -749,97 +636,8 @@
           <w:noProof/>
           <w:lang w:eastAsia="en-PH"/>
         </w:rPr>
-        <w:t>.</w:t>
-      </w:r>
-      <w:r>
-        <w:rPr>
-          <w:rFonts w:ascii="Century Gothic" w:hAnsi="Century Gothic"/>
-          <w:noProof/>
-          <w:lang w:eastAsia="en-PH"/>
-        </w:rPr>
-        <w:t xml:space="preserve"> The researchers performed an initial meeting in which they were able to identify the scope, objectives</w:t>
-      </w:r>
-      <w:r>
-        <w:rPr>
-          <w:rFonts w:ascii="Century Gothic" w:hAnsi="Century Gothic"/>
-          <w:noProof/>
-          <w:lang w:eastAsia="en-PH"/>
-        </w:rPr>
-        <w:t xml:space="preserve"> and approaches that will be vital for</w:t>
-      </w:r>
-      <w:r>
-        <w:rPr>
-          <w:rFonts w:ascii="Century Gothic" w:hAnsi="Century Gothic"/>
-          <w:noProof/>
-          <w:lang w:eastAsia="en-PH"/>
-        </w:rPr>
-        <w:t xml:space="preserve"> the completion of the project. In addition the project leader and the team members’ individual tasks were assigned.</w:t>
-      </w:r>
-      <w:r>
-        <w:rPr>
-          <w:rFonts w:ascii="Century Gothic" w:hAnsi="Century Gothic"/>
-          <w:noProof/>
-          <w:lang w:eastAsia="en-PH"/>
-        </w:rPr>
-        <w:t xml:space="preserve"> A Gantt chart was constructed to detail the activities.</w:t>
-      </w:r>
-    </w:p>
-    <w:p>
-      <w:pPr>
-        <w:suppressAutoHyphens/>
-        <w:autoSpaceDE w:val="0"/>
-        <w:autoSpaceDN w:val="0"/>
-        <w:adjustRightInd w:val="0"/>
-        <w:spacing w:after="0" w:line="480" w:lineRule="auto"/>
-        <w:ind w:firstLine="720"/>
-        <w:textAlignment w:val="center"/>
-        <w:rPr>
-          <w:rFonts w:ascii="Century Gothic" w:hAnsi="Century Gothic"/>
-          <w:noProof/>
-          <w:lang w:eastAsia="en-PH"/>
-        </w:rPr>
-      </w:pPr>
-      <w:r>
-        <w:rPr>
-          <w:rFonts w:ascii="Century Gothic" w:hAnsi="Century Gothic"/>
-          <w:noProof/>
-          <w:lang w:eastAsia="en-PH"/>
-        </w:rPr>
-        <w:t>Afterwards, transaction forms and letters were collected for analysis. The researchers also conducted interviews using their devised questionaires in order for the scope, objectives and approaches to be validated.</w:t>
-      </w:r>
-    </w:p>
-    <w:p>
-      <w:pPr>
-        <w:suppressAutoHyphens/>
-        <w:autoSpaceDE w:val="0"/>
-        <w:autoSpaceDN w:val="0"/>
-        <w:adjustRightInd w:val="0"/>
-        <w:spacing w:after="0" w:line="480" w:lineRule="auto"/>
-        <w:ind w:firstLine="720"/>
-        <w:textAlignment w:val="center"/>
-        <w:rPr>
-          <w:rFonts w:ascii="Century Gothic" w:hAnsi="Century Gothic"/>
-          <w:noProof/>
-          <w:lang w:eastAsia="en-PH"/>
-        </w:rPr>
-      </w:pPr>
-    </w:p>
-    <w:p>
-      <w:pPr>
-        <w:suppressAutoHyphens/>
-        <w:autoSpaceDE w:val="0"/>
-        <w:autoSpaceDN w:val="0"/>
-        <w:adjustRightInd w:val="0"/>
-        <w:spacing w:after="0" w:line="480" w:lineRule="auto"/>
-        <w:ind w:firstLine="720"/>
-        <w:jc w:val="both"/>
-        <w:textAlignment w:val="center"/>
-        <w:rPr>
-          <w:rFonts w:ascii="Century Gothic" w:hAnsi="Century Gothic"/>
-          <w:noProof/>
-          <w:lang w:eastAsia="en-PH"/>
-        </w:rPr>
-      </w:pPr>
+        <w:t xml:space="preserve"> and</w:t>
+      </w:r>
       <w:r>
         <w:rPr>
           <w:rFonts w:ascii="Century Gothic" w:hAnsi="Century Gothic"/>
@@ -847,43 +645,7 @@
           <w:noProof/>
           <w:lang w:eastAsia="en-PH"/>
         </w:rPr>
-        <w:t>Identifying tools for designing website,</w:t>
-      </w:r>
-      <w:r>
-        <w:rPr>
-          <w:rFonts w:ascii="Century Gothic" w:hAnsi="Century Gothic"/>
-          <w:b/>
-          <w:noProof/>
-          <w:lang w:eastAsia="en-PH"/>
-        </w:rPr>
-        <w:t xml:space="preserve"> risk analysis</w:t>
-      </w:r>
-      <w:r>
-        <w:rPr>
-          <w:rFonts w:ascii="Century Gothic" w:hAnsi="Century Gothic"/>
-          <w:b/>
-          <w:noProof/>
-          <w:lang w:eastAsia="en-PH"/>
-        </w:rPr>
-        <w:t xml:space="preserve"> and</w:t>
-      </w:r>
-      <w:r>
-        <w:rPr>
-          <w:rFonts w:ascii="Century Gothic" w:hAnsi="Century Gothic"/>
-          <w:b/>
-          <w:noProof/>
-          <w:lang w:eastAsia="en-PH"/>
-        </w:rPr>
-        <w:t xml:space="preserve"> d</w:t>
-      </w:r>
-      <w:r>
-        <w:rPr>
-          <w:rFonts w:ascii="Century Gothic" w:hAnsi="Century Gothic"/>
-          <w:b/>
-          <w:noProof/>
-          <w:lang w:eastAsia="en-PH"/>
-        </w:rPr>
-        <w:t>esigning prototypes</w:t>
+        <w:t xml:space="preserve"> designing prototypes</w:t>
       </w:r>
       <w:r>
         <w:rPr>
@@ -910,37 +672,29 @@
           <w:noProof/>
           <w:lang w:eastAsia="en-PH"/>
         </w:rPr>
-        <w:t xml:space="preserve">After the researchers validated all the requirements, they chose the appropriate web development life </w:t>
-      </w:r>
+        <w:t xml:space="preserve">After the researchers validated all the requirements, they chose the appropriate web development life cycle model for the project. </w:t>
+      </w:r>
+    </w:p>
+    <w:p>
+      <w:pPr>
+        <w:suppressAutoHyphens/>
+        <w:autoSpaceDE w:val="0"/>
+        <w:autoSpaceDN w:val="0"/>
+        <w:adjustRightInd w:val="0"/>
+        <w:spacing w:after="0" w:line="480" w:lineRule="auto"/>
+        <w:ind w:firstLine="720"/>
+        <w:jc w:val="both"/>
+        <w:textAlignment w:val="center"/>
+        <w:rPr>
+          <w:rFonts w:ascii="Century Gothic" w:hAnsi="Century Gothic"/>
+        </w:rPr>
+      </w:pPr>
       <w:r>
         <w:rPr>
           <w:rFonts w:ascii="Century Gothic" w:hAnsi="Century Gothic"/>
           <w:noProof/>
           <w:lang w:eastAsia="en-PH"/>
         </w:rPr>
-        <w:t xml:space="preserve">cycle model for the project. </w:t>
-      </w:r>
-    </w:p>
-    <w:p>
-      <w:pPr>
-        <w:suppressAutoHyphens/>
-        <w:autoSpaceDE w:val="0"/>
-        <w:autoSpaceDN w:val="0"/>
-        <w:adjustRightInd w:val="0"/>
-        <w:spacing w:after="0" w:line="480" w:lineRule="auto"/>
-        <w:ind w:firstLine="720"/>
-        <w:jc w:val="both"/>
-        <w:textAlignment w:val="center"/>
-        <w:rPr>
-          <w:rFonts w:ascii="Century Gothic" w:hAnsi="Century Gothic"/>
-        </w:rPr>
-      </w:pPr>
-      <w:r>
-        <w:rPr>
-          <w:rFonts w:ascii="Century Gothic" w:hAnsi="Century Gothic"/>
-          <w:noProof/>
-          <w:lang w:eastAsia="en-PH"/>
-        </w:rPr>
         <w:lastRenderedPageBreak/>
         <w:t>T</w:t>
       </w:r>
@@ -948,55 +702,7 @@
         <w:rPr>
           <w:rFonts w:ascii="Century Gothic" w:hAnsi="Century Gothic"/>
         </w:rPr>
-        <w:t xml:space="preserve">he spiral model was </w:t>
-      </w:r>
-      <w:r>
-        <w:rPr>
-          <w:rFonts w:ascii="Century Gothic" w:hAnsi="Century Gothic"/>
-        </w:rPr>
-        <w:t>chosen</w:t>
-      </w:r>
-      <w:r>
-        <w:rPr>
-          <w:rFonts w:ascii="Century Gothic" w:hAnsi="Century Gothic"/>
-        </w:rPr>
-        <w:t xml:space="preserve"> for the project because of the constant change in requirements. </w:t>
-      </w:r>
-      <w:r>
-        <w:rPr>
-          <w:rFonts w:ascii="Century Gothic" w:hAnsi="Century Gothic"/>
-        </w:rPr>
-        <w:t xml:space="preserve">In addition, </w:t>
-      </w:r>
-      <w:r>
-        <w:rPr>
-          <w:rFonts w:ascii="Century Gothic" w:hAnsi="Century Gothic"/>
-        </w:rPr>
-        <w:t>the client has different approaches when it comes to their process</w:t>
-      </w:r>
-      <w:r>
-        <w:rPr>
-          <w:rFonts w:ascii="Century Gothic" w:hAnsi="Century Gothic"/>
-        </w:rPr>
-        <w:t>es</w:t>
-      </w:r>
-      <w:r>
-        <w:rPr>
-          <w:rFonts w:ascii="Century Gothic" w:hAnsi="Century Gothic"/>
-        </w:rPr>
-        <w:t xml:space="preserve"> and are continually changing their standards in adherence to the current</w:t>
-      </w:r>
-      <w:r>
-        <w:rPr>
-          <w:rFonts w:ascii="Century Gothic" w:hAnsi="Century Gothic"/>
-        </w:rPr>
-        <w:t xml:space="preserve"> school</w:t>
-      </w:r>
-      <w:r>
-        <w:rPr>
-          <w:rFonts w:ascii="Century Gothic" w:hAnsi="Century Gothic"/>
-        </w:rPr>
-        <w:t xml:space="preserve"> administration’s rules and by-laws. In this case, it is inferable that cycles of continuous planning, analysis, designing and testing must be done to satisfy the client’s feedbacks and needs.</w:t>
+        <w:t>he spiral model was chosen for the project because of the constant change in requirements. In addition, the client has different approaches when it comes to their processes and are continually changing their standards in adherence to the current school administration’s rules and by-laws. In this case, it is inferable that cycles of continuous planning, analysis, designing and testing must be done to satisfy the client’s feedbacks and needs.</w:t>
       </w:r>
     </w:p>
     <w:p>
@@ -1044,53 +750,7 @@
         <w:rPr>
           <w:rFonts w:ascii="Century Gothic" w:hAnsi="Century Gothic"/>
         </w:rPr>
-        <w:t xml:space="preserve">Flask and </w:t>
-      </w:r>
-      <w:proofErr w:type="spellStart"/>
-      <w:r>
-        <w:rPr>
-          <w:rFonts w:ascii="Century Gothic" w:hAnsi="Century Gothic"/>
-        </w:rPr>
-        <w:t>Bulma</w:t>
-      </w:r>
-      <w:proofErr w:type="spellEnd"/>
-      <w:r>
-        <w:rPr>
-          <w:rFonts w:ascii="Century Gothic" w:hAnsi="Century Gothic"/>
-        </w:rPr>
-        <w:t xml:space="preserve"> were the development tools used in the completion of the ac</w:t>
-      </w:r>
-      <w:r>
-        <w:rPr>
-          <w:rFonts w:ascii="Century Gothic" w:hAnsi="Century Gothic"/>
-        </w:rPr>
-        <w:t xml:space="preserve">tual web application. Flask is a micro framework from Python which provides simplicity, flexibility and fine-grained control. It </w:t>
-      </w:r>
-      <w:r>
-        <w:rPr>
-          <w:rFonts w:ascii="Century Gothic" w:hAnsi="Century Gothic"/>
-        </w:rPr>
-        <w:t>also using</w:t>
-      </w:r>
-      <w:r>
-        <w:rPr>
-          <w:rFonts w:ascii="Century Gothic" w:hAnsi="Century Gothic"/>
-        </w:rPr>
-        <w:t xml:space="preserve"> several plugins which allows developer to freely choose how to implement security, database and design for the project. </w:t>
-      </w:r>
-      <w:proofErr w:type="spellStart"/>
-      <w:r>
-        <w:rPr>
-          <w:rFonts w:ascii="Century Gothic" w:hAnsi="Century Gothic"/>
-        </w:rPr>
-        <w:t>Bulma</w:t>
-      </w:r>
-      <w:proofErr w:type="spellEnd"/>
-      <w:r>
-        <w:rPr>
-          <w:rFonts w:ascii="Century Gothic" w:hAnsi="Century Gothic"/>
-        </w:rPr>
-        <w:t xml:space="preserve"> is a CSS framework which allows responsive mobile designs which is required for the project.</w:t>
+        <w:t>Flask and Bulma were the development tools used in the completion of the actual web application. Flask is a micro framework from Python which provides simplicity, flexibility and fine-grained control. It also using several plugins which allows developer to freely choose how to implement security, database and design for the project. Bulma is a CSS framework which allows responsive mobile designs which is required for the project.</w:t>
       </w:r>
     </w:p>
     <w:p>
@@ -1148,13 +808,7 @@
         <w:rPr>
           <w:rFonts w:ascii="Century Gothic" w:hAnsi="Century Gothic"/>
         </w:rPr>
-        <w:t>The researchers began developing the web application using the tools stated above.</w:t>
-      </w:r>
-      <w:r>
-        <w:rPr>
-          <w:rFonts w:ascii="Century Gothic" w:hAnsi="Century Gothic"/>
-        </w:rPr>
-        <w:t xml:space="preserve"> </w:t>
+        <w:t xml:space="preserve">The researchers began developing the web application using the tools stated above. </w:t>
       </w:r>
     </w:p>
     <w:p>
@@ -1175,19 +829,7 @@
         <w:rPr>
           <w:rFonts w:ascii="Century Gothic" w:hAnsi="Century Gothic"/>
         </w:rPr>
-        <w:t xml:space="preserve">Each modules were tested in order to assure that the features and requirements stated in the diagram were satisfied. After all the modules were finished, it is then presented </w:t>
-      </w:r>
-      <w:r>
-        <w:rPr>
-          <w:rFonts w:ascii="Century Gothic" w:hAnsi="Century Gothic"/>
-        </w:rPr>
-        <w:t xml:space="preserve">as an initial prototype </w:t>
-      </w:r>
-      <w:r>
-        <w:rPr>
-          <w:rFonts w:ascii="Century Gothic" w:hAnsi="Century Gothic"/>
-        </w:rPr>
-        <w:t>to client for acceptance.</w:t>
+        <w:t>Each modules were tested in order to assure that the features and requirements stated in the diagram were satisfied. After all the modules were finished, it is then presented as an initial prototype to client for acceptance.</w:t>
       </w:r>
     </w:p>
     <w:p>
@@ -1209,25 +851,7 @@
           <w:rFonts w:ascii="Century Gothic" w:hAnsi="Century Gothic"/>
         </w:rPr>
         <w:lastRenderedPageBreak/>
-        <w:t>User Acceptance Test (UAT) Questionnaire was prepared in order to test the initial prototype. On</w:t>
-      </w:r>
-      <w:r>
-        <w:rPr>
-          <w:rFonts w:ascii="Century Gothic" w:hAnsi="Century Gothic"/>
-        </w:rPr>
-        <w:t>c</w:t>
-      </w:r>
-      <w:r>
-        <w:rPr>
-          <w:rFonts w:ascii="Century Gothic" w:hAnsi="Century Gothic"/>
-        </w:rPr>
-        <w:t>e the initial prototype passed the test</w:t>
-      </w:r>
-      <w:r>
-        <w:rPr>
-          <w:rFonts w:ascii="Century Gothic" w:hAnsi="Century Gothic"/>
-        </w:rPr>
-        <w:t xml:space="preserve">, it is then deployed online. </w:t>
+        <w:t>Users’ Acceptance Test (UAT) Questionnaire was prepared in order to test the initial prototype. The UAT Questionnaire utilizes the Likert format which has the five-point response scale.</w:t>
       </w:r>
     </w:p>
     <w:p>
@@ -1244,6 +868,12 @@
           <w:rFonts w:ascii="Century Gothic" w:hAnsi="Century Gothic"/>
         </w:rPr>
       </w:pPr>
+      <w:r>
+        <w:rPr>
+          <w:rFonts w:ascii="Century Gothic" w:hAnsi="Century Gothic"/>
+        </w:rPr>
+        <w:t xml:space="preserve">Once the initial prototype passed the test, it is then deployed online. </w:t>
+      </w:r>
     </w:p>
     <w:p>
       <w:pPr>
@@ -1259,6 +889,21 @@
           <w:rFonts w:ascii="Century Gothic" w:hAnsi="Century Gothic"/>
         </w:rPr>
       </w:pPr>
+    </w:p>
+    <w:p>
+      <w:pPr>
+        <w:suppressAutoHyphens/>
+        <w:autoSpaceDE w:val="0"/>
+        <w:autoSpaceDN w:val="0"/>
+        <w:adjustRightInd w:val="0"/>
+        <w:spacing w:after="0" w:line="480" w:lineRule="auto"/>
+        <w:ind w:firstLine="720"/>
+        <w:jc w:val="both"/>
+        <w:textAlignment w:val="center"/>
+        <w:rPr>
+          <w:rFonts w:ascii="Century Gothic" w:hAnsi="Century Gothic"/>
+        </w:rPr>
+      </w:pPr>
       <w:r>
         <w:rPr>
           <w:rFonts w:ascii="Century Gothic" w:hAnsi="Century Gothic"/>
@@ -1270,61 +915,7 @@
         <w:rPr>
           <w:rFonts w:ascii="Century Gothic" w:hAnsi="Century Gothic"/>
         </w:rPr>
-        <w:t xml:space="preserve"> </w:t>
-      </w:r>
-      <w:r>
-        <w:rPr>
-          <w:rFonts w:ascii="Century Gothic" w:hAnsi="Century Gothic"/>
-        </w:rPr>
-        <w:t>T</w:t>
-      </w:r>
-      <w:r>
-        <w:rPr>
-          <w:rFonts w:ascii="Century Gothic" w:hAnsi="Century Gothic"/>
-        </w:rPr>
-        <w:t>he researchers will also get the feedback and issues</w:t>
-      </w:r>
-      <w:r>
-        <w:rPr>
-          <w:rFonts w:ascii="Century Gothic" w:hAnsi="Century Gothic"/>
-        </w:rPr>
-        <w:t xml:space="preserve"> encountered</w:t>
-      </w:r>
-      <w:r>
-        <w:rPr>
-          <w:rFonts w:ascii="Century Gothic" w:hAnsi="Century Gothic"/>
-        </w:rPr>
-        <w:t xml:space="preserve"> </w:t>
-      </w:r>
-      <w:r>
-        <w:rPr>
-          <w:rFonts w:ascii="Century Gothic" w:hAnsi="Century Gothic"/>
-        </w:rPr>
-        <w:t xml:space="preserve">from </w:t>
-      </w:r>
-      <w:r>
-        <w:rPr>
-          <w:rFonts w:ascii="Century Gothic" w:hAnsi="Century Gothic"/>
-        </w:rPr>
-        <w:t>the client</w:t>
-      </w:r>
-      <w:r>
-        <w:rPr>
-          <w:rFonts w:ascii="Century Gothic" w:hAnsi="Century Gothic"/>
-        </w:rPr>
-        <w:t xml:space="preserve"> once the web application was implemented</w:t>
-      </w:r>
-      <w:r>
-        <w:rPr>
-          <w:rFonts w:ascii="Century Gothic" w:hAnsi="Century Gothic"/>
-        </w:rPr>
-        <w:t xml:space="preserve">. From these, they will </w:t>
-      </w:r>
-      <w:r>
-        <w:rPr>
-          <w:rFonts w:ascii="Century Gothic" w:hAnsi="Century Gothic"/>
-        </w:rPr>
-        <w:t>go back to the analysis phase, designing and development of the new prototype.</w:t>
+        <w:t xml:space="preserve"> The researchers will also get the feedback and issues encountered from the client once the web application was implemented. From these, they will go back to the analysis phase, designing, development and testing of the new prototype.</w:t>
       </w:r>
     </w:p>
     <w:p>
@@ -1339,20 +930,220 @@
         <w:textAlignment w:val="center"/>
         <w:rPr>
           <w:rFonts w:ascii="Century Gothic" w:hAnsi="Century Gothic"/>
+        </w:rPr>
+      </w:pPr>
+      <w:r>
+        <w:rPr>
+          <w:rFonts w:ascii="Century Gothic" w:hAnsi="Century Gothic"/>
+        </w:rPr>
+        <w:t>Additionally, t</w:t>
+      </w:r>
+      <w:r>
+        <w:rPr>
+          <w:rFonts w:ascii="Century Gothic" w:hAnsi="Century Gothic"/>
+        </w:rPr>
+        <w:t>he team will conduct a weekly back-up for the system and quarterly maintenance to ensure that updates and changes in the transaction is implemented.</w:t>
+      </w:r>
+    </w:p>
+    <w:p>
+      <w:pPr>
+        <w:suppressAutoHyphens/>
+        <w:autoSpaceDE w:val="0"/>
+        <w:autoSpaceDN w:val="0"/>
+        <w:adjustRightInd w:val="0"/>
+        <w:spacing w:after="0" w:line="480" w:lineRule="auto"/>
+        <w:jc w:val="both"/>
+        <w:textAlignment w:val="center"/>
+        <w:rPr>
+          <w:rFonts w:ascii="Century Gothic" w:hAnsi="Century Gothic"/>
+        </w:rPr>
+      </w:pPr>
+    </w:p>
+    <w:p>
+      <w:pPr>
+        <w:suppressAutoHyphens/>
+        <w:autoSpaceDE w:val="0"/>
+        <w:autoSpaceDN w:val="0"/>
+        <w:adjustRightInd w:val="0"/>
+        <w:spacing w:after="0" w:line="480" w:lineRule="auto"/>
+        <w:jc w:val="both"/>
+        <w:textAlignment w:val="center"/>
+        <w:rPr>
+          <w:rFonts w:ascii="Century Gothic" w:hAnsi="Century Gothic"/>
           <w:b/>
-        </w:rPr>
-      </w:pPr>
-      <w:r>
-        <w:rPr>
-          <w:rFonts w:ascii="Century Gothic" w:hAnsi="Century Gothic"/>
-        </w:rPr>
-        <w:t>Additionally, t</w:t>
-      </w:r>
-      <w:r>
-        <w:rPr>
-          <w:rFonts w:ascii="Century Gothic" w:hAnsi="Century Gothic"/>
-        </w:rPr>
-        <w:t>he team will conduct a weekly back-up for the system and quarterly maintenance to ensure that updates and changes in the transaction is implemented.</w:t>
+          <w:sz w:val="24"/>
+        </w:rPr>
+      </w:pPr>
+      <w:r>
+        <w:rPr>
+          <w:rFonts w:ascii="Century Gothic" w:hAnsi="Century Gothic"/>
+          <w:b/>
+          <w:sz w:val="24"/>
+        </w:rPr>
+        <w:t>2.4 Development Tools</w:t>
+      </w:r>
+    </w:p>
+    <w:p>
+      <w:pPr>
+        <w:suppressAutoHyphens/>
+        <w:autoSpaceDE w:val="0"/>
+        <w:autoSpaceDN w:val="0"/>
+        <w:adjustRightInd w:val="0"/>
+        <w:spacing w:after="0" w:line="480" w:lineRule="auto"/>
+        <w:jc w:val="both"/>
+        <w:textAlignment w:val="center"/>
+        <w:rPr>
+          <w:rFonts w:ascii="Century Gothic" w:hAnsi="Century Gothic"/>
+          <w:b/>
+          <w:sz w:val="24"/>
+        </w:rPr>
+      </w:pPr>
+    </w:p>
+    <w:p>
+      <w:pPr>
+        <w:suppressAutoHyphens/>
+        <w:autoSpaceDE w:val="0"/>
+        <w:autoSpaceDN w:val="0"/>
+        <w:adjustRightInd w:val="0"/>
+        <w:spacing w:after="0" w:line="480" w:lineRule="auto"/>
+        <w:jc w:val="both"/>
+        <w:textAlignment w:val="center"/>
+        <w:rPr>
+          <w:rFonts w:ascii="Century Gothic" w:hAnsi="Century Gothic"/>
+          <w:b/>
+          <w:sz w:val="24"/>
+        </w:rPr>
+      </w:pPr>
+      <w:r>
+        <w:rPr>
+          <w:rFonts w:ascii="Century Gothic" w:hAnsi="Century Gothic"/>
+          <w:b/>
+          <w:sz w:val="24"/>
+        </w:rPr>
+        <w:t>2.5 Respondents and Evaluators</w:t>
+      </w:r>
+    </w:p>
+    <w:p>
+      <w:pPr>
+        <w:suppressAutoHyphens/>
+        <w:autoSpaceDE w:val="0"/>
+        <w:autoSpaceDN w:val="0"/>
+        <w:adjustRightInd w:val="0"/>
+        <w:spacing w:after="0" w:line="480" w:lineRule="auto"/>
+        <w:jc w:val="both"/>
+        <w:textAlignment w:val="center"/>
+        <w:rPr>
+          <w:rFonts w:ascii="Century Gothic" w:hAnsi="Century Gothic"/>
+        </w:rPr>
+      </w:pPr>
+      <w:r>
+        <w:rPr>
+          <w:rFonts w:ascii="Century Gothic" w:hAnsi="Century Gothic"/>
+          <w:b/>
+          <w:sz w:val="24"/>
+        </w:rPr>
+        <w:tab/>
+      </w:r>
+      <w:r>
+        <w:rPr>
+          <w:rFonts w:ascii="Century Gothic" w:hAnsi="Century Gothic"/>
+        </w:rPr>
+        <w:t>The respondents and evaluators for the interview and the users’ acceptance test were the administrator, staffs and student assistants from the Recoletos Community Outreach Program (Re-COP) Office of San Sebastian College – Recoletos de Cavite (SSCRdC).</w:t>
+      </w:r>
+    </w:p>
+    <w:p>
+      <w:pPr>
+        <w:suppressAutoHyphens/>
+        <w:autoSpaceDE w:val="0"/>
+        <w:autoSpaceDN w:val="0"/>
+        <w:adjustRightInd w:val="0"/>
+        <w:spacing w:after="0" w:line="480" w:lineRule="auto"/>
+        <w:jc w:val="both"/>
+        <w:textAlignment w:val="center"/>
+        <w:rPr>
+          <w:rFonts w:ascii="Century Gothic" w:hAnsi="Century Gothic"/>
+        </w:rPr>
+      </w:pPr>
+      <w:r>
+        <w:rPr>
+          <w:rFonts w:ascii="Century Gothic" w:hAnsi="Century Gothic"/>
+        </w:rPr>
+        <w:tab/>
+        <w:t>The SSCRdC’s organizational leaders as well as its partners and linkages were also involved in the completion of the study.</w:t>
+      </w:r>
+    </w:p>
+    <w:p>
+      <w:pPr>
+        <w:suppressAutoHyphens/>
+        <w:autoSpaceDE w:val="0"/>
+        <w:autoSpaceDN w:val="0"/>
+        <w:adjustRightInd w:val="0"/>
+        <w:spacing w:after="0" w:line="480" w:lineRule="auto"/>
+        <w:jc w:val="both"/>
+        <w:textAlignment w:val="center"/>
+        <w:rPr>
+          <w:rFonts w:ascii="Century Gothic" w:hAnsi="Century Gothic"/>
+        </w:rPr>
+      </w:pPr>
+    </w:p>
+    <w:p>
+      <w:pPr>
+        <w:suppressAutoHyphens/>
+        <w:autoSpaceDE w:val="0"/>
+        <w:autoSpaceDN w:val="0"/>
+        <w:adjustRightInd w:val="0"/>
+        <w:spacing w:after="0" w:line="480" w:lineRule="auto"/>
+        <w:jc w:val="both"/>
+        <w:textAlignment w:val="center"/>
+        <w:rPr>
+          <w:rFonts w:ascii="Century Gothic" w:hAnsi="Century Gothic"/>
+        </w:rPr>
+      </w:pPr>
+    </w:p>
+    <w:p>
+      <w:pPr>
+        <w:suppressAutoHyphens/>
+        <w:autoSpaceDE w:val="0"/>
+        <w:autoSpaceDN w:val="0"/>
+        <w:adjustRightInd w:val="0"/>
+        <w:spacing w:after="0" w:line="480" w:lineRule="auto"/>
+        <w:jc w:val="both"/>
+        <w:textAlignment w:val="center"/>
+        <w:rPr>
+          <w:rFonts w:ascii="Century Gothic" w:hAnsi="Century Gothic"/>
+          <w:b/>
+          <w:sz w:val="24"/>
+        </w:rPr>
+      </w:pPr>
+      <w:r>
+        <w:rPr>
+          <w:rFonts w:ascii="Century Gothic" w:hAnsi="Century Gothic"/>
+          <w:b/>
+          <w:sz w:val="24"/>
+        </w:rPr>
+        <w:lastRenderedPageBreak/>
+        <w:t>2.6 Statistical Treatment of Data</w:t>
+      </w:r>
+    </w:p>
+    <w:p>
+      <w:pPr>
+        <w:suppressAutoHyphens/>
+        <w:autoSpaceDE w:val="0"/>
+        <w:autoSpaceDN w:val="0"/>
+        <w:adjustRightInd w:val="0"/>
+        <w:spacing w:after="0" w:line="480" w:lineRule="auto"/>
+        <w:jc w:val="both"/>
+        <w:textAlignment w:val="center"/>
+        <w:rPr>
+          <w:rFonts w:ascii="Century Gothic" w:hAnsi="Century Gothic"/>
+        </w:rPr>
+      </w:pPr>
+      <w:r>
+        <w:rPr>
+          <w:rFonts w:ascii="Century Gothic" w:hAnsi="Century Gothic"/>
+        </w:rPr>
+        <w:tab/>
+        <w:t>As mentioned in earlier parts, the UAT Questionnaire that the researchers will be using to test the system follows the Likert’s format with a five-point response scale.</w:t>
       </w:r>
     </w:p>
     <w:p>
@@ -1369,6 +1160,314 @@
           <w:rFonts w:ascii="Century Gothic" w:hAnsi="Century Gothic"/>
         </w:rPr>
       </w:pPr>
+      <w:r>
+        <w:rPr>
+          <w:rFonts w:ascii="Century Gothic" w:hAnsi="Century Gothic"/>
+        </w:rPr>
+        <w:t>A Likert Scale is a rating scale that requires the subject to indicate his or her degree of agreement or disagreement to a statement. In this type of questionnaire, the respondents were given five response choices. These options served as the quantification of the participants’ agreement or dis</w:t>
+      </w:r>
+      <w:r>
+        <w:rPr>
+          <w:rFonts w:ascii="Century Gothic" w:hAnsi="Century Gothic"/>
+        </w:rPr>
+        <w:t>agreement on each question item. The table below shows the designated qualifications used.</w:t>
+      </w:r>
+    </w:p>
+    <w:tbl>
+      <w:tblPr>
+        <w:tblStyle w:val="TableGrid"/>
+        <w:tblW w:w="0" w:type="auto"/>
+        <w:tblInd w:w="1668" w:type="dxa"/>
+        <w:tblLook w:val="04A0" w:firstRow="1" w:lastRow="0" w:firstColumn="1" w:lastColumn="0" w:noHBand="0" w:noVBand="1"/>
+      </w:tblPr>
+      <w:tblGrid>
+        <w:gridCol w:w="1559"/>
+        <w:gridCol w:w="3685"/>
+      </w:tblGrid>
+      <w:tr>
+        <w:tc>
+          <w:tcPr>
+            <w:tcW w:w="1559" w:type="dxa"/>
+          </w:tcPr>
+          <w:p>
+            <w:pPr>
+              <w:spacing w:line="360" w:lineRule="auto"/>
+              <w:jc w:val="both"/>
+              <w:rPr>
+                <w:rFonts w:ascii="Century Gothic" w:eastAsia="Times New Roman" w:hAnsi="Century Gothic" w:cs="Times New Roman"/>
+                <w:color w:val="000000"/>
+                <w:bdr w:val="none" w:sz="0" w:space="0" w:color="auto" w:frame="1"/>
+                <w:lang w:eastAsia="en-PH"/>
+              </w:rPr>
+            </w:pPr>
+            <w:r>
+              <w:rPr>
+                <w:rFonts w:ascii="Century Gothic" w:eastAsia="Times New Roman" w:hAnsi="Century Gothic" w:cs="Times New Roman"/>
+                <w:color w:val="000000"/>
+                <w:bdr w:val="none" w:sz="0" w:space="0" w:color="auto" w:frame="1"/>
+                <w:lang w:eastAsia="en-PH"/>
+              </w:rPr>
+              <w:t>1</w:t>
+            </w:r>
+          </w:p>
+        </w:tc>
+        <w:tc>
+          <w:tcPr>
+            <w:tcW w:w="3685" w:type="dxa"/>
+          </w:tcPr>
+          <w:p>
+            <w:pPr>
+              <w:spacing w:line="360" w:lineRule="auto"/>
+              <w:jc w:val="both"/>
+              <w:rPr>
+                <w:rFonts w:ascii="Century Gothic" w:eastAsia="Times New Roman" w:hAnsi="Century Gothic" w:cs="Times New Roman"/>
+                <w:color w:val="000000"/>
+                <w:bdr w:val="none" w:sz="0" w:space="0" w:color="auto" w:frame="1"/>
+                <w:lang w:eastAsia="en-PH"/>
+              </w:rPr>
+            </w:pPr>
+            <w:r>
+              <w:rPr>
+                <w:rFonts w:ascii="Century Gothic" w:eastAsia="Times New Roman" w:hAnsi="Century Gothic" w:cs="Times New Roman"/>
+                <w:color w:val="000000"/>
+                <w:bdr w:val="none" w:sz="0" w:space="0" w:color="auto" w:frame="1"/>
+                <w:lang w:eastAsia="en-PH"/>
+              </w:rPr>
+              <w:t>Strongly agree</w:t>
+            </w:r>
+          </w:p>
+        </w:tc>
+      </w:tr>
+      <w:tr>
+        <w:tc>
+          <w:tcPr>
+            <w:tcW w:w="1559" w:type="dxa"/>
+          </w:tcPr>
+          <w:p>
+            <w:pPr>
+              <w:spacing w:line="360" w:lineRule="auto"/>
+              <w:jc w:val="both"/>
+              <w:rPr>
+                <w:rFonts w:ascii="Century Gothic" w:eastAsia="Times New Roman" w:hAnsi="Century Gothic" w:cs="Times New Roman"/>
+                <w:color w:val="000000"/>
+                <w:bdr w:val="none" w:sz="0" w:space="0" w:color="auto" w:frame="1"/>
+                <w:lang w:eastAsia="en-PH"/>
+              </w:rPr>
+            </w:pPr>
+            <w:r>
+              <w:rPr>
+                <w:rFonts w:ascii="Century Gothic" w:eastAsia="Times New Roman" w:hAnsi="Century Gothic" w:cs="Times New Roman"/>
+                <w:color w:val="000000"/>
+                <w:bdr w:val="none" w:sz="0" w:space="0" w:color="auto" w:frame="1"/>
+                <w:lang w:eastAsia="en-PH"/>
+              </w:rPr>
+              <w:t>2</w:t>
+            </w:r>
+          </w:p>
+        </w:tc>
+        <w:tc>
+          <w:tcPr>
+            <w:tcW w:w="3685" w:type="dxa"/>
+          </w:tcPr>
+          <w:p>
+            <w:pPr>
+              <w:spacing w:line="360" w:lineRule="auto"/>
+              <w:jc w:val="both"/>
+              <w:rPr>
+                <w:rFonts w:ascii="Century Gothic" w:eastAsia="Times New Roman" w:hAnsi="Century Gothic" w:cs="Times New Roman"/>
+                <w:color w:val="000000"/>
+                <w:bdr w:val="none" w:sz="0" w:space="0" w:color="auto" w:frame="1"/>
+                <w:lang w:eastAsia="en-PH"/>
+              </w:rPr>
+            </w:pPr>
+            <w:r>
+              <w:rPr>
+                <w:rFonts w:ascii="Century Gothic" w:eastAsia="Times New Roman" w:hAnsi="Century Gothic" w:cs="Times New Roman"/>
+                <w:color w:val="000000"/>
+                <w:bdr w:val="none" w:sz="0" w:space="0" w:color="auto" w:frame="1"/>
+                <w:lang w:eastAsia="en-PH"/>
+              </w:rPr>
+              <w:t>Agree</w:t>
+            </w:r>
+          </w:p>
+        </w:tc>
+      </w:tr>
+      <w:tr>
+        <w:tc>
+          <w:tcPr>
+            <w:tcW w:w="1559" w:type="dxa"/>
+          </w:tcPr>
+          <w:p>
+            <w:pPr>
+              <w:spacing w:line="360" w:lineRule="auto"/>
+              <w:jc w:val="both"/>
+              <w:rPr>
+                <w:rFonts w:ascii="Century Gothic" w:eastAsia="Times New Roman" w:hAnsi="Century Gothic" w:cs="Times New Roman"/>
+                <w:color w:val="000000"/>
+                <w:bdr w:val="none" w:sz="0" w:space="0" w:color="auto" w:frame="1"/>
+                <w:lang w:eastAsia="en-PH"/>
+              </w:rPr>
+            </w:pPr>
+            <w:r>
+              <w:rPr>
+                <w:rFonts w:ascii="Century Gothic" w:eastAsia="Times New Roman" w:hAnsi="Century Gothic" w:cs="Times New Roman"/>
+                <w:color w:val="000000"/>
+                <w:bdr w:val="none" w:sz="0" w:space="0" w:color="auto" w:frame="1"/>
+                <w:lang w:eastAsia="en-PH"/>
+              </w:rPr>
+              <w:t>3</w:t>
+            </w:r>
+          </w:p>
+        </w:tc>
+        <w:tc>
+          <w:tcPr>
+            <w:tcW w:w="3685" w:type="dxa"/>
+          </w:tcPr>
+          <w:p>
+            <w:pPr>
+              <w:spacing w:line="360" w:lineRule="auto"/>
+              <w:jc w:val="both"/>
+              <w:rPr>
+                <w:rFonts w:ascii="Century Gothic" w:eastAsia="Times New Roman" w:hAnsi="Century Gothic" w:cs="Times New Roman"/>
+                <w:color w:val="000000"/>
+                <w:bdr w:val="none" w:sz="0" w:space="0" w:color="auto" w:frame="1"/>
+                <w:lang w:eastAsia="en-PH"/>
+              </w:rPr>
+            </w:pPr>
+            <w:r>
+              <w:rPr>
+                <w:rFonts w:ascii="Century Gothic" w:eastAsia="Times New Roman" w:hAnsi="Century Gothic" w:cs="Times New Roman"/>
+                <w:color w:val="000000"/>
+                <w:bdr w:val="none" w:sz="0" w:space="0" w:color="auto" w:frame="1"/>
+                <w:lang w:eastAsia="en-PH"/>
+              </w:rPr>
+              <w:t>Neutral</w:t>
+            </w:r>
+          </w:p>
+        </w:tc>
+      </w:tr>
+      <w:tr>
+        <w:tc>
+          <w:tcPr>
+            <w:tcW w:w="1559" w:type="dxa"/>
+          </w:tcPr>
+          <w:p>
+            <w:pPr>
+              <w:spacing w:line="360" w:lineRule="auto"/>
+              <w:jc w:val="both"/>
+              <w:rPr>
+                <w:rFonts w:ascii="Century Gothic" w:eastAsia="Times New Roman" w:hAnsi="Century Gothic" w:cs="Times New Roman"/>
+                <w:color w:val="000000"/>
+                <w:bdr w:val="none" w:sz="0" w:space="0" w:color="auto" w:frame="1"/>
+                <w:lang w:eastAsia="en-PH"/>
+              </w:rPr>
+            </w:pPr>
+            <w:r>
+              <w:rPr>
+                <w:rFonts w:ascii="Century Gothic" w:eastAsia="Times New Roman" w:hAnsi="Century Gothic" w:cs="Times New Roman"/>
+                <w:color w:val="000000"/>
+                <w:bdr w:val="none" w:sz="0" w:space="0" w:color="auto" w:frame="1"/>
+                <w:lang w:eastAsia="en-PH"/>
+              </w:rPr>
+              <w:t>4</w:t>
+            </w:r>
+          </w:p>
+        </w:tc>
+        <w:tc>
+          <w:tcPr>
+            <w:tcW w:w="3685" w:type="dxa"/>
+          </w:tcPr>
+          <w:p>
+            <w:pPr>
+              <w:spacing w:line="360" w:lineRule="auto"/>
+              <w:jc w:val="both"/>
+              <w:rPr>
+                <w:rFonts w:ascii="Century Gothic" w:eastAsia="Times New Roman" w:hAnsi="Century Gothic" w:cs="Times New Roman"/>
+                <w:color w:val="000000"/>
+                <w:bdr w:val="none" w:sz="0" w:space="0" w:color="auto" w:frame="1"/>
+                <w:lang w:eastAsia="en-PH"/>
+              </w:rPr>
+            </w:pPr>
+            <w:r>
+              <w:rPr>
+                <w:rFonts w:ascii="Century Gothic" w:eastAsia="Times New Roman" w:hAnsi="Century Gothic" w:cs="Times New Roman"/>
+                <w:color w:val="000000"/>
+                <w:bdr w:val="none" w:sz="0" w:space="0" w:color="auto" w:frame="1"/>
+                <w:lang w:eastAsia="en-PH"/>
+              </w:rPr>
+              <w:t>Disagree</w:t>
+            </w:r>
+          </w:p>
+        </w:tc>
+      </w:tr>
+      <w:tr>
+        <w:tc>
+          <w:tcPr>
+            <w:tcW w:w="1559" w:type="dxa"/>
+          </w:tcPr>
+          <w:p>
+            <w:pPr>
+              <w:spacing w:line="360" w:lineRule="auto"/>
+              <w:jc w:val="both"/>
+              <w:rPr>
+                <w:rFonts w:ascii="Century Gothic" w:eastAsia="Times New Roman" w:hAnsi="Century Gothic" w:cs="Times New Roman"/>
+                <w:color w:val="000000"/>
+                <w:bdr w:val="none" w:sz="0" w:space="0" w:color="auto" w:frame="1"/>
+                <w:lang w:eastAsia="en-PH"/>
+              </w:rPr>
+            </w:pPr>
+            <w:r>
+              <w:rPr>
+                <w:rFonts w:ascii="Century Gothic" w:eastAsia="Times New Roman" w:hAnsi="Century Gothic" w:cs="Times New Roman"/>
+                <w:color w:val="000000"/>
+                <w:bdr w:val="none" w:sz="0" w:space="0" w:color="auto" w:frame="1"/>
+                <w:lang w:eastAsia="en-PH"/>
+              </w:rPr>
+              <w:t>5</w:t>
+            </w:r>
+          </w:p>
+        </w:tc>
+        <w:tc>
+          <w:tcPr>
+            <w:tcW w:w="3685" w:type="dxa"/>
+          </w:tcPr>
+          <w:p>
+            <w:pPr>
+              <w:spacing w:line="360" w:lineRule="auto"/>
+              <w:jc w:val="both"/>
+              <w:rPr>
+                <w:rFonts w:ascii="Century Gothic" w:eastAsia="Times New Roman" w:hAnsi="Century Gothic" w:cs="Times New Roman"/>
+                <w:color w:val="000000"/>
+                <w:bdr w:val="none" w:sz="0" w:space="0" w:color="auto" w:frame="1"/>
+                <w:lang w:eastAsia="en-PH"/>
+              </w:rPr>
+            </w:pPr>
+            <w:r>
+              <w:rPr>
+                <w:rFonts w:ascii="Century Gothic" w:eastAsia="Times New Roman" w:hAnsi="Century Gothic" w:cs="Times New Roman"/>
+                <w:color w:val="000000"/>
+                <w:bdr w:val="none" w:sz="0" w:space="0" w:color="auto" w:frame="1"/>
+                <w:lang w:eastAsia="en-PH"/>
+              </w:rPr>
+              <w:t>Strongly disagree</w:t>
+            </w:r>
+          </w:p>
+        </w:tc>
+      </w:tr>
+    </w:tbl>
+    <w:p>
+      <w:pPr>
+        <w:suppressAutoHyphens/>
+        <w:autoSpaceDE w:val="0"/>
+        <w:autoSpaceDN w:val="0"/>
+        <w:adjustRightInd w:val="0"/>
+        <w:spacing w:after="0" w:line="480" w:lineRule="auto"/>
+        <w:jc w:val="both"/>
+        <w:textAlignment w:val="center"/>
+        <w:rPr>
+          <w:rFonts w:ascii="Century Gothic" w:hAnsi="Century Gothic"/>
+        </w:rPr>
+      </w:pPr>
     </w:p>
     <w:p>
       <w:pPr>
@@ -1378,121 +1477,499 @@
         <w:adjustRightInd w:val="0"/>
         <w:spacing w:after="0" w:line="480" w:lineRule="auto"/>
         <w:ind w:firstLine="720"/>
-        <w:textAlignment w:val="center"/>
-        <w:rPr>
-          <w:rFonts w:ascii="Century Gothic" w:hAnsi="Century Gothic"/>
-          <w:noProof/>
-          <w:lang w:eastAsia="en-PH"/>
-        </w:rPr>
-      </w:pPr>
-    </w:p>
-    <w:p>
-      <w:pPr>
-        <w:suppressAutoHyphens/>
-        <w:autoSpaceDE w:val="0"/>
-        <w:autoSpaceDN w:val="0"/>
-        <w:adjustRightInd w:val="0"/>
-        <w:spacing w:after="0" w:line="480" w:lineRule="auto"/>
-        <w:jc w:val="both"/>
-        <w:textAlignment w:val="center"/>
-        <w:rPr>
-          <w:rFonts w:ascii="Century Gothic" w:hAnsi="Century Gothic"/>
-          <w:noProof/>
-          <w:lang w:eastAsia="en-PH"/>
-        </w:rPr>
-      </w:pPr>
-    </w:p>
-    <w:p>
-      <w:pPr>
-        <w:suppressAutoHyphens/>
-        <w:autoSpaceDE w:val="0"/>
-        <w:autoSpaceDN w:val="0"/>
-        <w:adjustRightInd w:val="0"/>
-        <w:spacing w:after="0" w:line="480" w:lineRule="auto"/>
-        <w:jc w:val="both"/>
-        <w:textAlignment w:val="center"/>
-        <w:rPr>
-          <w:rFonts w:ascii="Century Gothic" w:hAnsi="Century Gothic"/>
-          <w:noProof/>
-          <w:lang w:eastAsia="en-PH"/>
-        </w:rPr>
-      </w:pPr>
-    </w:p>
-    <w:p>
-      <w:pPr>
-        <w:suppressAutoHyphens/>
-        <w:autoSpaceDE w:val="0"/>
-        <w:autoSpaceDN w:val="0"/>
-        <w:adjustRightInd w:val="0"/>
-        <w:spacing w:after="0" w:line="480" w:lineRule="auto"/>
-        <w:jc w:val="both"/>
-        <w:textAlignment w:val="center"/>
-        <w:rPr>
-          <w:rFonts w:ascii="Century Gothic" w:hAnsi="Century Gothic"/>
-          <w:noProof/>
-          <w:lang w:eastAsia="en-PH"/>
-        </w:rPr>
-      </w:pPr>
-    </w:p>
-    <w:p>
-      <w:pPr>
-        <w:suppressAutoHyphens/>
-        <w:autoSpaceDE w:val="0"/>
-        <w:autoSpaceDN w:val="0"/>
-        <w:adjustRightInd w:val="0"/>
-        <w:spacing w:after="0" w:line="480" w:lineRule="auto"/>
-        <w:jc w:val="both"/>
-        <w:textAlignment w:val="center"/>
-        <w:rPr>
-          <w:rFonts w:ascii="Century Gothic" w:hAnsi="Century Gothic"/>
-          <w:noProof/>
-          <w:lang w:eastAsia="en-PH"/>
-        </w:rPr>
-      </w:pPr>
-    </w:p>
-    <w:p>
-      <w:pPr>
-        <w:suppressAutoHyphens/>
-        <w:autoSpaceDE w:val="0"/>
-        <w:autoSpaceDN w:val="0"/>
-        <w:adjustRightInd w:val="0"/>
-        <w:spacing w:after="0" w:line="480" w:lineRule="auto"/>
-        <w:jc w:val="both"/>
-        <w:textAlignment w:val="center"/>
-        <w:rPr>
-          <w:rFonts w:ascii="Century Gothic" w:hAnsi="Century Gothic"/>
-          <w:noProof/>
-          <w:lang w:eastAsia="en-PH"/>
-        </w:rPr>
-      </w:pPr>
-    </w:p>
-    <w:p>
-      <w:pPr>
-        <w:suppressAutoHyphens/>
-        <w:autoSpaceDE w:val="0"/>
-        <w:autoSpaceDN w:val="0"/>
-        <w:adjustRightInd w:val="0"/>
-        <w:spacing w:after="0" w:line="480" w:lineRule="auto"/>
-        <w:jc w:val="both"/>
-        <w:textAlignment w:val="center"/>
-        <w:rPr>
-          <w:rFonts w:ascii="Century Gothic" w:hAnsi="Century Gothic"/>
-        </w:rPr>
-      </w:pPr>
-    </w:p>
-    <w:p>
-      <w:pPr>
-        <w:suppressAutoHyphens/>
-        <w:autoSpaceDE w:val="0"/>
-        <w:autoSpaceDN w:val="0"/>
-        <w:adjustRightInd w:val="0"/>
-        <w:spacing w:after="0" w:line="480" w:lineRule="auto"/>
-        <w:jc w:val="both"/>
-        <w:textAlignment w:val="center"/>
-        <w:rPr>
-          <w:rFonts w:ascii="Century Gothic" w:hAnsi="Century Gothic"/>
-        </w:rPr>
-      </w:pPr>
+        <w:jc w:val="both"/>
+        <w:textAlignment w:val="center"/>
+        <w:rPr>
+          <w:rFonts w:ascii="Century Gothic" w:hAnsi="Century Gothic"/>
+        </w:rPr>
+      </w:pPr>
+      <w:r>
+        <w:rPr>
+          <w:rFonts w:ascii="Century Gothic" w:hAnsi="Century Gothic"/>
+        </w:rPr>
+        <w:t>In order to analyze the data gathered from th</w:t>
+      </w:r>
+      <w:r>
+        <w:rPr>
+          <w:rFonts w:ascii="Century Gothic" w:hAnsi="Century Gothic"/>
+        </w:rPr>
+        <w:t>is test</w:t>
+      </w:r>
+      <w:r>
+        <w:rPr>
+          <w:rFonts w:ascii="Century Gothic" w:hAnsi="Century Gothic"/>
+        </w:rPr>
+        <w:t xml:space="preserve">, the weighted mean for each question item will be computed. Weighted mean is the average wherein every quantity to be averaged has a corresponding weight. These weight will represent the significance of each quantity to the average. </w:t>
+      </w:r>
+    </w:p>
+    <w:p>
+      <w:pPr>
+        <w:suppressAutoHyphens/>
+        <w:autoSpaceDE w:val="0"/>
+        <w:autoSpaceDN w:val="0"/>
+        <w:adjustRightInd w:val="0"/>
+        <w:spacing w:after="0" w:line="480" w:lineRule="auto"/>
+        <w:ind w:firstLine="720"/>
+        <w:jc w:val="both"/>
+        <w:textAlignment w:val="center"/>
+        <w:rPr>
+          <w:rFonts w:ascii="Century Gothic" w:hAnsi="Century Gothic"/>
+        </w:rPr>
+      </w:pPr>
+      <w:r>
+        <w:rPr>
+          <w:rFonts w:ascii="Century Gothic" w:hAnsi="Century Gothic"/>
+        </w:rPr>
+        <w:t xml:space="preserve">To compute for the weighted mean, each value must be multiplied by its weight. Products should then be added to obtain the total value. The total weight should also be computed by adding all the weights. The total value is then divided by the total weight. The computed mean was then compared to the </w:t>
+      </w:r>
+      <w:r>
+        <w:rPr>
+          <w:rFonts w:ascii="Century Gothic" w:hAnsi="Century Gothic"/>
+        </w:rPr>
+        <w:t>scale below for interpretation:</w:t>
+      </w:r>
+    </w:p>
+    <w:p>
+      <w:pPr>
+        <w:suppressAutoHyphens/>
+        <w:autoSpaceDE w:val="0"/>
+        <w:autoSpaceDN w:val="0"/>
+        <w:adjustRightInd w:val="0"/>
+        <w:spacing w:after="0" w:line="480" w:lineRule="auto"/>
+        <w:ind w:firstLine="720"/>
+        <w:jc w:val="both"/>
+        <w:textAlignment w:val="center"/>
+        <w:rPr>
+          <w:rFonts w:ascii="Century Gothic" w:hAnsi="Century Gothic"/>
+        </w:rPr>
+      </w:pPr>
+    </w:p>
+    <w:tbl>
+      <w:tblPr>
+        <w:tblStyle w:val="TableGrid"/>
+        <w:tblW w:w="0" w:type="auto"/>
+        <w:tblInd w:w="580" w:type="dxa"/>
+        <w:tblLook w:val="04A0" w:firstRow="1" w:lastRow="0" w:firstColumn="1" w:lastColumn="0" w:noHBand="0" w:noVBand="1"/>
+      </w:tblPr>
+      <w:tblGrid>
+        <w:gridCol w:w="3829"/>
+        <w:gridCol w:w="3825"/>
+      </w:tblGrid>
+      <w:tr>
+        <w:tc>
+          <w:tcPr>
+            <w:tcW w:w="3829" w:type="dxa"/>
+          </w:tcPr>
+          <w:p>
+            <w:pPr>
+              <w:spacing w:line="360" w:lineRule="auto"/>
+              <w:jc w:val="center"/>
+              <w:rPr>
+                <w:rFonts w:ascii="Century Gothic" w:eastAsia="Times New Roman" w:hAnsi="Century Gothic" w:cs="Times New Roman"/>
+                <w:b/>
+                <w:color w:val="000000"/>
+                <w:bdr w:val="none" w:sz="0" w:space="0" w:color="auto" w:frame="1"/>
+                <w:lang w:eastAsia="en-PH"/>
+              </w:rPr>
+            </w:pPr>
+            <w:r>
+              <w:rPr>
+                <w:rFonts w:ascii="Century Gothic" w:eastAsia="Times New Roman" w:hAnsi="Century Gothic" w:cs="Times New Roman"/>
+                <w:b/>
+                <w:color w:val="000000"/>
+                <w:bdr w:val="none" w:sz="0" w:space="0" w:color="auto" w:frame="1"/>
+                <w:lang w:eastAsia="en-PH"/>
+              </w:rPr>
+              <w:lastRenderedPageBreak/>
+              <w:t>Range</w:t>
+            </w:r>
+          </w:p>
+        </w:tc>
+        <w:tc>
+          <w:tcPr>
+            <w:tcW w:w="3825" w:type="dxa"/>
+          </w:tcPr>
+          <w:p>
+            <w:pPr>
+              <w:spacing w:line="360" w:lineRule="auto"/>
+              <w:jc w:val="center"/>
+              <w:rPr>
+                <w:rFonts w:ascii="Century Gothic" w:eastAsia="Times New Roman" w:hAnsi="Century Gothic" w:cs="Times New Roman"/>
+                <w:b/>
+                <w:color w:val="000000"/>
+                <w:bdr w:val="none" w:sz="0" w:space="0" w:color="auto" w:frame="1"/>
+                <w:lang w:eastAsia="en-PH"/>
+              </w:rPr>
+            </w:pPr>
+            <w:r>
+              <w:rPr>
+                <w:rFonts w:ascii="Century Gothic" w:eastAsia="Times New Roman" w:hAnsi="Century Gothic" w:cs="Times New Roman"/>
+                <w:b/>
+                <w:color w:val="000000"/>
+                <w:bdr w:val="none" w:sz="0" w:space="0" w:color="auto" w:frame="1"/>
+                <w:lang w:eastAsia="en-PH"/>
+              </w:rPr>
+              <w:t>Interpretation</w:t>
+            </w:r>
+          </w:p>
+        </w:tc>
+      </w:tr>
+      <w:tr>
+        <w:tc>
+          <w:tcPr>
+            <w:tcW w:w="3829" w:type="dxa"/>
+          </w:tcPr>
+          <w:p>
+            <w:pPr>
+              <w:spacing w:line="360" w:lineRule="auto"/>
+              <w:jc w:val="both"/>
+              <w:rPr>
+                <w:rFonts w:ascii="Century Gothic" w:eastAsia="Times New Roman" w:hAnsi="Century Gothic" w:cs="Times New Roman"/>
+                <w:color w:val="000000"/>
+                <w:bdr w:val="none" w:sz="0" w:space="0" w:color="auto" w:frame="1"/>
+                <w:lang w:eastAsia="en-PH"/>
+              </w:rPr>
+            </w:pPr>
+            <w:r>
+              <w:rPr>
+                <w:rStyle w:val="l"/>
+                <w:rFonts w:ascii="Century Gothic" w:hAnsi="Century Gothic" w:cs="Times New Roman"/>
+                <w:color w:val="000000"/>
+                <w:bdr w:val="none" w:sz="0" w:space="0" w:color="auto" w:frame="1"/>
+                <w:shd w:val="clear" w:color="auto" w:fill="FFFFFF"/>
+              </w:rPr>
+              <w:t>0.10 –  1.00</w:t>
+            </w:r>
+          </w:p>
+        </w:tc>
+        <w:tc>
+          <w:tcPr>
+            <w:tcW w:w="3825" w:type="dxa"/>
+          </w:tcPr>
+          <w:p>
+            <w:pPr>
+              <w:spacing w:line="360" w:lineRule="auto"/>
+              <w:jc w:val="both"/>
+              <w:rPr>
+                <w:rFonts w:ascii="Century Gothic" w:eastAsia="Times New Roman" w:hAnsi="Century Gothic" w:cs="Times New Roman"/>
+                <w:color w:val="000000"/>
+                <w:bdr w:val="none" w:sz="0" w:space="0" w:color="auto" w:frame="1"/>
+                <w:lang w:eastAsia="en-PH"/>
+              </w:rPr>
+            </w:pPr>
+            <w:r>
+              <w:rPr>
+                <w:rFonts w:ascii="Century Gothic" w:eastAsia="Times New Roman" w:hAnsi="Century Gothic" w:cs="Times New Roman"/>
+                <w:color w:val="000000"/>
+                <w:bdr w:val="none" w:sz="0" w:space="0" w:color="auto" w:frame="1"/>
+                <w:lang w:eastAsia="en-PH"/>
+              </w:rPr>
+              <w:t>Strongly agree</w:t>
+            </w:r>
+          </w:p>
+        </w:tc>
+      </w:tr>
+      <w:tr>
+        <w:tc>
+          <w:tcPr>
+            <w:tcW w:w="3829" w:type="dxa"/>
+          </w:tcPr>
+          <w:p>
+            <w:pPr>
+              <w:spacing w:line="360" w:lineRule="auto"/>
+              <w:jc w:val="both"/>
+              <w:rPr>
+                <w:rFonts w:ascii="Century Gothic" w:eastAsia="Times New Roman" w:hAnsi="Century Gothic" w:cs="Times New Roman"/>
+                <w:color w:val="000000"/>
+                <w:bdr w:val="none" w:sz="0" w:space="0" w:color="auto" w:frame="1"/>
+                <w:lang w:eastAsia="en-PH"/>
+              </w:rPr>
+            </w:pPr>
+            <w:r>
+              <w:rPr>
+                <w:rFonts w:ascii="Century Gothic" w:eastAsia="Times New Roman" w:hAnsi="Century Gothic" w:cs="Times New Roman"/>
+                <w:color w:val="000000"/>
+                <w:bdr w:val="none" w:sz="0" w:space="0" w:color="auto" w:frame="1"/>
+                <w:lang w:eastAsia="en-PH"/>
+              </w:rPr>
+              <w:t>1,10 – 2.00</w:t>
+            </w:r>
+          </w:p>
+        </w:tc>
+        <w:tc>
+          <w:tcPr>
+            <w:tcW w:w="3825" w:type="dxa"/>
+          </w:tcPr>
+          <w:p>
+            <w:pPr>
+              <w:spacing w:line="360" w:lineRule="auto"/>
+              <w:jc w:val="both"/>
+              <w:rPr>
+                <w:rFonts w:ascii="Century Gothic" w:eastAsia="Times New Roman" w:hAnsi="Century Gothic" w:cs="Times New Roman"/>
+                <w:color w:val="000000"/>
+                <w:bdr w:val="none" w:sz="0" w:space="0" w:color="auto" w:frame="1"/>
+                <w:lang w:eastAsia="en-PH"/>
+              </w:rPr>
+            </w:pPr>
+            <w:r>
+              <w:rPr>
+                <w:rFonts w:ascii="Century Gothic" w:eastAsia="Times New Roman" w:hAnsi="Century Gothic" w:cs="Times New Roman"/>
+                <w:color w:val="000000"/>
+                <w:bdr w:val="none" w:sz="0" w:space="0" w:color="auto" w:frame="1"/>
+                <w:lang w:eastAsia="en-PH"/>
+              </w:rPr>
+              <w:t>Agree</w:t>
+            </w:r>
+          </w:p>
+        </w:tc>
+      </w:tr>
+      <w:tr>
+        <w:tc>
+          <w:tcPr>
+            <w:tcW w:w="3829" w:type="dxa"/>
+          </w:tcPr>
+          <w:p>
+            <w:pPr>
+              <w:spacing w:line="360" w:lineRule="auto"/>
+              <w:jc w:val="both"/>
+              <w:rPr>
+                <w:rFonts w:ascii="Century Gothic" w:eastAsia="Times New Roman" w:hAnsi="Century Gothic" w:cs="Times New Roman"/>
+                <w:color w:val="000000"/>
+                <w:bdr w:val="none" w:sz="0" w:space="0" w:color="auto" w:frame="1"/>
+                <w:lang w:eastAsia="en-PH"/>
+              </w:rPr>
+            </w:pPr>
+            <w:r>
+              <w:rPr>
+                <w:rFonts w:ascii="Century Gothic" w:eastAsia="Times New Roman" w:hAnsi="Century Gothic" w:cs="Times New Roman"/>
+                <w:color w:val="000000"/>
+                <w:bdr w:val="none" w:sz="0" w:space="0" w:color="auto" w:frame="1"/>
+                <w:lang w:eastAsia="en-PH"/>
+              </w:rPr>
+              <w:t>2.10 – 3.00</w:t>
+            </w:r>
+          </w:p>
+        </w:tc>
+        <w:tc>
+          <w:tcPr>
+            <w:tcW w:w="3825" w:type="dxa"/>
+          </w:tcPr>
+          <w:p>
+            <w:pPr>
+              <w:spacing w:line="360" w:lineRule="auto"/>
+              <w:jc w:val="both"/>
+              <w:rPr>
+                <w:rFonts w:ascii="Century Gothic" w:eastAsia="Times New Roman" w:hAnsi="Century Gothic" w:cs="Times New Roman"/>
+                <w:color w:val="000000"/>
+                <w:bdr w:val="none" w:sz="0" w:space="0" w:color="auto" w:frame="1"/>
+                <w:lang w:eastAsia="en-PH"/>
+              </w:rPr>
+            </w:pPr>
+            <w:r>
+              <w:rPr>
+                <w:rFonts w:ascii="Century Gothic" w:eastAsia="Times New Roman" w:hAnsi="Century Gothic" w:cs="Times New Roman"/>
+                <w:color w:val="000000"/>
+                <w:bdr w:val="none" w:sz="0" w:space="0" w:color="auto" w:frame="1"/>
+                <w:lang w:eastAsia="en-PH"/>
+              </w:rPr>
+              <w:t>Neutral</w:t>
+            </w:r>
+          </w:p>
+        </w:tc>
+      </w:tr>
+      <w:tr>
+        <w:tc>
+          <w:tcPr>
+            <w:tcW w:w="3829" w:type="dxa"/>
+          </w:tcPr>
+          <w:p>
+            <w:pPr>
+              <w:spacing w:line="360" w:lineRule="auto"/>
+              <w:jc w:val="both"/>
+              <w:rPr>
+                <w:rFonts w:ascii="Century Gothic" w:eastAsia="Times New Roman" w:hAnsi="Century Gothic" w:cs="Times New Roman"/>
+                <w:color w:val="000000"/>
+                <w:bdr w:val="none" w:sz="0" w:space="0" w:color="auto" w:frame="1"/>
+                <w:lang w:eastAsia="en-PH"/>
+              </w:rPr>
+            </w:pPr>
+            <w:r>
+              <w:rPr>
+                <w:rFonts w:ascii="Century Gothic" w:eastAsia="Times New Roman" w:hAnsi="Century Gothic" w:cs="Times New Roman"/>
+                <w:color w:val="000000"/>
+                <w:bdr w:val="none" w:sz="0" w:space="0" w:color="auto" w:frame="1"/>
+                <w:lang w:eastAsia="en-PH"/>
+              </w:rPr>
+              <w:t>3.10 – 4.00</w:t>
+            </w:r>
+          </w:p>
+        </w:tc>
+        <w:tc>
+          <w:tcPr>
+            <w:tcW w:w="3825" w:type="dxa"/>
+          </w:tcPr>
+          <w:p>
+            <w:pPr>
+              <w:spacing w:line="360" w:lineRule="auto"/>
+              <w:jc w:val="both"/>
+              <w:rPr>
+                <w:rFonts w:ascii="Century Gothic" w:eastAsia="Times New Roman" w:hAnsi="Century Gothic" w:cs="Times New Roman"/>
+                <w:color w:val="000000"/>
+                <w:bdr w:val="none" w:sz="0" w:space="0" w:color="auto" w:frame="1"/>
+                <w:lang w:eastAsia="en-PH"/>
+              </w:rPr>
+            </w:pPr>
+            <w:r>
+              <w:rPr>
+                <w:rFonts w:ascii="Century Gothic" w:eastAsia="Times New Roman" w:hAnsi="Century Gothic" w:cs="Times New Roman"/>
+                <w:color w:val="000000"/>
+                <w:bdr w:val="none" w:sz="0" w:space="0" w:color="auto" w:frame="1"/>
+                <w:lang w:eastAsia="en-PH"/>
+              </w:rPr>
+              <w:t>Disagree</w:t>
+            </w:r>
+          </w:p>
+        </w:tc>
+      </w:tr>
+      <w:tr>
+        <w:tc>
+          <w:tcPr>
+            <w:tcW w:w="3829" w:type="dxa"/>
+          </w:tcPr>
+          <w:p>
+            <w:pPr>
+              <w:spacing w:line="360" w:lineRule="auto"/>
+              <w:jc w:val="both"/>
+              <w:rPr>
+                <w:rFonts w:ascii="Century Gothic" w:eastAsia="Times New Roman" w:hAnsi="Century Gothic" w:cs="Times New Roman"/>
+                <w:color w:val="000000"/>
+                <w:bdr w:val="none" w:sz="0" w:space="0" w:color="auto" w:frame="1"/>
+                <w:lang w:eastAsia="en-PH"/>
+              </w:rPr>
+            </w:pPr>
+            <w:r>
+              <w:rPr>
+                <w:rFonts w:ascii="Century Gothic" w:eastAsia="Times New Roman" w:hAnsi="Century Gothic" w:cs="Times New Roman"/>
+                <w:color w:val="000000"/>
+                <w:bdr w:val="none" w:sz="0" w:space="0" w:color="auto" w:frame="1"/>
+                <w:lang w:eastAsia="en-PH"/>
+              </w:rPr>
+              <w:t>4.10</w:t>
+            </w:r>
+            <w:r>
+              <w:rPr>
+                <w:rFonts w:ascii="Century Gothic" w:eastAsia="Times New Roman" w:hAnsi="Century Gothic" w:cs="Times New Roman"/>
+                <w:color w:val="000000"/>
+                <w:bdr w:val="none" w:sz="0" w:space="0" w:color="auto" w:frame="1"/>
+                <w:lang w:eastAsia="en-PH"/>
+              </w:rPr>
+              <w:t xml:space="preserve"> – 5.00 </w:t>
+            </w:r>
+          </w:p>
+        </w:tc>
+        <w:tc>
+          <w:tcPr>
+            <w:tcW w:w="3825" w:type="dxa"/>
+          </w:tcPr>
+          <w:p>
+            <w:pPr>
+              <w:spacing w:line="360" w:lineRule="auto"/>
+              <w:jc w:val="both"/>
+              <w:rPr>
+                <w:rFonts w:ascii="Century Gothic" w:eastAsia="Times New Roman" w:hAnsi="Century Gothic" w:cs="Times New Roman"/>
+                <w:color w:val="000000"/>
+                <w:bdr w:val="none" w:sz="0" w:space="0" w:color="auto" w:frame="1"/>
+                <w:lang w:eastAsia="en-PH"/>
+              </w:rPr>
+            </w:pPr>
+            <w:r>
+              <w:rPr>
+                <w:rFonts w:ascii="Century Gothic" w:eastAsia="Times New Roman" w:hAnsi="Century Gothic" w:cs="Times New Roman"/>
+                <w:color w:val="000000"/>
+                <w:bdr w:val="none" w:sz="0" w:space="0" w:color="auto" w:frame="1"/>
+                <w:lang w:eastAsia="en-PH"/>
+              </w:rPr>
+              <w:t>Strongly disagree</w:t>
+            </w:r>
+          </w:p>
+        </w:tc>
+      </w:tr>
+    </w:tbl>
+    <w:p>
+      <w:pPr>
+        <w:suppressAutoHyphens/>
+        <w:autoSpaceDE w:val="0"/>
+        <w:autoSpaceDN w:val="0"/>
+        <w:adjustRightInd w:val="0"/>
+        <w:spacing w:after="0" w:line="480" w:lineRule="auto"/>
+        <w:ind w:firstLine="720"/>
+        <w:jc w:val="both"/>
+        <w:textAlignment w:val="center"/>
+        <w:rPr>
+          <w:rFonts w:ascii="Century Gothic" w:hAnsi="Century Gothic"/>
+        </w:rPr>
+      </w:pPr>
+    </w:p>
+    <w:p>
+      <w:pPr>
+        <w:suppressAutoHyphens/>
+        <w:autoSpaceDE w:val="0"/>
+        <w:autoSpaceDN w:val="0"/>
+        <w:adjustRightInd w:val="0"/>
+        <w:spacing w:after="0" w:line="480" w:lineRule="auto"/>
+        <w:ind w:firstLine="720"/>
+        <w:jc w:val="both"/>
+        <w:textAlignment w:val="center"/>
+        <w:rPr>
+          <w:rFonts w:ascii="Century Gothic" w:hAnsi="Century Gothic"/>
+        </w:rPr>
+      </w:pPr>
+      <w:r>
+        <w:rPr>
+          <w:rFonts w:ascii="Century Gothic" w:hAnsi="Century Gothic"/>
+        </w:rPr>
+        <w:t>Results of the survey will be presented in tables. Excerpts from the interview process will be integrated based on the analysis outline. Relevant literatures to support the findings will also be included.</w:t>
+      </w:r>
+    </w:p>
+    <w:p>
+      <w:pPr>
+        <w:suppressAutoHyphens/>
+        <w:autoSpaceDE w:val="0"/>
+        <w:autoSpaceDN w:val="0"/>
+        <w:adjustRightInd w:val="0"/>
+        <w:spacing w:after="0" w:line="480" w:lineRule="auto"/>
+        <w:jc w:val="both"/>
+        <w:textAlignment w:val="center"/>
+        <w:rPr>
+          <w:rFonts w:ascii="Century Gothic" w:hAnsi="Century Gothic"/>
+        </w:rPr>
+      </w:pPr>
+    </w:p>
+    <w:p>
+      <w:pPr>
+        <w:suppressAutoHyphens/>
+        <w:autoSpaceDE w:val="0"/>
+        <w:autoSpaceDN w:val="0"/>
+        <w:adjustRightInd w:val="0"/>
+        <w:spacing w:after="0" w:line="480" w:lineRule="auto"/>
+        <w:jc w:val="both"/>
+        <w:textAlignment w:val="center"/>
+        <w:rPr>
+          <w:rFonts w:ascii="Century Gothic" w:hAnsi="Century Gothic"/>
+          <w:b/>
+          <w:sz w:val="24"/>
+        </w:rPr>
+      </w:pPr>
+      <w:r>
+        <w:rPr>
+          <w:rFonts w:ascii="Century Gothic" w:hAnsi="Century Gothic"/>
+          <w:b/>
+          <w:sz w:val="24"/>
+        </w:rPr>
+        <w:t>2.7 Project Schedule</w:t>
+      </w:r>
+      <w:bookmarkStart w:id="0" w:name="_GoBack"/>
+      <w:bookmarkEnd w:id="0"/>
     </w:p>
     <w:sectPr>
       <w:pgSz w:w="12240" w:h="15840"/>
@@ -2777,6 +3254,7 @@
   <w:style w:type="paragraph" w:default="1" w:styleId="Normal">
     <w:name w:val="Normal"/>
     <w:qFormat/>
+    <w:rsid w:val="007651CA"/>
   </w:style>
   <w:style w:type="character" w:default="1" w:styleId="DefaultParagraphFont">
     <w:name w:val="Default Paragraph Font"/>
@@ -2900,6 +3378,30 @@
     <w:link w:val="Footer"/>
     <w:uiPriority w:val="99"/>
     <w:rsid w:val="00A40DC4"/>
+  </w:style>
+  <w:style w:type="character" w:customStyle="1" w:styleId="l">
+    <w:name w:val="l"/>
+    <w:basedOn w:val="DefaultParagraphFont"/>
+    <w:rsid w:val="007651CA"/>
+  </w:style>
+  <w:style w:type="table" w:styleId="TableGrid">
+    <w:name w:val="Table Grid"/>
+    <w:basedOn w:val="TableNormal"/>
+    <w:uiPriority w:val="39"/>
+    <w:rsid w:val="007651CA"/>
+    <w:pPr>
+      <w:spacing w:after="0" w:line="240" w:lineRule="auto"/>
+    </w:pPr>
+    <w:tblPr>
+      <w:tblBorders>
+        <w:top w:val="single" w:sz="4" w:space="0" w:color="auto"/>
+        <w:left w:val="single" w:sz="4" w:space="0" w:color="auto"/>
+        <w:bottom w:val="single" w:sz="4" w:space="0" w:color="auto"/>
+        <w:right w:val="single" w:sz="4" w:space="0" w:color="auto"/>
+        <w:insideH w:val="single" w:sz="4" w:space="0" w:color="auto"/>
+        <w:insideV w:val="single" w:sz="4" w:space="0" w:color="auto"/>
+      </w:tblBorders>
+    </w:tblPr>
   </w:style>
 </w:styles>
 </file>

</xml_diff>

<commit_message>
fixed formatting properly labeled tables
</commit_message>
<xml_diff>
--- a/Documentation/Chapters/Chapter2.docx
+++ b/Documentation/Chapters/Chapter2.docx
@@ -436,7 +436,7 @@
       <w:r>
         <w:rPr>
           <w:noProof/>
-          <w:lang w:val="en-US"/>
+          <w:lang w:eastAsia="en-PH"/>
         </w:rPr>
         <w:lastRenderedPageBreak/>
         <w:drawing>
@@ -989,6 +989,7 @@
         <w:jc w:val="center"/>
         <w:rPr>
           <w:rFonts w:ascii="Century Gothic" w:hAnsi="Century Gothic"/>
+          <w:b/>
           <w:sz w:val="24"/>
           <w:szCs w:val="24"/>
         </w:rPr>
@@ -996,6 +997,7 @@
       <w:r>
         <w:rPr>
           <w:rFonts w:ascii="Century Gothic" w:hAnsi="Century Gothic"/>
+          <w:b/>
           <w:sz w:val="24"/>
           <w:szCs w:val="24"/>
         </w:rPr>
@@ -1467,6 +1469,7 @@
         <w:ind w:left="3240" w:firstLine="360"/>
         <w:rPr>
           <w:rFonts w:ascii="Century Gothic" w:hAnsi="Century Gothic"/>
+          <w:b/>
           <w:sz w:val="24"/>
           <w:szCs w:val="24"/>
         </w:rPr>
@@ -1474,6 +1477,7 @@
       <w:r>
         <w:rPr>
           <w:rFonts w:ascii="Century Gothic" w:hAnsi="Century Gothic"/>
+          <w:b/>
           <w:sz w:val="24"/>
           <w:szCs w:val="24"/>
         </w:rPr>
@@ -1564,8 +1568,6 @@
               </w:rPr>
               <w:t xml:space="preserve">Python </w:t>
             </w:r>
-            <w:bookmarkStart w:id="0" w:name="_GoBack"/>
-            <w:bookmarkEnd w:id="0"/>
           </w:p>
         </w:tc>
       </w:tr>
@@ -1953,6 +1955,14 @@
           <w:sz w:val="24"/>
         </w:rPr>
       </w:pPr>
+      <w:r>
+        <w:rPr>
+          <w:rFonts w:ascii="Century Gothic" w:hAnsi="Century Gothic"/>
+          <w:b/>
+          <w:sz w:val="24"/>
+        </w:rPr>
+        <w:t>2.5 Respondents and Evaluators</w:t>
+      </w:r>
     </w:p>
     <w:p>
       <w:pPr>
@@ -1965,17 +1975,21 @@
         <w:textAlignment w:val="center"/>
         <w:rPr>
           <w:rFonts w:ascii="Century Gothic" w:hAnsi="Century Gothic"/>
+        </w:rPr>
+      </w:pPr>
+      <w:r>
+        <w:rPr>
+          <w:rFonts w:ascii="Century Gothic" w:hAnsi="Century Gothic"/>
           <w:b/>
           <w:sz w:val="24"/>
         </w:rPr>
-      </w:pPr>
-      <w:r>
-        <w:rPr>
-          <w:rFonts w:ascii="Century Gothic" w:hAnsi="Century Gothic"/>
-          <w:b/>
-          <w:sz w:val="24"/>
-        </w:rPr>
-        <w:t>2.5 Respondents and Evaluators</w:t>
+        <w:tab/>
+      </w:r>
+      <w:r>
+        <w:rPr>
+          <w:rFonts w:ascii="Century Gothic" w:hAnsi="Century Gothic"/>
+        </w:rPr>
+        <w:t>The respondents and evaluators for the interview and the users’ acceptance test were the administrator, staffs and student assistants from the Recoletos Community Outreach Program (Re-COP) Office of San Sebastian College – Recoletos de Cavite (SSCRdC).</w:t>
       </w:r>
     </w:p>
     <w:p>
@@ -1994,16 +2008,9 @@
       <w:r>
         <w:rPr>
           <w:rFonts w:ascii="Century Gothic" w:hAnsi="Century Gothic"/>
-          <w:b/>
-          <w:sz w:val="24"/>
         </w:rPr>
         <w:tab/>
-      </w:r>
-      <w:r>
-        <w:rPr>
-          <w:rFonts w:ascii="Century Gothic" w:hAnsi="Century Gothic"/>
-        </w:rPr>
-        <w:t>The respondents and evaluators for the interview and the users’ acceptance test were the administrator, staffs and student assistants from the Recoletos Community Outreach Program (Re-COP) Office of San Sebastian College – Recoletos de Cavite (SSCRdC).</w:t>
+        <w:t>The SSCRdC’s organizational leaders as well as its partners and linkages were also involved in the completion of the study.</w:t>
       </w:r>
     </w:p>
     <w:p>
@@ -2019,13 +2026,6 @@
           <w:rFonts w:ascii="Century Gothic" w:hAnsi="Century Gothic"/>
         </w:rPr>
       </w:pPr>
-      <w:r>
-        <w:rPr>
-          <w:rFonts w:ascii="Century Gothic" w:hAnsi="Century Gothic"/>
-        </w:rPr>
-        <w:tab/>
-        <w:t>The SSCRdC’s organizational leaders as well as its partners and linkages were also involved in the completion of the study.</w:t>
-      </w:r>
     </w:p>
     <w:p>
       <w:pPr>
@@ -2038,8 +2038,18 @@
         <w:textAlignment w:val="center"/>
         <w:rPr>
           <w:rFonts w:ascii="Century Gothic" w:hAnsi="Century Gothic"/>
-        </w:rPr>
-      </w:pPr>
+          <w:b/>
+          <w:sz w:val="24"/>
+        </w:rPr>
+      </w:pPr>
+      <w:r>
+        <w:rPr>
+          <w:rFonts w:ascii="Century Gothic" w:hAnsi="Century Gothic"/>
+          <w:b/>
+          <w:sz w:val="24"/>
+        </w:rPr>
+        <w:t>2.6 Statistical Treatment of Data</w:t>
+      </w:r>
     </w:p>
     <w:p>
       <w:pPr>
@@ -2054,6 +2064,13 @@
           <w:rFonts w:ascii="Century Gothic" w:hAnsi="Century Gothic"/>
         </w:rPr>
       </w:pPr>
+      <w:r>
+        <w:rPr>
+          <w:rFonts w:ascii="Century Gothic" w:hAnsi="Century Gothic"/>
+        </w:rPr>
+        <w:tab/>
+        <w:t>As mentioned in earlier parts, the UAT Questionnaire that the researchers will be using to test the system follows the Likert’s format with a five-point response scale.</w:t>
+      </w:r>
     </w:p>
     <w:p>
       <w:pPr>
@@ -2062,21 +2079,24 @@
         <w:autoSpaceDN w:val="0"/>
         <w:adjustRightInd w:val="0"/>
         <w:spacing w:after="0" w:line="480" w:lineRule="auto"/>
+        <w:ind w:firstLine="720"/>
         <w:jc w:val="both"/>
         <w:textAlignment w:val="center"/>
         <w:rPr>
           <w:rFonts w:ascii="Century Gothic" w:hAnsi="Century Gothic"/>
-          <w:b/>
-          <w:sz w:val="24"/>
-        </w:rPr>
-      </w:pPr>
-      <w:r>
-        <w:rPr>
-          <w:rFonts w:ascii="Century Gothic" w:hAnsi="Century Gothic"/>
-          <w:b/>
-          <w:sz w:val="24"/>
-        </w:rPr>
-        <w:t>2.6 Statistical Treatment of Data</w:t>
+        </w:rPr>
+      </w:pPr>
+      <w:r>
+        <w:rPr>
+          <w:rFonts w:ascii="Century Gothic" w:hAnsi="Century Gothic"/>
+        </w:rPr>
+        <w:t>A Likert Scale is a rating scale that requires the subject to indicate his or her degree of agreement or disagreement to a statement. In this type of questionnaire, the respondents were given five response choices. These options served as the quantification of the participants’ agreement or dis</w:t>
+      </w:r>
+      <w:r>
+        <w:rPr>
+          <w:rFonts w:ascii="Century Gothic" w:hAnsi="Century Gothic"/>
+        </w:rPr>
+        <w:t>agreement on each question item. The table below shows the designated qualifications used.</w:t>
       </w:r>
     </w:p>
     <w:p>
@@ -2086,7 +2106,8 @@
         <w:autoSpaceDN w:val="0"/>
         <w:adjustRightInd w:val="0"/>
         <w:spacing w:after="0" w:line="480" w:lineRule="auto"/>
-        <w:jc w:val="both"/>
+        <w:ind w:firstLine="720"/>
+        <w:jc w:val="center"/>
         <w:textAlignment w:val="center"/>
         <w:rPr>
           <w:rFonts w:ascii="Century Gothic" w:hAnsi="Century Gothic"/>
@@ -2095,50 +2116,19 @@
       <w:r>
         <w:rPr>
           <w:rFonts w:ascii="Century Gothic" w:hAnsi="Century Gothic"/>
-        </w:rPr>
-        <w:tab/>
-        <w:t>As mentioned in earlier parts, the UAT Questionnaire that the researchers will be using to test the system follows the Likert’s format with a five-point response scale.</w:t>
-      </w:r>
-    </w:p>
-    <w:p>
-      <w:pPr>
-        <w:suppressAutoHyphens/>
-        <w:autoSpaceDE w:val="0"/>
-        <w:autoSpaceDN w:val="0"/>
-        <w:adjustRightInd w:val="0"/>
-        <w:spacing w:after="0" w:line="480" w:lineRule="auto"/>
-        <w:ind w:firstLine="720"/>
-        <w:jc w:val="both"/>
-        <w:textAlignment w:val="center"/>
-        <w:rPr>
-          <w:rFonts w:ascii="Century Gothic" w:hAnsi="Century Gothic"/>
-        </w:rPr>
-      </w:pPr>
-      <w:r>
-        <w:rPr>
-          <w:rFonts w:ascii="Century Gothic" w:hAnsi="Century Gothic"/>
-        </w:rPr>
-        <w:t xml:space="preserve">A Likert Scale is a rating scale that requires the subject to indicate his or her degree of agreement or disagreement to a statement. In this type of questionnaire, the respondents were given five response choices. These options </w:t>
-      </w:r>
-      <w:r>
-        <w:rPr>
-          <w:rFonts w:ascii="Century Gothic" w:hAnsi="Century Gothic"/>
+          <w:b/>
+          <w:sz w:val="24"/>
+          <w:szCs w:val="24"/>
         </w:rPr>
         <w:lastRenderedPageBreak/>
-        <w:t>served as the quantification of the participants’ agreement or dis</w:t>
-      </w:r>
-      <w:r>
-        <w:rPr>
-          <w:rFonts w:ascii="Century Gothic" w:hAnsi="Century Gothic"/>
-        </w:rPr>
-        <w:t>agreement on each question item. The table below shows the designated qualifications used.</w:t>
+        <w:t>Table 3: The Five-Point Response Scale</w:t>
       </w:r>
     </w:p>
     <w:tbl>
       <w:tblPr>
         <w:tblStyle w:val="TableGrid"/>
         <w:tblW w:w="0" w:type="auto"/>
-        <w:tblInd w:w="1668" w:type="dxa"/>
+        <w:tblInd w:w="2080" w:type="dxa"/>
         <w:tblLook w:val="04A0" w:firstRow="1" w:lastRow="0" w:firstColumn="1" w:lastColumn="0" w:noHBand="0" w:noVBand="1"/>
       </w:tblPr>
       <w:tblGrid>
@@ -2498,12 +2488,50 @@
         <w:adjustRightInd w:val="0"/>
         <w:spacing w:after="0" w:line="480" w:lineRule="auto"/>
         <w:ind w:firstLine="720"/>
-        <w:jc w:val="both"/>
+        <w:jc w:val="center"/>
         <w:textAlignment w:val="center"/>
         <w:rPr>
           <w:rFonts w:ascii="Century Gothic" w:hAnsi="Century Gothic"/>
         </w:rPr>
       </w:pPr>
+      <w:r>
+        <w:rPr>
+          <w:rFonts w:ascii="Century Gothic" w:hAnsi="Century Gothic"/>
+          <w:b/>
+          <w:sz w:val="24"/>
+          <w:szCs w:val="24"/>
+        </w:rPr>
+        <w:t xml:space="preserve">Table </w:t>
+      </w:r>
+      <w:r>
+        <w:rPr>
+          <w:rFonts w:ascii="Century Gothic" w:hAnsi="Century Gothic"/>
+          <w:b/>
+          <w:sz w:val="24"/>
+          <w:szCs w:val="24"/>
+        </w:rPr>
+        <w:t>4</w:t>
+      </w:r>
+      <w:bookmarkStart w:id="0" w:name="_GoBack"/>
+      <w:bookmarkEnd w:id="0"/>
+      <w:r>
+        <w:rPr>
+          <w:rFonts w:ascii="Century Gothic" w:hAnsi="Century Gothic"/>
+          <w:b/>
+          <w:sz w:val="24"/>
+          <w:szCs w:val="24"/>
+        </w:rPr>
+        <w:t xml:space="preserve">: </w:t>
+      </w:r>
+      <w:r>
+        <w:rPr>
+          <w:rFonts w:ascii="Century Gothic" w:hAnsi="Century Gothic"/>
+          <w:b/>
+          <w:sz w:val="24"/>
+          <w:szCs w:val="24"/>
+        </w:rPr>
+        <w:t>Weighted Mean Interpretation</w:t>
+      </w:r>
     </w:p>
     <w:tbl>
       <w:tblPr>
@@ -2992,7 +3020,7 @@
 
 <file path=word/numbering.xml><?xml version="1.0" encoding="utf-8"?>
 <w:numbering xmlns:wpc="http://schemas.microsoft.com/office/word/2010/wordprocessingCanvas" xmlns:mc="http://schemas.openxmlformats.org/markup-compatibility/2006" xmlns:o="urn:schemas-microsoft-com:office:office" xmlns:r="http://schemas.openxmlformats.org/officeDocument/2006/relationships" xmlns:m="http://schemas.openxmlformats.org/officeDocument/2006/math" xmlns:v="urn:schemas-microsoft-com:vml" xmlns:wp14="http://schemas.microsoft.com/office/word/2010/wordprocessingDrawing" xmlns:wp="http://schemas.openxmlformats.org/drawingml/2006/wordprocessingDrawing" xmlns:w10="urn:schemas-microsoft-com:office:word" xmlns:w="http://schemas.openxmlformats.org/wordprocessingml/2006/main" xmlns:w14="http://schemas.microsoft.com/office/word/2010/wordml" xmlns:w15="http://schemas.microsoft.com/office/word/2012/wordml" xmlns:wpg="http://schemas.microsoft.com/office/word/2010/wordprocessingGroup" xmlns:wpi="http://schemas.microsoft.com/office/word/2010/wordprocessingInk" xmlns:wne="http://schemas.microsoft.com/office/word/2006/wordml" xmlns:wps="http://schemas.microsoft.com/office/word/2010/wordprocessingShape" mc:Ignorable="w14 w15 wp14">
-  <w:abstractNum w:abstractNumId="0">
+  <w:abstractNum w:abstractNumId="0" w15:restartNumberingAfterBreak="0">
     <w:nsid w:val="03DA70E8"/>
     <w:multiLevelType w:val="hybridMultilevel"/>
     <w:tmpl w:val="8EB2D19C"/>
@@ -3081,7 +3109,7 @@
       </w:pPr>
     </w:lvl>
   </w:abstractNum>
-  <w:abstractNum w:abstractNumId="1">
+  <w:abstractNum w:abstractNumId="1" w15:restartNumberingAfterBreak="0">
     <w:nsid w:val="41477CBB"/>
     <w:multiLevelType w:val="hybridMultilevel"/>
     <w:tmpl w:val="B2169D52"/>
@@ -3170,7 +3198,7 @@
       </w:pPr>
     </w:lvl>
   </w:abstractNum>
-  <w:abstractNum w:abstractNumId="2">
+  <w:abstractNum w:abstractNumId="2" w15:restartNumberingAfterBreak="0">
     <w:nsid w:val="53D257CF"/>
     <w:multiLevelType w:val="hybridMultilevel"/>
     <w:tmpl w:val="B87CF722"/>
@@ -3259,7 +3287,7 @@
       </w:pPr>
     </w:lvl>
   </w:abstractNum>
-  <w:abstractNum w:abstractNumId="3">
+  <w:abstractNum w:abstractNumId="3" w15:restartNumberingAfterBreak="0">
     <w:nsid w:val="631B481F"/>
     <w:multiLevelType w:val="hybridMultilevel"/>
     <w:tmpl w:val="126E72DA"/>
@@ -3348,7 +3376,7 @@
       </w:pPr>
     </w:lvl>
   </w:abstractNum>
-  <w:abstractNum w:abstractNumId="4">
+  <w:abstractNum w:abstractNumId="4" w15:restartNumberingAfterBreak="0">
     <w:nsid w:val="63FD2EDC"/>
     <w:multiLevelType w:val="hybridMultilevel"/>
     <w:tmpl w:val="16147B56"/>
@@ -3437,7 +3465,7 @@
       </w:pPr>
     </w:lvl>
   </w:abstractNum>
-  <w:abstractNum w:abstractNumId="5">
+  <w:abstractNum w:abstractNumId="5" w15:restartNumberingAfterBreak="0">
     <w:nsid w:val="6DE0790A"/>
     <w:multiLevelType w:val="hybridMultilevel"/>
     <w:tmpl w:val="9F480908"/>
@@ -3526,7 +3554,7 @@
       </w:pPr>
     </w:lvl>
   </w:abstractNum>
-  <w:abstractNum w:abstractNumId="6">
+  <w:abstractNum w:abstractNumId="6" w15:restartNumberingAfterBreak="0">
     <w:nsid w:val="79550D8F"/>
     <w:multiLevelType w:val="hybridMultilevel"/>
     <w:tmpl w:val="B6069224"/>
@@ -3615,7 +3643,7 @@
       </w:pPr>
     </w:lvl>
   </w:abstractNum>
-  <w:abstractNum w:abstractNumId="7">
+  <w:abstractNum w:abstractNumId="7" w15:restartNumberingAfterBreak="0">
     <w:nsid w:val="7C62029E"/>
     <w:multiLevelType w:val="hybridMultilevel"/>
     <w:tmpl w:val="170EE3EC"/>
@@ -3704,7 +3732,7 @@
       </w:pPr>
     </w:lvl>
   </w:abstractNum>
-  <w:abstractNum w:abstractNumId="8">
+  <w:abstractNum w:abstractNumId="8" w15:restartNumberingAfterBreak="0">
     <w:nsid w:val="7E7B05B9"/>
     <w:multiLevelType w:val="hybridMultilevel"/>
     <w:tmpl w:val="4E8E2D28"/>
@@ -4352,7 +4380,6 @@
       <w:spacing w:after="0" w:line="240" w:lineRule="auto"/>
     </w:pPr>
     <w:tblPr>
-      <w:tblInd w:w="0" w:type="dxa"/>
       <w:tblBorders>
         <w:top w:val="single" w:sz="4" w:space="0" w:color="auto"/>
         <w:left w:val="single" w:sz="4" w:space="0" w:color="auto"/>
@@ -4361,12 +4388,6 @@
         <w:insideH w:val="single" w:sz="4" w:space="0" w:color="auto"/>
         <w:insideV w:val="single" w:sz="4" w:space="0" w:color="auto"/>
       </w:tblBorders>
-      <w:tblCellMar>
-        <w:top w:w="0" w:type="dxa"/>
-        <w:left w:w="108" w:type="dxa"/>
-        <w:bottom w:w="0" w:type="dxa"/>
-        <w:right w:w="108" w:type="dxa"/>
-      </w:tblCellMar>
     </w:tblPr>
   </w:style>
 </w:styles>

</xml_diff>

<commit_message>
Chapter 2 finished :)
</commit_message>
<xml_diff>
--- a/Documentation/Chapters/Chapter2.docx
+++ b/Documentation/Chapters/Chapter2.docx
@@ -24,6 +24,7 @@
     <w:p>
       <w:pPr>
         <w:spacing w:after="0" w:line="480" w:lineRule="auto"/>
+        <w:jc w:val="both"/>
         <w:rPr>
           <w:rFonts w:ascii="Century Gothic" w:hAnsi="Century Gothic"/>
           <w:b/>
@@ -34,6 +35,7 @@
     <w:p>
       <w:pPr>
         <w:spacing w:after="0" w:line="480" w:lineRule="auto"/>
+        <w:jc w:val="both"/>
         <w:rPr>
           <w:rFonts w:ascii="Century Gothic" w:hAnsi="Century Gothic"/>
           <w:b/>
@@ -433,6 +435,23 @@
           <w:lang w:eastAsia="en-PH"/>
         </w:rPr>
       </w:pPr>
+    </w:p>
+    <w:p>
+      <w:pPr>
+        <w:suppressAutoHyphens/>
+        <w:autoSpaceDE w:val="0"/>
+        <w:autoSpaceDN w:val="0"/>
+        <w:adjustRightInd w:val="0"/>
+        <w:spacing w:after="0" w:line="480" w:lineRule="auto"/>
+        <w:jc w:val="center"/>
+        <w:textAlignment w:val="center"/>
+        <w:rPr>
+          <w:rFonts w:ascii="Century Gothic" w:hAnsi="Century Gothic"/>
+          <w:b/>
+          <w:noProof/>
+          <w:lang w:eastAsia="en-PH"/>
+        </w:rPr>
+      </w:pPr>
       <w:r>
         <w:rPr>
           <w:noProof/>
@@ -440,10 +459,18 @@
         </w:rPr>
         <w:lastRenderedPageBreak/>
         <w:drawing>
-          <wp:inline distT="0" distB="0" distL="0" distR="0" wp14:anchorId="68D0FD65" wp14:editId="3495F0C5">
-            <wp:extent cx="5619750" cy="2978469"/>
-            <wp:effectExtent l="0" t="0" r="0" b="0"/>
-            <wp:docPr id="2" name="Picture 2" descr="1: Conceptual Spiral Model for web site designingÂ "/>
+          <wp:anchor distT="0" distB="0" distL="114300" distR="114300" simplePos="0" relativeHeight="251658240" behindDoc="1" locked="0" layoutInCell="1" allowOverlap="1">
+            <wp:simplePos x="0" y="0"/>
+            <wp:positionH relativeFrom="column">
+              <wp:posOffset>19050</wp:posOffset>
+            </wp:positionH>
+            <wp:positionV relativeFrom="paragraph">
+              <wp:posOffset>0</wp:posOffset>
+            </wp:positionV>
+            <wp:extent cx="5457825" cy="2892425"/>
+            <wp:effectExtent l="19050" t="19050" r="28575" b="22225"/>
+            <wp:wrapSquare wrapText="bothSides"/>
+            <wp:docPr id="1" name="Picture 1" descr="https://scontent.fmnl13-1.fna.fbcdn.net/v/t1.15752-9/46945597_339575740187113_2543715593899474944_n.jpg?_nc_cat=107&amp;_nc_ht=scontent.fmnl13-1.fna&amp;oh=024e0104e59c561a918e35733eeb5d14&amp;oe=5C6BE14A"/>
             <wp:cNvGraphicFramePr>
               <a:graphicFrameLocks xmlns:a="http://schemas.openxmlformats.org/drawingml/2006/main" noChangeAspect="1"/>
             </wp:cNvGraphicFramePr>
@@ -451,7 +478,7 @@
               <a:graphicData uri="http://schemas.openxmlformats.org/drawingml/2006/picture">
                 <pic:pic xmlns:pic="http://schemas.openxmlformats.org/drawingml/2006/picture">
                   <pic:nvPicPr>
-                    <pic:cNvPr id="0" name="Picture 4" descr="1: Conceptual Spiral Model for web site designingÂ "/>
+                    <pic:cNvPr id="0" name="Picture 1" descr="https://scontent.fmnl13-1.fna.fbcdn.net/v/t1.15752-9/46945597_339575740187113_2543715593899474944_n.jpg?_nc_cat=107&amp;_nc_ht=scontent.fmnl13-1.fna&amp;oh=024e0104e59c561a918e35733eeb5d14&amp;oe=5C6BE14A"/>
                     <pic:cNvPicPr>
                       <a:picLocks noChangeAspect="1" noChangeArrowheads="1"/>
                     </pic:cNvPicPr>
@@ -472,39 +499,30 @@
                   <pic:spPr bwMode="auto">
                     <a:xfrm>
                       <a:off x="0" y="0"/>
-                      <a:ext cx="5648925" cy="2993932"/>
+                      <a:ext cx="5457825" cy="2892425"/>
                     </a:xfrm>
                     <a:prstGeom prst="rect">
                       <a:avLst/>
                     </a:prstGeom>
                     <a:noFill/>
                     <a:ln>
-                      <a:noFill/>
+                      <a:solidFill>
+                        <a:schemeClr val="tx1"/>
+                      </a:solidFill>
                     </a:ln>
                   </pic:spPr>
                 </pic:pic>
               </a:graphicData>
             </a:graphic>
-          </wp:inline>
+            <wp14:sizeRelH relativeFrom="page">
+              <wp14:pctWidth>0</wp14:pctWidth>
+            </wp14:sizeRelH>
+            <wp14:sizeRelV relativeFrom="page">
+              <wp14:pctHeight>0</wp14:pctHeight>
+            </wp14:sizeRelV>
+          </wp:anchor>
         </w:drawing>
       </w:r>
-    </w:p>
-    <w:p>
-      <w:pPr>
-        <w:suppressAutoHyphens/>
-        <w:autoSpaceDE w:val="0"/>
-        <w:autoSpaceDN w:val="0"/>
-        <w:adjustRightInd w:val="0"/>
-        <w:spacing w:after="0" w:line="480" w:lineRule="auto"/>
-        <w:jc w:val="center"/>
-        <w:textAlignment w:val="center"/>
-        <w:rPr>
-          <w:rFonts w:ascii="Century Gothic" w:hAnsi="Century Gothic"/>
-          <w:b/>
-          <w:noProof/>
-          <w:lang w:eastAsia="en-PH"/>
-        </w:rPr>
-      </w:pPr>
       <w:r>
         <w:rPr>
           <w:rFonts w:ascii="Century Gothic" w:hAnsi="Century Gothic"/>
@@ -522,6 +540,7 @@
         <w:autoSpaceDN w:val="0"/>
         <w:adjustRightInd w:val="0"/>
         <w:spacing w:after="0" w:line="480" w:lineRule="auto"/>
+        <w:jc w:val="both"/>
         <w:textAlignment w:val="center"/>
         <w:rPr>
           <w:rFonts w:ascii="Century Gothic" w:hAnsi="Century Gothic"/>
@@ -539,21 +558,31 @@
         <w:adjustRightInd w:val="0"/>
         <w:spacing w:after="0" w:line="480" w:lineRule="auto"/>
         <w:ind w:firstLine="720"/>
-        <w:textAlignment w:val="center"/>
-        <w:rPr>
-          <w:rFonts w:ascii="Century Gothic" w:hAnsi="Century Gothic"/>
-          <w:noProof/>
-          <w:lang w:eastAsia="en-PH"/>
-        </w:rPr>
-      </w:pPr>
-      <w:r>
-        <w:rPr>
-          <w:rFonts w:ascii="Century Gothic" w:hAnsi="Century Gothic"/>
-          <w:b/>
-          <w:noProof/>
-          <w:lang w:eastAsia="en-PH"/>
-        </w:rPr>
-        <w:t>Requirement analysis, identifying objectives and alternatives.</w:t>
+        <w:jc w:val="both"/>
+        <w:textAlignment w:val="center"/>
+        <w:rPr>
+          <w:rFonts w:ascii="Century Gothic" w:hAnsi="Century Gothic"/>
+          <w:noProof/>
+          <w:lang w:eastAsia="en-PH"/>
+        </w:rPr>
+      </w:pPr>
+      <w:r>
+        <w:rPr>
+          <w:rFonts w:ascii="Century Gothic" w:hAnsi="Century Gothic"/>
+          <w:b/>
+          <w:noProof/>
+          <w:lang w:eastAsia="en-PH"/>
+        </w:rPr>
+        <w:t>Planning</w:t>
+      </w:r>
+      <w:r>
+        <w:rPr>
+          <w:rFonts w:ascii="Century Gothic" w:hAnsi="Century Gothic"/>
+          <w:b/>
+          <w:noProof/>
+          <w:lang w:eastAsia="en-PH"/>
+        </w:rPr>
+        <w:t>.</w:t>
       </w:r>
       <w:r>
         <w:rPr>
@@ -572,6 +601,7 @@
         <w:adjustRightInd w:val="0"/>
         <w:spacing w:after="0" w:line="480" w:lineRule="auto"/>
         <w:ind w:firstLine="720"/>
+        <w:jc w:val="both"/>
         <w:textAlignment w:val="center"/>
         <w:rPr>
           <w:rFonts w:ascii="Century Gothic" w:hAnsi="Century Gothic"/>
@@ -596,6 +626,7 @@
         <w:adjustRightInd w:val="0"/>
         <w:spacing w:after="0" w:line="480" w:lineRule="auto"/>
         <w:ind w:firstLine="720"/>
+        <w:jc w:val="both"/>
         <w:textAlignment w:val="center"/>
         <w:rPr>
           <w:rFonts w:ascii="Century Gothic" w:hAnsi="Century Gothic"/>
@@ -627,25 +658,7 @@
           <w:noProof/>
           <w:lang w:eastAsia="en-PH"/>
         </w:rPr>
-        <w:t>Identifying tools for designing website, risk analysis</w:t>
-      </w:r>
-      <w:r>
-        <w:rPr>
-          <w:rFonts w:ascii="Century Gothic" w:hAnsi="Century Gothic"/>
-          <w:b/>
-          <w:noProof/>
-          <w:lang w:eastAsia="en-PH"/>
-        </w:rPr>
-        <w:t xml:space="preserve"> and</w:t>
-      </w:r>
-      <w:r>
-        <w:rPr>
-          <w:rFonts w:ascii="Century Gothic" w:hAnsi="Century Gothic"/>
-          <w:b/>
-          <w:noProof/>
-          <w:lang w:eastAsia="en-PH"/>
-        </w:rPr>
-        <w:t xml:space="preserve"> designing prototypes</w:t>
+        <w:t>Analysis</w:t>
       </w:r>
       <w:r>
         <w:rPr>
@@ -695,14 +708,20 @@
           <w:noProof/>
           <w:lang w:eastAsia="en-PH"/>
         </w:rPr>
+        <w:t>T</w:t>
+      </w:r>
+      <w:r>
+        <w:rPr>
+          <w:rFonts w:ascii="Century Gothic" w:hAnsi="Century Gothic"/>
+        </w:rPr>
+        <w:t xml:space="preserve">he spiral model was chosen for the project because of the constant change in requirements. In addition, the client has different approaches when it </w:t>
+      </w:r>
+      <w:r>
+        <w:rPr>
+          <w:rFonts w:ascii="Century Gothic" w:hAnsi="Century Gothic"/>
+        </w:rPr>
         <w:lastRenderedPageBreak/>
-        <w:t>T</w:t>
-      </w:r>
-      <w:r>
-        <w:rPr>
-          <w:rFonts w:ascii="Century Gothic" w:hAnsi="Century Gothic"/>
-        </w:rPr>
-        <w:t>he spiral model was chosen for the project because of the constant change in requirements. In addition, the client has different approaches when it comes to their processes and are continually changing their standards in adherence to the current school administration’s rules and by-laws. In this case, it is inferable that cycles of continuous planning, analysis, designing and testing must be done to satisfy the client’s feedbacks and needs.</w:t>
+        <w:t>comes to their processes and are continually changing their standards in adherence to the current school administration’s rules and by-laws. In this case, it is inferable that cycles of continuous planning, analysis, designing and testing must be done to satisfy the client’s feedbacks and needs.</w:t>
       </w:r>
     </w:p>
     <w:p>
@@ -723,13 +742,43 @@
         <w:rPr>
           <w:rFonts w:ascii="Century Gothic" w:hAnsi="Century Gothic"/>
         </w:rPr>
-        <w:t>Furthermore, the team had constructed a database structure which will serve as the backbone of the system. The structure, together with other diagrams like use-case, class and activity diagram, was documented and compiled to f</w:t>
-      </w:r>
-      <w:r>
-        <w:rPr>
-          <w:rFonts w:ascii="Century Gothic" w:hAnsi="Century Gothic"/>
-        </w:rPr>
-        <w:t>orm the software documentation.</w:t>
+        <w:t xml:space="preserve">Furthermore, the team had constructed a database structure which will serve as the backbone of the system. The structure, together with other diagrams like use-case, class and activity diagram, </w:t>
+      </w:r>
+      <w:r>
+        <w:rPr>
+          <w:rFonts w:ascii="Century Gothic" w:hAnsi="Century Gothic"/>
+        </w:rPr>
+        <w:t>was documented and compiled. A</w:t>
+      </w:r>
+      <w:r>
+        <w:rPr>
+          <w:rFonts w:ascii="Century Gothic" w:hAnsi="Century Gothic"/>
+        </w:rPr>
+        <w:t xml:space="preserve"> </w:t>
+      </w:r>
+      <w:r>
+        <w:rPr>
+          <w:rFonts w:ascii="Century Gothic" w:hAnsi="Century Gothic"/>
+        </w:rPr>
+        <w:t xml:space="preserve">project </w:t>
+      </w:r>
+      <w:r>
+        <w:rPr>
+          <w:rFonts w:ascii="Century Gothic" w:hAnsi="Century Gothic"/>
+        </w:rPr>
+        <w:t>documentation</w:t>
+      </w:r>
+      <w:r>
+        <w:rPr>
+          <w:rFonts w:ascii="Century Gothic" w:hAnsi="Century Gothic"/>
+        </w:rPr>
+        <w:t xml:space="preserve"> was made afterwards</w:t>
+      </w:r>
+      <w:r>
+        <w:rPr>
+          <w:rFonts w:ascii="Century Gothic" w:hAnsi="Century Gothic"/>
+        </w:rPr>
+        <w:t>.</w:t>
       </w:r>
     </w:p>
     <w:p>
@@ -750,7 +799,19 @@
         <w:rPr>
           <w:rFonts w:ascii="Century Gothic" w:hAnsi="Century Gothic"/>
         </w:rPr>
-        <w:t>Flask and Bulma were the development tools used in the completion of the actual web application. Flask is a micro framework from Python which provides simplicity, flexibility and fine-grained control. It also using several plugins which allows developer to freely choose how to implement security, database and design for the project. Bulma is a CSS framework which allows responsive mobile designs which is required for the project.</w:t>
+        <w:t xml:space="preserve">Flask and Bulma were the development tools </w:t>
+      </w:r>
+      <w:r>
+        <w:rPr>
+          <w:rFonts w:ascii="Century Gothic" w:hAnsi="Century Gothic"/>
+        </w:rPr>
+        <w:t xml:space="preserve">to be </w:t>
+      </w:r>
+      <w:r>
+        <w:rPr>
+          <w:rFonts w:ascii="Century Gothic" w:hAnsi="Century Gothic"/>
+        </w:rPr>
+        <w:t>used in the completion of the actual web application. Flask is a micro framework from Python which provides simplicity, flexibility and fine-grained control. It also using several plugins which allows developer to freely choose how to implement security, database and design for the project. Bulma is a CSS framework which allows responsive mobile designs which is required for the project.</w:t>
       </w:r>
     </w:p>
     <w:p>
@@ -787,7 +848,7 @@
           <w:rFonts w:ascii="Century Gothic" w:hAnsi="Century Gothic"/>
           <w:b/>
         </w:rPr>
-        <w:t>Coding, testing-unit, integration, acceptance and hosting website</w:t>
+        <w:t>Design</w:t>
       </w:r>
       <w:r>
         <w:rPr>
@@ -829,7 +890,19 @@
         <w:rPr>
           <w:rFonts w:ascii="Century Gothic" w:hAnsi="Century Gothic"/>
         </w:rPr>
-        <w:t>Each modules were tested in order to assure that the features and requirements stated in the diagram were satisfied. After all the modules were finished, it is then presented as an initial prototype to client for acceptance.</w:t>
+        <w:t>Each modules were tested in order to assure that the features and requirements stated in the diagram</w:t>
+      </w:r>
+      <w:r>
+        <w:rPr>
+          <w:rFonts w:ascii="Century Gothic" w:hAnsi="Century Gothic"/>
+        </w:rPr>
+        <w:t>s</w:t>
+      </w:r>
+      <w:r>
+        <w:rPr>
+          <w:rFonts w:ascii="Century Gothic" w:hAnsi="Century Gothic"/>
+        </w:rPr>
+        <w:t xml:space="preserve"> were satisfied. After all the modules were finished, it is then presented as an initial prototype to client for acceptance.</w:t>
       </w:r>
     </w:p>
     <w:p>
@@ -850,72 +923,56 @@
         <w:rPr>
           <w:rFonts w:ascii="Century Gothic" w:hAnsi="Century Gothic"/>
         </w:rPr>
+        <w:t>Users’ Acceptance Test (UAT) Questionnaire was prepared in order to test the initial prototype. The UAT Questionnaire utilizes the Likert format which has the five-point response scale.</w:t>
+      </w:r>
+    </w:p>
+    <w:p>
+      <w:pPr>
+        <w:suppressAutoHyphens/>
+        <w:autoSpaceDE w:val="0"/>
+        <w:autoSpaceDN w:val="0"/>
+        <w:adjustRightInd w:val="0"/>
+        <w:spacing w:after="0" w:line="480" w:lineRule="auto"/>
+        <w:ind w:firstLine="720"/>
+        <w:jc w:val="both"/>
+        <w:textAlignment w:val="center"/>
+        <w:rPr>
+          <w:rFonts w:ascii="Century Gothic" w:hAnsi="Century Gothic"/>
+        </w:rPr>
+      </w:pPr>
+      <w:r>
+        <w:rPr>
+          <w:rFonts w:ascii="Century Gothic" w:hAnsi="Century Gothic"/>
+          <w:b/>
+        </w:rPr>
         <w:lastRenderedPageBreak/>
-        <w:t>Users’ Acceptance Test (UAT) Questionnaire was prepared in order to test the initial prototype. The UAT Questionnaire utilizes the Likert format which has the five-point response scale.</w:t>
-      </w:r>
-    </w:p>
-    <w:p>
-      <w:pPr>
-        <w:suppressAutoHyphens/>
-        <w:autoSpaceDE w:val="0"/>
-        <w:autoSpaceDN w:val="0"/>
-        <w:adjustRightInd w:val="0"/>
-        <w:spacing w:after="0" w:line="480" w:lineRule="auto"/>
-        <w:ind w:firstLine="720"/>
-        <w:jc w:val="both"/>
-        <w:textAlignment w:val="center"/>
-        <w:rPr>
-          <w:rFonts w:ascii="Century Gothic" w:hAnsi="Century Gothic"/>
-        </w:rPr>
-      </w:pPr>
+        <w:t>Implementation</w:t>
+      </w:r>
+      <w:r>
+        <w:rPr>
+          <w:rFonts w:ascii="Century Gothic" w:hAnsi="Century Gothic"/>
+          <w:b/>
+        </w:rPr>
+        <w:t>.</w:t>
+      </w:r>
+      <w:r>
+        <w:rPr>
+          <w:rFonts w:ascii="Century Gothic" w:hAnsi="Century Gothic"/>
+          <w:b/>
+        </w:rPr>
+        <w:t xml:space="preserve"> </w:t>
+      </w:r>
       <w:r>
         <w:rPr>
           <w:rFonts w:ascii="Century Gothic" w:hAnsi="Century Gothic"/>
         </w:rPr>
         <w:t xml:space="preserve">Once the initial prototype passed the test, it is then deployed online. </w:t>
       </w:r>
-    </w:p>
-    <w:p>
-      <w:pPr>
-        <w:suppressAutoHyphens/>
-        <w:autoSpaceDE w:val="0"/>
-        <w:autoSpaceDN w:val="0"/>
-        <w:adjustRightInd w:val="0"/>
-        <w:spacing w:after="0" w:line="480" w:lineRule="auto"/>
-        <w:ind w:firstLine="720"/>
-        <w:jc w:val="both"/>
-        <w:textAlignment w:val="center"/>
-        <w:rPr>
-          <w:rFonts w:ascii="Century Gothic" w:hAnsi="Century Gothic"/>
-        </w:rPr>
-      </w:pPr>
-    </w:p>
-    <w:p>
-      <w:pPr>
-        <w:suppressAutoHyphens/>
-        <w:autoSpaceDE w:val="0"/>
-        <w:autoSpaceDN w:val="0"/>
-        <w:adjustRightInd w:val="0"/>
-        <w:spacing w:after="0" w:line="480" w:lineRule="auto"/>
-        <w:ind w:firstLine="720"/>
-        <w:jc w:val="both"/>
-        <w:textAlignment w:val="center"/>
-        <w:rPr>
-          <w:rFonts w:ascii="Century Gothic" w:hAnsi="Century Gothic"/>
-        </w:rPr>
-      </w:pPr>
-      <w:r>
-        <w:rPr>
-          <w:rFonts w:ascii="Century Gothic" w:hAnsi="Century Gothic"/>
-          <w:b/>
-        </w:rPr>
-        <w:t>Feedback, response and next phase for modifying website.</w:t>
-      </w:r>
-      <w:r>
-        <w:rPr>
-          <w:rFonts w:ascii="Century Gothic" w:hAnsi="Century Gothic"/>
-        </w:rPr>
-        <w:t xml:space="preserve"> The researchers will also get the feedback and issues encountered from the client once the web application was implemented. From these, they will go back to the analysis phase, designing, development and testing of the new prototype.</w:t>
+      <w:r>
+        <w:rPr>
+          <w:rFonts w:ascii="Century Gothic" w:hAnsi="Century Gothic"/>
+        </w:rPr>
+        <w:t>The researchers will also get the feedback and issues encountered from the client once the web application was implemented. From these, they will go back to the analysis phase, designing, development and testing of the new prototype.</w:t>
       </w:r>
     </w:p>
     <w:p>
@@ -990,7 +1047,6 @@
         <w:rPr>
           <w:rFonts w:ascii="Century Gothic" w:hAnsi="Century Gothic"/>
           <w:b/>
-          <w:sz w:val="24"/>
           <w:szCs w:val="24"/>
         </w:rPr>
       </w:pPr>
@@ -998,19 +1054,49 @@
         <w:rPr>
           <w:rFonts w:ascii="Century Gothic" w:hAnsi="Century Gothic"/>
           <w:b/>
-          <w:sz w:val="24"/>
           <w:szCs w:val="24"/>
         </w:rPr>
-        <w:t xml:space="preserve">Table 1: Hardware </w:t>
+        <w:t>Table 1</w:t>
+      </w:r>
+      <w:r>
+        <w:rPr>
+          <w:rFonts w:ascii="Century Gothic" w:hAnsi="Century Gothic"/>
+          <w:b/>
+          <w:szCs w:val="24"/>
+        </w:rPr>
+        <w:t>.</w:t>
+      </w:r>
+      <w:r>
+        <w:rPr>
+          <w:rFonts w:ascii="Century Gothic" w:hAnsi="Century Gothic"/>
+          <w:b/>
+          <w:szCs w:val="24"/>
+        </w:rPr>
+        <w:t xml:space="preserve"> Hardware</w:t>
+      </w:r>
+      <w:r>
+        <w:rPr>
+          <w:rFonts w:ascii="Century Gothic" w:hAnsi="Century Gothic"/>
+          <w:b/>
+          <w:szCs w:val="24"/>
+        </w:rPr>
+        <w:t xml:space="preserve"> </w:t>
+      </w:r>
+      <w:r>
+        <w:rPr>
+          <w:rFonts w:ascii="Century Gothic" w:hAnsi="Century Gothic"/>
+          <w:b/>
+          <w:szCs w:val="24"/>
+        </w:rPr>
+        <w:t>Development Tools</w:t>
       </w:r>
     </w:p>
     <w:p>
       <w:pPr>
         <w:spacing w:after="0" w:line="240" w:lineRule="auto"/>
-        <w:jc w:val="center"/>
-        <w:rPr>
-          <w:rFonts w:ascii="Century Gothic" w:hAnsi="Century Gothic"/>
-          <w:sz w:val="24"/>
+        <w:jc w:val="both"/>
+        <w:rPr>
+          <w:rFonts w:ascii="Century Gothic" w:hAnsi="Century Gothic"/>
           <w:szCs w:val="24"/>
         </w:rPr>
       </w:pPr>
@@ -1048,14 +1134,12 @@
               <w:jc w:val="both"/>
               <w:rPr>
                 <w:rFonts w:ascii="Century Gothic" w:hAnsi="Century Gothic"/>
-                <w:sz w:val="24"/>
                 <w:szCs w:val="24"/>
               </w:rPr>
             </w:pPr>
             <w:r>
               <w:rPr>
                 <w:rFonts w:ascii="Century Gothic" w:hAnsi="Century Gothic"/>
-                <w:sz w:val="24"/>
                 <w:szCs w:val="24"/>
               </w:rPr>
               <w:t>I/O Device</w:t>
@@ -1073,14 +1157,12 @@
               <w:jc w:val="both"/>
               <w:rPr>
                 <w:rFonts w:ascii="Century Gothic" w:hAnsi="Century Gothic"/>
-                <w:sz w:val="24"/>
                 <w:szCs w:val="24"/>
               </w:rPr>
             </w:pPr>
             <w:r>
               <w:rPr>
                 <w:rFonts w:ascii="Century Gothic" w:hAnsi="Century Gothic"/>
-                <w:sz w:val="24"/>
                 <w:szCs w:val="24"/>
               </w:rPr>
               <w:t>Monitor, Mouse, Keyboard, CPU</w:t>
@@ -1103,14 +1185,12 @@
               <w:jc w:val="both"/>
               <w:rPr>
                 <w:rFonts w:ascii="Century Gothic" w:hAnsi="Century Gothic"/>
-                <w:sz w:val="24"/>
                 <w:szCs w:val="24"/>
               </w:rPr>
             </w:pPr>
             <w:r>
               <w:rPr>
                 <w:rFonts w:ascii="Century Gothic" w:hAnsi="Century Gothic"/>
-                <w:sz w:val="24"/>
                 <w:szCs w:val="24"/>
               </w:rPr>
               <w:t>Processor</w:t>
@@ -1128,14 +1208,12 @@
               <w:jc w:val="both"/>
               <w:rPr>
                 <w:rFonts w:ascii="Century Gothic" w:hAnsi="Century Gothic"/>
-                <w:sz w:val="24"/>
                 <w:szCs w:val="24"/>
               </w:rPr>
             </w:pPr>
             <w:r>
               <w:rPr>
                 <w:rFonts w:ascii="Century Gothic" w:hAnsi="Century Gothic"/>
-                <w:sz w:val="24"/>
                 <w:szCs w:val="24"/>
               </w:rPr>
               <w:t xml:space="preserve">Intel Core i5 – 8250U 1.60GHz processor </w:t>
@@ -1158,14 +1236,12 @@
               <w:jc w:val="both"/>
               <w:rPr>
                 <w:rFonts w:ascii="Century Gothic" w:hAnsi="Century Gothic"/>
-                <w:sz w:val="24"/>
                 <w:szCs w:val="24"/>
               </w:rPr>
             </w:pPr>
             <w:r>
               <w:rPr>
                 <w:rFonts w:ascii="Century Gothic" w:hAnsi="Century Gothic"/>
-                <w:sz w:val="24"/>
                 <w:szCs w:val="24"/>
               </w:rPr>
               <w:t>Motherboard</w:t>
@@ -1183,25 +1259,15 @@
               <w:jc w:val="both"/>
               <w:rPr>
                 <w:rFonts w:ascii="Century Gothic" w:hAnsi="Century Gothic"/>
-                <w:sz w:val="24"/>
                 <w:szCs w:val="24"/>
               </w:rPr>
             </w:pPr>
             <w:r>
               <w:rPr>
                 <w:rFonts w:ascii="Century Gothic" w:hAnsi="Century Gothic"/>
-                <w:sz w:val="24"/>
                 <w:szCs w:val="24"/>
               </w:rPr>
-              <w:t xml:space="preserve">ASPIRE </w:t>
-            </w:r>
-            <w:r>
-              <w:rPr>
-                <w:rFonts w:ascii="Century Gothic" w:hAnsi="Century Gothic"/>
-                <w:sz w:val="24"/>
-                <w:szCs w:val="24"/>
-              </w:rPr>
-              <w:t>E5-576G-59AB</w:t>
+              <w:t>ASPIRE E5-576G-59AB</w:t>
             </w:r>
           </w:p>
         </w:tc>
@@ -1221,14 +1287,12 @@
               <w:jc w:val="both"/>
               <w:rPr>
                 <w:rFonts w:ascii="Century Gothic" w:hAnsi="Century Gothic"/>
-                <w:sz w:val="24"/>
                 <w:szCs w:val="24"/>
               </w:rPr>
             </w:pPr>
             <w:r>
               <w:rPr>
                 <w:rFonts w:ascii="Century Gothic" w:hAnsi="Century Gothic"/>
-                <w:sz w:val="24"/>
                 <w:szCs w:val="24"/>
               </w:rPr>
               <w:t>Memory</w:t>
@@ -1246,14 +1310,12 @@
               <w:jc w:val="both"/>
               <w:rPr>
                 <w:rFonts w:ascii="Century Gothic" w:hAnsi="Century Gothic"/>
-                <w:sz w:val="24"/>
                 <w:szCs w:val="24"/>
               </w:rPr>
             </w:pPr>
             <w:r>
               <w:rPr>
                 <w:rFonts w:ascii="Century Gothic" w:hAnsi="Century Gothic"/>
-                <w:sz w:val="24"/>
                 <w:szCs w:val="24"/>
               </w:rPr>
               <w:t>4GB DDR3</w:t>
@@ -1276,14 +1338,12 @@
               <w:jc w:val="both"/>
               <w:rPr>
                 <w:rFonts w:ascii="Century Gothic" w:hAnsi="Century Gothic"/>
-                <w:sz w:val="24"/>
                 <w:szCs w:val="24"/>
               </w:rPr>
             </w:pPr>
             <w:r>
               <w:rPr>
                 <w:rFonts w:ascii="Century Gothic" w:hAnsi="Century Gothic"/>
-                <w:sz w:val="24"/>
                 <w:szCs w:val="24"/>
               </w:rPr>
               <w:t>Hard Disk Drive</w:t>
@@ -1301,14 +1361,12 @@
               <w:jc w:val="both"/>
               <w:rPr>
                 <w:rFonts w:ascii="Century Gothic" w:hAnsi="Century Gothic"/>
-                <w:sz w:val="24"/>
                 <w:szCs w:val="24"/>
               </w:rPr>
             </w:pPr>
             <w:r>
               <w:rPr>
                 <w:rFonts w:ascii="Century Gothic" w:hAnsi="Century Gothic"/>
-                <w:sz w:val="24"/>
                 <w:szCs w:val="24"/>
               </w:rPr>
               <w:t>2Tb</w:t>
@@ -1331,14 +1389,12 @@
               <w:jc w:val="both"/>
               <w:rPr>
                 <w:rFonts w:ascii="Century Gothic" w:hAnsi="Century Gothic"/>
-                <w:sz w:val="24"/>
                 <w:szCs w:val="24"/>
               </w:rPr>
             </w:pPr>
             <w:r>
               <w:rPr>
                 <w:rFonts w:ascii="Century Gothic" w:hAnsi="Century Gothic"/>
-                <w:sz w:val="24"/>
                 <w:szCs w:val="24"/>
               </w:rPr>
               <w:t>Auxiliaries</w:t>
@@ -1357,14 +1413,12 @@
               <w:rPr>
                 <w:rFonts w:ascii="Century Gothic" w:hAnsi="Century Gothic" w:cs="Arial"/>
                 <w:color w:val="000000" w:themeColor="text1"/>
-                <w:sz w:val="24"/>
               </w:rPr>
             </w:pPr>
             <w:r>
               <w:rPr>
                 <w:rFonts w:ascii="Century Gothic" w:hAnsi="Century Gothic" w:cs="Arial"/>
                 <w:color w:val="000000" w:themeColor="text1"/>
-                <w:sz w:val="24"/>
               </w:rPr>
               <w:t>NVIDIA GeForce MX150 with 2 GB of dedicated GDDR5 VRAM </w:t>
             </w:r>
@@ -1372,15 +1426,14 @@
           <w:p>
             <w:pPr>
               <w:spacing w:after="0" w:line="240" w:lineRule="auto"/>
+              <w:jc w:val="both"/>
               <w:rPr>
                 <w:rFonts w:ascii="Century Gothic" w:hAnsi="Century Gothic"/>
-                <w:sz w:val="24"/>
               </w:rPr>
             </w:pPr>
             <w:r>
               <w:rPr>
                 <w:rFonts w:ascii="Century Gothic" w:hAnsi="Century Gothic"/>
-                <w:sz w:val="24"/>
               </w:rPr>
               <w:t>15.6" Full HD 1920 x 1080 high-brightness resolution</w:t>
             </w:r>
@@ -1392,14 +1445,12 @@
               <w:rPr>
                 <w:rFonts w:ascii="Century Gothic" w:hAnsi="Century Gothic" w:cs="Arial"/>
                 <w:color w:val="000000" w:themeColor="text1"/>
-                <w:sz w:val="24"/>
               </w:rPr>
             </w:pPr>
             <w:r>
               <w:rPr>
                 <w:rFonts w:ascii="Century Gothic" w:hAnsi="Century Gothic" w:cs="Arial"/>
                 <w:color w:val="000000" w:themeColor="text1"/>
-                <w:sz w:val="24"/>
               </w:rPr>
               <w:t>8X DVD-Super Multi double-layer drive</w:t>
             </w:r>
@@ -1411,7 +1462,7 @@
               <w:rPr>
                 <w:rFonts w:ascii="Century Gothic" w:hAnsi="Century Gothic"/>
                 <w:color w:val="000000" w:themeColor="text1"/>
-                <w:sz w:val="28"/>
+                <w:sz w:val="24"/>
                 <w:szCs w:val="24"/>
               </w:rPr>
             </w:pPr>
@@ -1419,7 +1470,6 @@
               <w:rPr>
                 <w:rFonts w:ascii="Century Gothic" w:hAnsi="Century Gothic" w:cs="Arial"/>
                 <w:color w:val="000000" w:themeColor="text1"/>
-                <w:sz w:val="24"/>
               </w:rPr>
               <w:t>WLAN: 802.11a/b/g/n/ac wireless LAN</w:t>
             </w:r>
@@ -1430,7 +1480,6 @@
               <w:jc w:val="both"/>
               <w:rPr>
                 <w:rFonts w:ascii="Century Gothic" w:hAnsi="Century Gothic"/>
-                <w:sz w:val="24"/>
                 <w:szCs w:val="24"/>
               </w:rPr>
             </w:pPr>
@@ -1438,7 +1487,6 @@
               <w:rPr>
                 <w:rFonts w:ascii="Century Gothic" w:hAnsi="Century Gothic" w:cs="Arial"/>
                 <w:color w:val="000000" w:themeColor="text1"/>
-                <w:sz w:val="24"/>
               </w:rPr>
               <w:t>41.4 Wh 2800 mAh 14.8 V 4-cell Li-ion battery pack</w:t>
             </w:r>
@@ -1448,52 +1496,63 @@
     </w:tbl>
     <w:p>
       <w:pPr>
-        <w:suppressAutoHyphens/>
-        <w:autoSpaceDE w:val="0"/>
-        <w:autoSpaceDN w:val="0"/>
-        <w:adjustRightInd w:val="0"/>
-        <w:spacing w:after="0" w:line="480" w:lineRule="auto"/>
-        <w:jc w:val="both"/>
-        <w:textAlignment w:val="center"/>
-        <w:rPr>
-          <w:rFonts w:ascii="Century Gothic" w:hAnsi="Century Gothic"/>
-          <w:b/>
-          <w:sz w:val="24"/>
-        </w:rPr>
-      </w:pPr>
+        <w:pStyle w:val="ListParagraph"/>
+        <w:spacing w:after="0" w:line="240" w:lineRule="auto"/>
+        <w:ind w:left="0"/>
+        <w:jc w:val="center"/>
+        <w:rPr>
+          <w:rFonts w:ascii="Century Gothic" w:hAnsi="Century Gothic"/>
+          <w:b/>
+          <w:szCs w:val="24"/>
+        </w:rPr>
+      </w:pPr>
+    </w:p>
+    <w:p>
+      <w:pPr>
+        <w:pStyle w:val="ListParagraph"/>
+        <w:spacing w:after="0" w:line="240" w:lineRule="auto"/>
+        <w:ind w:left="0"/>
+        <w:jc w:val="center"/>
+        <w:rPr>
+          <w:rFonts w:ascii="Century Gothic" w:hAnsi="Century Gothic"/>
+          <w:b/>
+          <w:szCs w:val="24"/>
+        </w:rPr>
+      </w:pPr>
+      <w:r>
+        <w:rPr>
+          <w:rFonts w:ascii="Century Gothic" w:hAnsi="Century Gothic"/>
+          <w:b/>
+          <w:szCs w:val="24"/>
+        </w:rPr>
+        <w:t>Table 2.</w:t>
+      </w:r>
+      <w:r>
+        <w:rPr>
+          <w:rFonts w:ascii="Century Gothic" w:hAnsi="Century Gothic"/>
+          <w:b/>
+          <w:szCs w:val="24"/>
+        </w:rPr>
+        <w:t xml:space="preserve"> Software</w:t>
+      </w:r>
+      <w:r>
+        <w:rPr>
+          <w:rFonts w:ascii="Century Gothic" w:hAnsi="Century Gothic"/>
+          <w:b/>
+          <w:szCs w:val="24"/>
+        </w:rPr>
+        <w:t xml:space="preserve"> Development Tools</w:t>
+      </w:r>
     </w:p>
     <w:p>
       <w:pPr>
         <w:pStyle w:val="ListParagraph"/>
         <w:spacing w:after="0" w:line="240" w:lineRule="auto"/>
         <w:ind w:left="3240" w:firstLine="360"/>
-        <w:rPr>
-          <w:rFonts w:ascii="Century Gothic" w:hAnsi="Century Gothic"/>
-          <w:b/>
-          <w:sz w:val="24"/>
-          <w:szCs w:val="24"/>
-        </w:rPr>
-      </w:pPr>
-      <w:r>
-        <w:rPr>
-          <w:rFonts w:ascii="Century Gothic" w:hAnsi="Century Gothic"/>
-          <w:b/>
-          <w:sz w:val="24"/>
-          <w:szCs w:val="24"/>
-        </w:rPr>
-        <w:lastRenderedPageBreak/>
-        <w:t>Table 2: Software</w:t>
-      </w:r>
-    </w:p>
-    <w:p>
-      <w:pPr>
-        <w:pStyle w:val="ListParagraph"/>
-        <w:spacing w:after="0" w:line="240" w:lineRule="auto"/>
-        <w:ind w:left="3240" w:firstLine="360"/>
+        <w:jc w:val="both"/>
         <w:rPr>
           <w:rFonts w:ascii="Century Gothic" w:hAnsi="Century Gothic" w:cs="Book Antiqua"/>
           <w:b/>
-          <w:sz w:val="24"/>
           <w:szCs w:val="24"/>
         </w:rPr>
       </w:pPr>
@@ -1531,14 +1590,12 @@
               <w:jc w:val="both"/>
               <w:rPr>
                 <w:rFonts w:ascii="Century Gothic" w:hAnsi="Century Gothic"/>
-                <w:sz w:val="24"/>
                 <w:szCs w:val="24"/>
               </w:rPr>
             </w:pPr>
             <w:r>
               <w:rPr>
                 <w:rFonts w:ascii="Century Gothic" w:hAnsi="Century Gothic"/>
-                <w:sz w:val="24"/>
                 <w:szCs w:val="24"/>
               </w:rPr>
               <w:t>Compiler</w:t>
@@ -1556,14 +1613,12 @@
               <w:jc w:val="both"/>
               <w:rPr>
                 <w:rFonts w:ascii="Century Gothic" w:hAnsi="Century Gothic"/>
-                <w:sz w:val="24"/>
                 <w:szCs w:val="24"/>
               </w:rPr>
             </w:pPr>
             <w:r>
               <w:rPr>
                 <w:rFonts w:ascii="Century Gothic" w:hAnsi="Century Gothic" w:cs="Arial"/>
-                <w:sz w:val="24"/>
                 <w:szCs w:val="24"/>
               </w:rPr>
               <w:t xml:space="preserve">Python </w:t>
@@ -1589,25 +1644,15 @@
               <w:jc w:val="both"/>
               <w:rPr>
                 <w:rFonts w:ascii="Century Gothic" w:hAnsi="Century Gothic"/>
-                <w:sz w:val="24"/>
                 <w:szCs w:val="24"/>
               </w:rPr>
             </w:pPr>
             <w:r>
               <w:rPr>
                 <w:rFonts w:ascii="Century Gothic" w:hAnsi="Century Gothic"/>
-                <w:sz w:val="24"/>
                 <w:szCs w:val="24"/>
               </w:rPr>
-              <w:t>Database</w:t>
-            </w:r>
-            <w:r>
-              <w:rPr>
-                <w:rFonts w:ascii="Century Gothic" w:hAnsi="Century Gothic"/>
-                <w:sz w:val="24"/>
-                <w:szCs w:val="24"/>
-              </w:rPr>
-              <w:t xml:space="preserve"> Server</w:t>
+              <w:t>Database Server</w:t>
             </w:r>
           </w:p>
         </w:tc>
@@ -1622,14 +1667,12 @@
               <w:jc w:val="both"/>
               <w:rPr>
                 <w:rFonts w:ascii="Century Gothic" w:hAnsi="Century Gothic"/>
-                <w:sz w:val="24"/>
                 <w:szCs w:val="24"/>
               </w:rPr>
             </w:pPr>
             <w:r>
               <w:rPr>
                 <w:rFonts w:ascii="Century Gothic" w:hAnsi="Century Gothic"/>
-                <w:sz w:val="24"/>
                 <w:szCs w:val="24"/>
               </w:rPr>
               <w:t>MySQL</w:t>
@@ -1655,14 +1698,12 @@
               <w:jc w:val="both"/>
               <w:rPr>
                 <w:rFonts w:ascii="Century Gothic" w:hAnsi="Century Gothic"/>
-                <w:sz w:val="24"/>
                 <w:szCs w:val="24"/>
               </w:rPr>
             </w:pPr>
             <w:r>
               <w:rPr>
                 <w:rFonts w:ascii="Century Gothic" w:hAnsi="Century Gothic"/>
-                <w:sz w:val="24"/>
                 <w:szCs w:val="24"/>
               </w:rPr>
               <w:t>Database Integrated Development Environment</w:t>
@@ -1680,14 +1721,12 @@
               <w:jc w:val="both"/>
               <w:rPr>
                 <w:rFonts w:ascii="Century Gothic" w:hAnsi="Century Gothic"/>
-                <w:sz w:val="24"/>
                 <w:szCs w:val="24"/>
               </w:rPr>
             </w:pPr>
             <w:r>
               <w:rPr>
                 <w:rFonts w:ascii="Century Gothic" w:hAnsi="Century Gothic"/>
-                <w:sz w:val="24"/>
                 <w:szCs w:val="24"/>
               </w:rPr>
               <w:t>phpMyAdmin</w:t>
@@ -1710,14 +1749,12 @@
               <w:jc w:val="both"/>
               <w:rPr>
                 <w:rFonts w:ascii="Century Gothic" w:hAnsi="Century Gothic"/>
-                <w:sz w:val="24"/>
                 <w:szCs w:val="24"/>
               </w:rPr>
             </w:pPr>
             <w:r>
               <w:rPr>
                 <w:rFonts w:ascii="Century Gothic" w:hAnsi="Century Gothic"/>
-                <w:sz w:val="24"/>
                 <w:szCs w:val="24"/>
               </w:rPr>
               <w:t>Design of User Interface</w:t>
@@ -1735,14 +1772,12 @@
               <w:jc w:val="both"/>
               <w:rPr>
                 <w:rFonts w:ascii="Century Gothic" w:hAnsi="Century Gothic"/>
-                <w:sz w:val="24"/>
                 <w:szCs w:val="24"/>
               </w:rPr>
             </w:pPr>
             <w:r>
               <w:rPr>
                 <w:rFonts w:ascii="Century Gothic" w:hAnsi="Century Gothic" w:cs="Arial"/>
-                <w:sz w:val="24"/>
                 <w:szCs w:val="24"/>
               </w:rPr>
               <w:t>Bulma and Adobe Photoshop</w:t>
@@ -1765,14 +1800,12 @@
               <w:jc w:val="both"/>
               <w:rPr>
                 <w:rFonts w:ascii="Century Gothic" w:hAnsi="Century Gothic"/>
-                <w:sz w:val="24"/>
                 <w:szCs w:val="24"/>
               </w:rPr>
             </w:pPr>
             <w:r>
               <w:rPr>
                 <w:rFonts w:ascii="Century Gothic" w:hAnsi="Century Gothic"/>
-                <w:sz w:val="24"/>
                 <w:szCs w:val="24"/>
               </w:rPr>
               <w:t>Text Editor</w:t>
@@ -1790,14 +1823,12 @@
               <w:jc w:val="both"/>
               <w:rPr>
                 <w:rFonts w:ascii="Century Gothic" w:hAnsi="Century Gothic"/>
-                <w:sz w:val="24"/>
                 <w:szCs w:val="24"/>
               </w:rPr>
             </w:pPr>
             <w:r>
               <w:rPr>
                 <w:rFonts w:ascii="Century Gothic" w:hAnsi="Century Gothic" w:cs="Arial"/>
-                <w:sz w:val="24"/>
                 <w:szCs w:val="24"/>
               </w:rPr>
               <w:t>Sublime text</w:t>
@@ -1820,14 +1851,12 @@
               <w:jc w:val="both"/>
               <w:rPr>
                 <w:rFonts w:ascii="Century Gothic" w:hAnsi="Century Gothic"/>
-                <w:sz w:val="24"/>
                 <w:szCs w:val="24"/>
               </w:rPr>
             </w:pPr>
             <w:r>
               <w:rPr>
                 <w:rFonts w:ascii="Century Gothic" w:hAnsi="Century Gothic"/>
-                <w:sz w:val="24"/>
                 <w:szCs w:val="24"/>
               </w:rPr>
               <w:t>System Documentation</w:t>
@@ -1845,14 +1874,12 @@
               <w:jc w:val="both"/>
               <w:rPr>
                 <w:rFonts w:ascii="Century Gothic" w:hAnsi="Century Gothic"/>
-                <w:sz w:val="24"/>
                 <w:szCs w:val="24"/>
               </w:rPr>
             </w:pPr>
             <w:r>
               <w:rPr>
                 <w:rFonts w:ascii="Century Gothic" w:hAnsi="Century Gothic" w:cs="Arial"/>
-                <w:sz w:val="24"/>
                 <w:szCs w:val="24"/>
               </w:rPr>
               <w:t>Microsoft Word 2016</w:t>
@@ -1875,14 +1902,12 @@
               <w:jc w:val="both"/>
               <w:rPr>
                 <w:rFonts w:ascii="Century Gothic" w:hAnsi="Century Gothic"/>
-                <w:sz w:val="24"/>
                 <w:szCs w:val="24"/>
               </w:rPr>
             </w:pPr>
             <w:r>
               <w:rPr>
                 <w:rFonts w:ascii="Century Gothic" w:hAnsi="Century Gothic"/>
-                <w:sz w:val="24"/>
                 <w:szCs w:val="24"/>
               </w:rPr>
               <w:t>Operating System</w:t>
@@ -1900,25 +1925,15 @@
               <w:jc w:val="both"/>
               <w:rPr>
                 <w:rFonts w:ascii="Century Gothic" w:hAnsi="Century Gothic"/>
-                <w:sz w:val="24"/>
                 <w:szCs w:val="24"/>
               </w:rPr>
             </w:pPr>
             <w:r>
               <w:rPr>
                 <w:rFonts w:ascii="Century Gothic" w:hAnsi="Century Gothic" w:cs="Arial"/>
-                <w:sz w:val="24"/>
                 <w:szCs w:val="24"/>
               </w:rPr>
-              <w:t>Microsoft Windows 10</w:t>
-            </w:r>
-            <w:r>
-              <w:rPr>
-                <w:rFonts w:ascii="Century Gothic" w:hAnsi="Century Gothic" w:cs="Arial"/>
-                <w:sz w:val="24"/>
-                <w:szCs w:val="24"/>
-              </w:rPr>
-              <w:t xml:space="preserve"> Home</w:t>
+              <w:t>Microsoft Windows 10 Home</w:t>
             </w:r>
           </w:p>
         </w:tc>
@@ -1955,12 +1970,29 @@
           <w:sz w:val="24"/>
         </w:rPr>
       </w:pPr>
-      <w:r>
+    </w:p>
+    <w:p>
+      <w:pPr>
+        <w:suppressAutoHyphens/>
+        <w:autoSpaceDE w:val="0"/>
+        <w:autoSpaceDN w:val="0"/>
+        <w:adjustRightInd w:val="0"/>
+        <w:spacing w:after="0" w:line="480" w:lineRule="auto"/>
+        <w:jc w:val="both"/>
+        <w:textAlignment w:val="center"/>
         <w:rPr>
           <w:rFonts w:ascii="Century Gothic" w:hAnsi="Century Gothic"/>
           <w:b/>
           <w:sz w:val="24"/>
         </w:rPr>
+      </w:pPr>
+      <w:r>
+        <w:rPr>
+          <w:rFonts w:ascii="Century Gothic" w:hAnsi="Century Gothic"/>
+          <w:b/>
+          <w:sz w:val="24"/>
+        </w:rPr>
+        <w:lastRenderedPageBreak/>
         <w:t>2.5 Respondents and Evaluators</w:t>
       </w:r>
     </w:p>
@@ -2111,16 +2143,15 @@
         <w:textAlignment w:val="center"/>
         <w:rPr>
           <w:rFonts w:ascii="Century Gothic" w:hAnsi="Century Gothic"/>
-        </w:rPr>
-      </w:pPr>
-      <w:r>
-        <w:rPr>
-          <w:rFonts w:ascii="Century Gothic" w:hAnsi="Century Gothic"/>
-          <w:b/>
-          <w:sz w:val="24"/>
+          <w:sz w:val="20"/>
+        </w:rPr>
+      </w:pPr>
+      <w:r>
+        <w:rPr>
+          <w:rFonts w:ascii="Century Gothic" w:hAnsi="Century Gothic"/>
+          <w:b/>
           <w:szCs w:val="24"/>
         </w:rPr>
-        <w:lastRenderedPageBreak/>
         <w:t>Table 3: The Five-Point Response Scale</w:t>
       </w:r>
     </w:p>
@@ -2438,6 +2469,7 @@
         <w:rPr>
           <w:rFonts w:ascii="Century Gothic" w:hAnsi="Century Gothic"/>
         </w:rPr>
+        <w:lastRenderedPageBreak/>
         <w:t>In order to analyze the data gathered from th</w:t>
       </w:r>
       <w:r>
@@ -2492,45 +2524,16 @@
         <w:textAlignment w:val="center"/>
         <w:rPr>
           <w:rFonts w:ascii="Century Gothic" w:hAnsi="Century Gothic"/>
-        </w:rPr>
-      </w:pPr>
-      <w:r>
-        <w:rPr>
-          <w:rFonts w:ascii="Century Gothic" w:hAnsi="Century Gothic"/>
-          <w:b/>
-          <w:sz w:val="24"/>
+          <w:sz w:val="20"/>
+        </w:rPr>
+      </w:pPr>
+      <w:r>
+        <w:rPr>
+          <w:rFonts w:ascii="Century Gothic" w:hAnsi="Century Gothic"/>
+          <w:b/>
           <w:szCs w:val="24"/>
         </w:rPr>
-        <w:t xml:space="preserve">Table </w:t>
-      </w:r>
-      <w:r>
-        <w:rPr>
-          <w:rFonts w:ascii="Century Gothic" w:hAnsi="Century Gothic"/>
-          <w:b/>
-          <w:sz w:val="24"/>
-          <w:szCs w:val="24"/>
-        </w:rPr>
-        <w:t>4</w:t>
-      </w:r>
-      <w:bookmarkStart w:id="0" w:name="_GoBack"/>
-      <w:bookmarkEnd w:id="0"/>
-      <w:r>
-        <w:rPr>
-          <w:rFonts w:ascii="Century Gothic" w:hAnsi="Century Gothic"/>
-          <w:b/>
-          <w:sz w:val="24"/>
-          <w:szCs w:val="24"/>
-        </w:rPr>
-        <w:t xml:space="preserve">: </w:t>
-      </w:r>
-      <w:r>
-        <w:rPr>
-          <w:rFonts w:ascii="Century Gothic" w:hAnsi="Century Gothic"/>
-          <w:b/>
-          <w:sz w:val="24"/>
-          <w:szCs w:val="24"/>
-        </w:rPr>
-        <w:t>Weighted Mean Interpretation</w:t>
+        <w:t>Table 4: Weighted Mean Interpretation</w:t>
       </w:r>
     </w:p>
     <w:tbl>
@@ -2552,7 +2555,7 @@
           <w:p>
             <w:pPr>
               <w:spacing w:line="360" w:lineRule="auto"/>
-              <w:jc w:val="center"/>
+              <w:jc w:val="both"/>
               <w:rPr>
                 <w:rFonts w:ascii="Century Gothic" w:eastAsia="Times New Roman" w:hAnsi="Century Gothic" w:cs="Times New Roman"/>
                 <w:b/>
@@ -2580,7 +2583,7 @@
           <w:p>
             <w:pPr>
               <w:spacing w:line="360" w:lineRule="auto"/>
-              <w:jc w:val="center"/>
+              <w:jc w:val="both"/>
               <w:rPr>
                 <w:rFonts w:ascii="Century Gothic" w:eastAsia="Times New Roman" w:hAnsi="Century Gothic" w:cs="Times New Roman"/>
                 <w:b/>
@@ -2916,46 +2919,986 @@
         <w:rPr>
           <w:rFonts w:ascii="Century Gothic" w:hAnsi="Century Gothic"/>
         </w:rPr>
+        <w:t>Results of the survey will be presented in tables. Excerpts from the interview process will be integrated based on the analysis outline. Relevant literatures to support the findings will also be included.</w:t>
+      </w:r>
+    </w:p>
+    <w:p>
+      <w:pPr>
+        <w:suppressAutoHyphens/>
+        <w:autoSpaceDE w:val="0"/>
+        <w:autoSpaceDN w:val="0"/>
+        <w:adjustRightInd w:val="0"/>
+        <w:spacing w:after="0" w:line="480" w:lineRule="auto"/>
+        <w:jc w:val="both"/>
+        <w:textAlignment w:val="center"/>
+        <w:rPr>
+          <w:rFonts w:ascii="Century Gothic" w:hAnsi="Century Gothic"/>
+        </w:rPr>
+      </w:pPr>
+    </w:p>
+    <w:p>
+      <w:pPr>
+        <w:suppressAutoHyphens/>
+        <w:autoSpaceDE w:val="0"/>
+        <w:autoSpaceDN w:val="0"/>
+        <w:adjustRightInd w:val="0"/>
+        <w:spacing w:after="0" w:line="480" w:lineRule="auto"/>
+        <w:jc w:val="both"/>
+        <w:textAlignment w:val="center"/>
+        <w:rPr>
+          <w:rFonts w:ascii="Century Gothic" w:hAnsi="Century Gothic"/>
+          <w:b/>
+        </w:rPr>
+      </w:pPr>
+      <w:r>
+        <w:rPr>
+          <w:rFonts w:ascii="Century Gothic" w:hAnsi="Century Gothic"/>
+          <w:b/>
+          <w:sz w:val="24"/>
+        </w:rPr>
+        <w:t>2.7 Project Schedule</w:t>
+      </w:r>
+    </w:p>
+    <w:p>
+      <w:pPr>
+        <w:suppressAutoHyphens/>
+        <w:autoSpaceDE w:val="0"/>
+        <w:autoSpaceDN w:val="0"/>
+        <w:adjustRightInd w:val="0"/>
+        <w:spacing w:after="0" w:line="480" w:lineRule="auto"/>
+        <w:jc w:val="both"/>
+        <w:textAlignment w:val="center"/>
+        <w:rPr>
+          <w:rFonts w:ascii="Century Gothic" w:hAnsi="Century Gothic"/>
+        </w:rPr>
+      </w:pPr>
+      <w:r>
+        <w:rPr>
+          <w:rFonts w:ascii="Century Gothic" w:hAnsi="Century Gothic"/>
+          <w:b/>
+          <w:sz w:val="24"/>
+        </w:rPr>
+        <w:tab/>
+      </w:r>
+      <w:r>
+        <w:rPr>
+          <w:rFonts w:ascii="Century Gothic" w:hAnsi="Century Gothic"/>
+        </w:rPr>
+        <w:t>The re</w:t>
+      </w:r>
+      <w:r>
+        <w:rPr>
+          <w:rFonts w:ascii="Century Gothic" w:hAnsi="Century Gothic"/>
+        </w:rPr>
+        <w:t>searchers followed these</w:t>
+      </w:r>
+      <w:r>
+        <w:rPr>
+          <w:rFonts w:ascii="Century Gothic" w:hAnsi="Century Gothic"/>
+        </w:rPr>
+        <w:t xml:space="preserve"> schedules and time frames in order to complete the stages and tasks connected to the project. </w:t>
+      </w:r>
+      <w:r>
+        <w:rPr>
+          <w:rFonts w:ascii="Century Gothic" w:hAnsi="Century Gothic"/>
+        </w:rPr>
+        <w:t xml:space="preserve">The Gannt Chart and </w:t>
+      </w:r>
+      <w:r>
+        <w:rPr>
+          <w:rFonts w:ascii="Century Gothic" w:hAnsi="Century Gothic"/>
+        </w:rPr>
         <w:lastRenderedPageBreak/>
-        <w:t>Results of the survey will be presented in tables. Excerpts from the interview process will be integrated based on the analysis outline. Relevant literatures to support the findings will also be included.</w:t>
-      </w:r>
-    </w:p>
-    <w:p>
-      <w:pPr>
-        <w:suppressAutoHyphens/>
-        <w:autoSpaceDE w:val="0"/>
-        <w:autoSpaceDN w:val="0"/>
-        <w:adjustRightInd w:val="0"/>
-        <w:spacing w:after="0" w:line="480" w:lineRule="auto"/>
-        <w:jc w:val="both"/>
-        <w:textAlignment w:val="center"/>
-        <w:rPr>
-          <w:rFonts w:ascii="Century Gothic" w:hAnsi="Century Gothic"/>
-        </w:rPr>
-      </w:pPr>
-    </w:p>
-    <w:p>
-      <w:pPr>
-        <w:suppressAutoHyphens/>
-        <w:autoSpaceDE w:val="0"/>
-        <w:autoSpaceDN w:val="0"/>
-        <w:adjustRightInd w:val="0"/>
-        <w:spacing w:after="0" w:line="480" w:lineRule="auto"/>
-        <w:jc w:val="both"/>
-        <w:textAlignment w:val="center"/>
-        <w:rPr>
-          <w:rFonts w:ascii="Century Gothic" w:hAnsi="Century Gothic"/>
-          <w:b/>
-          <w:sz w:val="24"/>
-        </w:rPr>
-      </w:pPr>
-      <w:r>
-        <w:rPr>
-          <w:rFonts w:ascii="Century Gothic" w:hAnsi="Century Gothic"/>
-          <w:b/>
-          <w:sz w:val="24"/>
-        </w:rPr>
-        <w:t>2.7 Project Schedule</w:t>
+        <w:t>PERT-CPM di</w:t>
+      </w:r>
+      <w:r>
+        <w:rPr>
+          <w:rFonts w:ascii="Century Gothic" w:hAnsi="Century Gothic"/>
+        </w:rPr>
+        <w:t>agram were also prepared to</w:t>
+      </w:r>
+      <w:r>
+        <w:rPr>
+          <w:rFonts w:ascii="Century Gothic" w:hAnsi="Century Gothic"/>
+        </w:rPr>
+        <w:t xml:space="preserve"> detail out and to</w:t>
+      </w:r>
+      <w:r>
+        <w:rPr>
+          <w:rFonts w:ascii="Century Gothic" w:hAnsi="Century Gothic"/>
+        </w:rPr>
+        <w:t xml:space="preserve"> determine the shortest and the longest possible durati</w:t>
+      </w:r>
+      <w:r>
+        <w:rPr>
+          <w:rFonts w:ascii="Century Gothic" w:hAnsi="Century Gothic"/>
+        </w:rPr>
+        <w:t>on the team will take to finish the project</w:t>
+      </w:r>
+      <w:bookmarkStart w:id="0" w:name="_GoBack"/>
+      <w:bookmarkEnd w:id="0"/>
+      <w:r>
+        <w:rPr>
+          <w:rFonts w:ascii="Century Gothic" w:hAnsi="Century Gothic"/>
+        </w:rPr>
+        <w:t>.</w:t>
+      </w:r>
+    </w:p>
+    <w:p>
+      <w:pPr>
+        <w:suppressAutoHyphens/>
+        <w:autoSpaceDE w:val="0"/>
+        <w:autoSpaceDN w:val="0"/>
+        <w:adjustRightInd w:val="0"/>
+        <w:spacing w:after="0" w:line="480" w:lineRule="auto"/>
+        <w:jc w:val="both"/>
+        <w:textAlignment w:val="center"/>
+        <w:rPr>
+          <w:rFonts w:ascii="Century Gothic" w:hAnsi="Century Gothic"/>
+          <w:b/>
+          <w:noProof/>
+          <w:lang w:eastAsia="en-PH"/>
+        </w:rPr>
+      </w:pPr>
+      <w:r>
+        <w:rPr>
+          <w:rFonts w:ascii="Century Gothic" w:hAnsi="Century Gothic"/>
+        </w:rPr>
+        <w:tab/>
+      </w:r>
+      <w:r>
+        <w:rPr>
+          <w:rFonts w:ascii="Century Gothic" w:hAnsi="Century Gothic"/>
+          <w:b/>
+        </w:rPr>
+        <w:t>1.</w:t>
+      </w:r>
+      <w:r>
+        <w:rPr>
+          <w:rFonts w:ascii="Century Gothic" w:hAnsi="Century Gothic"/>
+          <w:b/>
+        </w:rPr>
+        <w:tab/>
+      </w:r>
+      <w:r>
+        <w:rPr>
+          <w:rFonts w:ascii="Century Gothic" w:hAnsi="Century Gothic"/>
+          <w:b/>
+          <w:noProof/>
+          <w:lang w:eastAsia="en-PH"/>
+        </w:rPr>
+        <w:t>Planning</w:t>
+      </w:r>
+    </w:p>
+    <w:p>
+      <w:pPr>
+        <w:suppressAutoHyphens/>
+        <w:autoSpaceDE w:val="0"/>
+        <w:autoSpaceDN w:val="0"/>
+        <w:adjustRightInd w:val="0"/>
+        <w:spacing w:after="0" w:line="480" w:lineRule="auto"/>
+        <w:jc w:val="both"/>
+        <w:textAlignment w:val="center"/>
+        <w:rPr>
+          <w:rFonts w:ascii="Century Gothic" w:hAnsi="Century Gothic"/>
+          <w:noProof/>
+          <w:lang w:eastAsia="en-PH"/>
+        </w:rPr>
+      </w:pPr>
+      <w:r>
+        <w:rPr>
+          <w:rFonts w:ascii="Century Gothic" w:hAnsi="Century Gothic"/>
+          <w:b/>
+          <w:noProof/>
+          <w:lang w:eastAsia="en-PH"/>
+        </w:rPr>
+        <w:tab/>
+      </w:r>
+      <w:r>
+        <w:rPr>
+          <w:rFonts w:ascii="Century Gothic" w:hAnsi="Century Gothic"/>
+          <w:noProof/>
+          <w:lang w:eastAsia="en-PH"/>
+        </w:rPr>
+        <w:tab/>
+        <w:t>1.1</w:t>
+      </w:r>
+      <w:r>
+        <w:rPr>
+          <w:rFonts w:ascii="Century Gothic" w:hAnsi="Century Gothic"/>
+          <w:noProof/>
+          <w:lang w:eastAsia="en-PH"/>
+        </w:rPr>
+        <w:tab/>
+        <w:t>Form Project Team (1 day)</w:t>
+      </w:r>
+    </w:p>
+    <w:p>
+      <w:pPr>
+        <w:suppressAutoHyphens/>
+        <w:autoSpaceDE w:val="0"/>
+        <w:autoSpaceDN w:val="0"/>
+        <w:adjustRightInd w:val="0"/>
+        <w:spacing w:after="0" w:line="480" w:lineRule="auto"/>
+        <w:jc w:val="both"/>
+        <w:textAlignment w:val="center"/>
+        <w:rPr>
+          <w:rFonts w:ascii="Century Gothic" w:hAnsi="Century Gothic"/>
+          <w:noProof/>
+          <w:lang w:eastAsia="en-PH"/>
+        </w:rPr>
+      </w:pPr>
+      <w:r>
+        <w:rPr>
+          <w:rFonts w:ascii="Century Gothic" w:hAnsi="Century Gothic"/>
+          <w:noProof/>
+          <w:lang w:eastAsia="en-PH"/>
+        </w:rPr>
+        <w:tab/>
+      </w:r>
+      <w:r>
+        <w:rPr>
+          <w:rFonts w:ascii="Century Gothic" w:hAnsi="Century Gothic"/>
+          <w:noProof/>
+          <w:lang w:eastAsia="en-PH"/>
+        </w:rPr>
+        <w:tab/>
+        <w:t>1.2</w:t>
+      </w:r>
+      <w:r>
+        <w:rPr>
+          <w:rFonts w:ascii="Century Gothic" w:hAnsi="Century Gothic"/>
+          <w:noProof/>
+          <w:lang w:eastAsia="en-PH"/>
+        </w:rPr>
+        <w:tab/>
+        <w:t>Initial Meeting (1 day)</w:t>
+      </w:r>
+    </w:p>
+    <w:p>
+      <w:pPr>
+        <w:suppressAutoHyphens/>
+        <w:autoSpaceDE w:val="0"/>
+        <w:autoSpaceDN w:val="0"/>
+        <w:adjustRightInd w:val="0"/>
+        <w:spacing w:after="0" w:line="480" w:lineRule="auto"/>
+        <w:jc w:val="both"/>
+        <w:textAlignment w:val="center"/>
+        <w:rPr>
+          <w:rFonts w:ascii="Century Gothic" w:hAnsi="Century Gothic"/>
+          <w:noProof/>
+          <w:lang w:eastAsia="en-PH"/>
+        </w:rPr>
+      </w:pPr>
+      <w:r>
+        <w:rPr>
+          <w:rFonts w:ascii="Century Gothic" w:hAnsi="Century Gothic"/>
+          <w:noProof/>
+          <w:lang w:eastAsia="en-PH"/>
+        </w:rPr>
+        <w:tab/>
+      </w:r>
+      <w:r>
+        <w:rPr>
+          <w:rFonts w:ascii="Century Gothic" w:hAnsi="Century Gothic"/>
+          <w:noProof/>
+          <w:lang w:eastAsia="en-PH"/>
+        </w:rPr>
+        <w:tab/>
+        <w:t xml:space="preserve">1.3 </w:t>
+      </w:r>
+      <w:r>
+        <w:rPr>
+          <w:rFonts w:ascii="Century Gothic" w:hAnsi="Century Gothic"/>
+          <w:noProof/>
+          <w:lang w:eastAsia="en-PH"/>
+        </w:rPr>
+        <w:tab/>
+        <w:t>Data Gathering (5 days)</w:t>
+      </w:r>
+    </w:p>
+    <w:p>
+      <w:pPr>
+        <w:suppressAutoHyphens/>
+        <w:autoSpaceDE w:val="0"/>
+        <w:autoSpaceDN w:val="0"/>
+        <w:adjustRightInd w:val="0"/>
+        <w:spacing w:after="0" w:line="480" w:lineRule="auto"/>
+        <w:jc w:val="both"/>
+        <w:textAlignment w:val="center"/>
+        <w:rPr>
+          <w:rFonts w:ascii="Century Gothic" w:hAnsi="Century Gothic"/>
+          <w:b/>
+          <w:i/>
+          <w:noProof/>
+          <w:lang w:eastAsia="en-PH"/>
+        </w:rPr>
+      </w:pPr>
+      <w:r>
+        <w:rPr>
+          <w:rFonts w:ascii="Century Gothic" w:hAnsi="Century Gothic"/>
+        </w:rPr>
+        <w:tab/>
+      </w:r>
+      <w:r>
+        <w:rPr>
+          <w:rFonts w:ascii="Century Gothic" w:hAnsi="Century Gothic"/>
+          <w:b/>
+        </w:rPr>
+        <w:t>2.</w:t>
+      </w:r>
+      <w:r>
+        <w:rPr>
+          <w:rFonts w:ascii="Century Gothic" w:hAnsi="Century Gothic"/>
+          <w:b/>
+        </w:rPr>
+        <w:tab/>
+      </w:r>
+      <w:r>
+        <w:rPr>
+          <w:rFonts w:ascii="Century Gothic" w:hAnsi="Century Gothic"/>
+          <w:b/>
+          <w:noProof/>
+          <w:lang w:eastAsia="en-PH"/>
+        </w:rPr>
+        <w:t>Analysis</w:t>
+      </w:r>
+    </w:p>
+    <w:p>
+      <w:pPr>
+        <w:suppressAutoHyphens/>
+        <w:autoSpaceDE w:val="0"/>
+        <w:autoSpaceDN w:val="0"/>
+        <w:adjustRightInd w:val="0"/>
+        <w:spacing w:after="0" w:line="480" w:lineRule="auto"/>
+        <w:jc w:val="both"/>
+        <w:textAlignment w:val="center"/>
+        <w:rPr>
+          <w:rFonts w:ascii="Century Gothic" w:hAnsi="Century Gothic"/>
+          <w:noProof/>
+          <w:lang w:eastAsia="en-PH"/>
+        </w:rPr>
+      </w:pPr>
+      <w:r>
+        <w:rPr>
+          <w:rFonts w:ascii="Century Gothic" w:hAnsi="Century Gothic"/>
+          <w:b/>
+          <w:noProof/>
+          <w:lang w:eastAsia="en-PH"/>
+        </w:rPr>
+        <w:tab/>
+      </w:r>
+      <w:r>
+        <w:rPr>
+          <w:rFonts w:ascii="Century Gothic" w:hAnsi="Century Gothic"/>
+          <w:b/>
+          <w:noProof/>
+          <w:lang w:eastAsia="en-PH"/>
+        </w:rPr>
+        <w:tab/>
+      </w:r>
+      <w:r>
+        <w:rPr>
+          <w:rFonts w:ascii="Century Gothic" w:hAnsi="Century Gothic"/>
+          <w:noProof/>
+          <w:lang w:eastAsia="en-PH"/>
+        </w:rPr>
+        <w:t>2.1</w:t>
+      </w:r>
+      <w:r>
+        <w:rPr>
+          <w:rFonts w:ascii="Century Gothic" w:hAnsi="Century Gothic"/>
+          <w:noProof/>
+          <w:lang w:eastAsia="en-PH"/>
+        </w:rPr>
+        <w:tab/>
+        <w:t>Data Analysis (2 days)</w:t>
+      </w:r>
+    </w:p>
+    <w:p>
+      <w:pPr>
+        <w:suppressAutoHyphens/>
+        <w:autoSpaceDE w:val="0"/>
+        <w:autoSpaceDN w:val="0"/>
+        <w:adjustRightInd w:val="0"/>
+        <w:spacing w:after="0" w:line="480" w:lineRule="auto"/>
+        <w:jc w:val="both"/>
+        <w:textAlignment w:val="center"/>
+        <w:rPr>
+          <w:rFonts w:ascii="Century Gothic" w:hAnsi="Century Gothic"/>
+          <w:noProof/>
+          <w:lang w:eastAsia="en-PH"/>
+        </w:rPr>
+      </w:pPr>
+      <w:r>
+        <w:rPr>
+          <w:rFonts w:ascii="Century Gothic" w:hAnsi="Century Gothic"/>
+          <w:noProof/>
+          <w:lang w:eastAsia="en-PH"/>
+        </w:rPr>
+        <w:tab/>
+      </w:r>
+      <w:r>
+        <w:rPr>
+          <w:rFonts w:ascii="Century Gothic" w:hAnsi="Century Gothic"/>
+          <w:noProof/>
+          <w:lang w:eastAsia="en-PH"/>
+        </w:rPr>
+        <w:tab/>
+        <w:t>2.2</w:t>
+      </w:r>
+      <w:r>
+        <w:rPr>
+          <w:rFonts w:ascii="Century Gothic" w:hAnsi="Century Gothic"/>
+          <w:noProof/>
+          <w:lang w:eastAsia="en-PH"/>
+        </w:rPr>
+        <w:tab/>
+        <w:t>Budget Analysis (2 days)</w:t>
+      </w:r>
+    </w:p>
+    <w:p>
+      <w:pPr>
+        <w:suppressAutoHyphens/>
+        <w:autoSpaceDE w:val="0"/>
+        <w:autoSpaceDN w:val="0"/>
+        <w:adjustRightInd w:val="0"/>
+        <w:spacing w:after="0" w:line="480" w:lineRule="auto"/>
+        <w:jc w:val="both"/>
+        <w:textAlignment w:val="center"/>
+        <w:rPr>
+          <w:rFonts w:ascii="Century Gothic" w:hAnsi="Century Gothic"/>
+          <w:noProof/>
+          <w:lang w:eastAsia="en-PH"/>
+        </w:rPr>
+      </w:pPr>
+      <w:r>
+        <w:rPr>
+          <w:rFonts w:ascii="Century Gothic" w:hAnsi="Century Gothic"/>
+          <w:noProof/>
+          <w:lang w:eastAsia="en-PH"/>
+        </w:rPr>
+        <w:tab/>
+      </w:r>
+      <w:r>
+        <w:rPr>
+          <w:rFonts w:ascii="Century Gothic" w:hAnsi="Century Gothic"/>
+          <w:noProof/>
+          <w:lang w:eastAsia="en-PH"/>
+        </w:rPr>
+        <w:tab/>
+        <w:t>2.3</w:t>
+      </w:r>
+      <w:r>
+        <w:rPr>
+          <w:rFonts w:ascii="Century Gothic" w:hAnsi="Century Gothic"/>
+          <w:noProof/>
+          <w:lang w:eastAsia="en-PH"/>
+        </w:rPr>
+        <w:tab/>
+        <w:t>Select Web Methodology (2 days)</w:t>
+      </w:r>
+    </w:p>
+    <w:p>
+      <w:pPr>
+        <w:suppressAutoHyphens/>
+        <w:autoSpaceDE w:val="0"/>
+        <w:autoSpaceDN w:val="0"/>
+        <w:adjustRightInd w:val="0"/>
+        <w:spacing w:after="0" w:line="480" w:lineRule="auto"/>
+        <w:jc w:val="both"/>
+        <w:textAlignment w:val="center"/>
+        <w:rPr>
+          <w:rFonts w:ascii="Century Gothic" w:hAnsi="Century Gothic"/>
+          <w:noProof/>
+          <w:lang w:eastAsia="en-PH"/>
+        </w:rPr>
+      </w:pPr>
+      <w:r>
+        <w:rPr>
+          <w:rFonts w:ascii="Century Gothic" w:hAnsi="Century Gothic"/>
+          <w:noProof/>
+          <w:lang w:eastAsia="en-PH"/>
+        </w:rPr>
+        <w:tab/>
+      </w:r>
+      <w:r>
+        <w:rPr>
+          <w:rFonts w:ascii="Century Gothic" w:hAnsi="Century Gothic"/>
+          <w:noProof/>
+          <w:lang w:eastAsia="en-PH"/>
+        </w:rPr>
+        <w:tab/>
+        <w:t>2.4</w:t>
+      </w:r>
+      <w:r>
+        <w:rPr>
+          <w:rFonts w:ascii="Century Gothic" w:hAnsi="Century Gothic"/>
+          <w:noProof/>
+          <w:lang w:eastAsia="en-PH"/>
+        </w:rPr>
+        <w:tab/>
+        <w:t>Create Project Schedule</w:t>
+      </w:r>
+      <w:r>
+        <w:rPr>
+          <w:rFonts w:ascii="Century Gothic" w:hAnsi="Century Gothic"/>
+          <w:noProof/>
+          <w:lang w:eastAsia="en-PH"/>
+        </w:rPr>
+        <w:tab/>
+      </w:r>
+    </w:p>
+    <w:p>
+      <w:pPr>
+        <w:suppressAutoHyphens/>
+        <w:autoSpaceDE w:val="0"/>
+        <w:autoSpaceDN w:val="0"/>
+        <w:adjustRightInd w:val="0"/>
+        <w:spacing w:after="0" w:line="480" w:lineRule="auto"/>
+        <w:jc w:val="both"/>
+        <w:textAlignment w:val="center"/>
+        <w:rPr>
+          <w:rFonts w:ascii="Century Gothic" w:hAnsi="Century Gothic"/>
+          <w:b/>
+          <w:noProof/>
+          <w:lang w:eastAsia="en-PH"/>
+        </w:rPr>
+      </w:pPr>
+      <w:r>
+        <w:rPr>
+          <w:rFonts w:ascii="Century Gothic" w:hAnsi="Century Gothic"/>
+          <w:noProof/>
+          <w:lang w:eastAsia="en-PH"/>
+        </w:rPr>
+        <w:tab/>
+      </w:r>
+      <w:r>
+        <w:rPr>
+          <w:rFonts w:ascii="Century Gothic" w:hAnsi="Century Gothic"/>
+          <w:b/>
+          <w:noProof/>
+          <w:lang w:eastAsia="en-PH"/>
+        </w:rPr>
+        <w:t>3.</w:t>
+      </w:r>
+      <w:r>
+        <w:rPr>
+          <w:rFonts w:ascii="Century Gothic" w:hAnsi="Century Gothic"/>
+          <w:b/>
+          <w:noProof/>
+          <w:lang w:eastAsia="en-PH"/>
+        </w:rPr>
+        <w:tab/>
+      </w:r>
+      <w:r>
+        <w:rPr>
+          <w:rFonts w:ascii="Century Gothic" w:hAnsi="Century Gothic"/>
+          <w:b/>
+          <w:noProof/>
+          <w:lang w:eastAsia="en-PH"/>
+        </w:rPr>
+        <w:t>Design</w:t>
+      </w:r>
+    </w:p>
+    <w:p>
+      <w:pPr>
+        <w:suppressAutoHyphens/>
+        <w:autoSpaceDE w:val="0"/>
+        <w:autoSpaceDN w:val="0"/>
+        <w:adjustRightInd w:val="0"/>
+        <w:spacing w:after="0" w:line="480" w:lineRule="auto"/>
+        <w:jc w:val="both"/>
+        <w:textAlignment w:val="center"/>
+        <w:rPr>
+          <w:rFonts w:ascii="Century Gothic" w:hAnsi="Century Gothic"/>
+          <w:noProof/>
+          <w:lang w:eastAsia="en-PH"/>
+        </w:rPr>
+      </w:pPr>
+      <w:r>
+        <w:rPr>
+          <w:rFonts w:ascii="Century Gothic" w:hAnsi="Century Gothic"/>
+          <w:b/>
+          <w:noProof/>
+          <w:lang w:eastAsia="en-PH"/>
+        </w:rPr>
+        <w:tab/>
+      </w:r>
+      <w:r>
+        <w:rPr>
+          <w:rFonts w:ascii="Century Gothic" w:hAnsi="Century Gothic"/>
+          <w:b/>
+          <w:noProof/>
+          <w:lang w:eastAsia="en-PH"/>
+        </w:rPr>
+        <w:tab/>
+      </w:r>
+      <w:r>
+        <w:rPr>
+          <w:rFonts w:ascii="Century Gothic" w:hAnsi="Century Gothic"/>
+          <w:noProof/>
+          <w:lang w:eastAsia="en-PH"/>
+        </w:rPr>
+        <w:t>3.1</w:t>
+      </w:r>
+      <w:r>
+        <w:rPr>
+          <w:rFonts w:ascii="Century Gothic" w:hAnsi="Century Gothic"/>
+          <w:noProof/>
+          <w:lang w:eastAsia="en-PH"/>
+        </w:rPr>
+        <w:tab/>
+        <w:t>Procurement (5 days)</w:t>
+      </w:r>
+    </w:p>
+    <w:p>
+      <w:pPr>
+        <w:suppressAutoHyphens/>
+        <w:autoSpaceDE w:val="0"/>
+        <w:autoSpaceDN w:val="0"/>
+        <w:adjustRightInd w:val="0"/>
+        <w:spacing w:after="0" w:line="480" w:lineRule="auto"/>
+        <w:jc w:val="both"/>
+        <w:textAlignment w:val="center"/>
+        <w:rPr>
+          <w:rFonts w:ascii="Century Gothic" w:hAnsi="Century Gothic"/>
+          <w:noProof/>
+          <w:lang w:eastAsia="en-PH"/>
+        </w:rPr>
+      </w:pPr>
+      <w:r>
+        <w:rPr>
+          <w:rFonts w:ascii="Century Gothic" w:hAnsi="Century Gothic"/>
+          <w:b/>
+          <w:noProof/>
+          <w:lang w:eastAsia="en-PH"/>
+        </w:rPr>
+        <w:tab/>
+      </w:r>
+      <w:r>
+        <w:rPr>
+          <w:rFonts w:ascii="Century Gothic" w:hAnsi="Century Gothic"/>
+          <w:b/>
+          <w:noProof/>
+          <w:lang w:eastAsia="en-PH"/>
+        </w:rPr>
+        <w:tab/>
+      </w:r>
+      <w:r>
+        <w:rPr>
+          <w:rFonts w:ascii="Century Gothic" w:hAnsi="Century Gothic"/>
+          <w:noProof/>
+          <w:lang w:eastAsia="en-PH"/>
+        </w:rPr>
+        <w:t>3.2</w:t>
+      </w:r>
+      <w:r>
+        <w:rPr>
+          <w:rFonts w:ascii="Century Gothic" w:hAnsi="Century Gothic"/>
+          <w:noProof/>
+          <w:lang w:eastAsia="en-PH"/>
+        </w:rPr>
+        <w:tab/>
+        <w:t>Coding (60 days)</w:t>
+      </w:r>
+    </w:p>
+    <w:p>
+      <w:pPr>
+        <w:suppressAutoHyphens/>
+        <w:autoSpaceDE w:val="0"/>
+        <w:autoSpaceDN w:val="0"/>
+        <w:adjustRightInd w:val="0"/>
+        <w:spacing w:after="0" w:line="480" w:lineRule="auto"/>
+        <w:jc w:val="both"/>
+        <w:textAlignment w:val="center"/>
+        <w:rPr>
+          <w:rFonts w:ascii="Century Gothic" w:hAnsi="Century Gothic"/>
+          <w:noProof/>
+          <w:lang w:eastAsia="en-PH"/>
+        </w:rPr>
+      </w:pPr>
+      <w:r>
+        <w:rPr>
+          <w:rFonts w:ascii="Century Gothic" w:hAnsi="Century Gothic"/>
+          <w:noProof/>
+          <w:lang w:eastAsia="en-PH"/>
+        </w:rPr>
+        <w:tab/>
+      </w:r>
+      <w:r>
+        <w:rPr>
+          <w:rFonts w:ascii="Century Gothic" w:hAnsi="Century Gothic"/>
+          <w:noProof/>
+          <w:lang w:eastAsia="en-PH"/>
+        </w:rPr>
+        <w:tab/>
+        <w:t>3.3</w:t>
+      </w:r>
+      <w:r>
+        <w:rPr>
+          <w:rFonts w:ascii="Century Gothic" w:hAnsi="Century Gothic"/>
+          <w:noProof/>
+          <w:lang w:eastAsia="en-PH"/>
+        </w:rPr>
+        <w:tab/>
+        <w:t>Testing and Debugging (10 days)</w:t>
+      </w:r>
+    </w:p>
+    <w:p>
+      <w:pPr>
+        <w:suppressAutoHyphens/>
+        <w:autoSpaceDE w:val="0"/>
+        <w:autoSpaceDN w:val="0"/>
+        <w:adjustRightInd w:val="0"/>
+        <w:spacing w:after="0" w:line="480" w:lineRule="auto"/>
+        <w:jc w:val="both"/>
+        <w:textAlignment w:val="center"/>
+        <w:rPr>
+          <w:rFonts w:ascii="Century Gothic" w:hAnsi="Century Gothic"/>
+          <w:noProof/>
+          <w:lang w:eastAsia="en-PH"/>
+        </w:rPr>
+      </w:pPr>
+      <w:r>
+        <w:rPr>
+          <w:rFonts w:ascii="Century Gothic" w:hAnsi="Century Gothic"/>
+          <w:noProof/>
+          <w:lang w:eastAsia="en-PH"/>
+        </w:rPr>
+        <w:tab/>
+      </w:r>
+      <w:r>
+        <w:rPr>
+          <w:rFonts w:ascii="Century Gothic" w:hAnsi="Century Gothic"/>
+          <w:noProof/>
+          <w:lang w:eastAsia="en-PH"/>
+        </w:rPr>
+        <w:tab/>
+        <w:t>3.4</w:t>
+      </w:r>
+      <w:r>
+        <w:rPr>
+          <w:rFonts w:ascii="Century Gothic" w:hAnsi="Century Gothic"/>
+          <w:noProof/>
+          <w:lang w:eastAsia="en-PH"/>
+        </w:rPr>
+        <w:tab/>
+        <w:t>Finalized Initial Prototype (5 days)</w:t>
+      </w:r>
+    </w:p>
+    <w:p>
+      <w:pPr>
+        <w:suppressAutoHyphens/>
+        <w:autoSpaceDE w:val="0"/>
+        <w:autoSpaceDN w:val="0"/>
+        <w:adjustRightInd w:val="0"/>
+        <w:spacing w:after="0" w:line="480" w:lineRule="auto"/>
+        <w:jc w:val="both"/>
+        <w:textAlignment w:val="center"/>
+        <w:rPr>
+          <w:rFonts w:ascii="Century Gothic" w:hAnsi="Century Gothic"/>
+          <w:b/>
+          <w:noProof/>
+          <w:lang w:eastAsia="en-PH"/>
+        </w:rPr>
+      </w:pPr>
+      <w:r>
+        <w:rPr>
+          <w:rFonts w:ascii="Century Gothic" w:hAnsi="Century Gothic"/>
+          <w:noProof/>
+          <w:lang w:eastAsia="en-PH"/>
+        </w:rPr>
+        <w:tab/>
+      </w:r>
+      <w:r>
+        <w:rPr>
+          <w:rFonts w:ascii="Century Gothic" w:hAnsi="Century Gothic"/>
+          <w:b/>
+          <w:noProof/>
+          <w:lang w:eastAsia="en-PH"/>
+        </w:rPr>
+        <w:t>4.</w:t>
+      </w:r>
+      <w:r>
+        <w:rPr>
+          <w:rFonts w:ascii="Century Gothic" w:hAnsi="Century Gothic"/>
+          <w:b/>
+          <w:noProof/>
+          <w:lang w:eastAsia="en-PH"/>
+        </w:rPr>
+        <w:tab/>
+        <w:t>Implementation</w:t>
+      </w:r>
+    </w:p>
+    <w:p>
+      <w:pPr>
+        <w:suppressAutoHyphens/>
+        <w:autoSpaceDE w:val="0"/>
+        <w:autoSpaceDN w:val="0"/>
+        <w:adjustRightInd w:val="0"/>
+        <w:spacing w:after="0" w:line="480" w:lineRule="auto"/>
+        <w:jc w:val="both"/>
+        <w:textAlignment w:val="center"/>
+        <w:rPr>
+          <w:rFonts w:ascii="Century Gothic" w:hAnsi="Century Gothic"/>
+          <w:noProof/>
+          <w:lang w:eastAsia="en-PH"/>
+        </w:rPr>
+      </w:pPr>
+      <w:r>
+        <w:rPr>
+          <w:rFonts w:ascii="Century Gothic" w:hAnsi="Century Gothic"/>
+          <w:b/>
+          <w:noProof/>
+          <w:lang w:eastAsia="en-PH"/>
+        </w:rPr>
+        <w:tab/>
+      </w:r>
+      <w:r>
+        <w:rPr>
+          <w:rFonts w:ascii="Century Gothic" w:hAnsi="Century Gothic"/>
+          <w:b/>
+          <w:noProof/>
+          <w:lang w:eastAsia="en-PH"/>
+        </w:rPr>
+        <w:tab/>
+      </w:r>
+      <w:r>
+        <w:rPr>
+          <w:rFonts w:ascii="Century Gothic" w:hAnsi="Century Gothic"/>
+          <w:noProof/>
+          <w:lang w:eastAsia="en-PH"/>
+        </w:rPr>
+        <w:t>4.1</w:t>
+      </w:r>
+      <w:r>
+        <w:rPr>
+          <w:rFonts w:ascii="Century Gothic" w:hAnsi="Century Gothic"/>
+          <w:noProof/>
+          <w:lang w:eastAsia="en-PH"/>
+        </w:rPr>
+        <w:tab/>
+        <w:t>Contact Signing (1 day)</w:t>
+      </w:r>
+    </w:p>
+    <w:p>
+      <w:pPr>
+        <w:suppressAutoHyphens/>
+        <w:autoSpaceDE w:val="0"/>
+        <w:autoSpaceDN w:val="0"/>
+        <w:adjustRightInd w:val="0"/>
+        <w:spacing w:after="0" w:line="480" w:lineRule="auto"/>
+        <w:jc w:val="both"/>
+        <w:textAlignment w:val="center"/>
+        <w:rPr>
+          <w:rFonts w:ascii="Century Gothic" w:hAnsi="Century Gothic"/>
+          <w:noProof/>
+          <w:lang w:eastAsia="en-PH"/>
+        </w:rPr>
+      </w:pPr>
+      <w:r>
+        <w:rPr>
+          <w:rFonts w:ascii="Century Gothic" w:hAnsi="Century Gothic"/>
+          <w:noProof/>
+          <w:lang w:eastAsia="en-PH"/>
+        </w:rPr>
+        <w:tab/>
+      </w:r>
+      <w:r>
+        <w:rPr>
+          <w:rFonts w:ascii="Century Gothic" w:hAnsi="Century Gothic"/>
+          <w:noProof/>
+          <w:lang w:eastAsia="en-PH"/>
+        </w:rPr>
+        <w:tab/>
+        <w:t>4.2</w:t>
+      </w:r>
+      <w:r>
+        <w:rPr>
+          <w:rFonts w:ascii="Century Gothic" w:hAnsi="Century Gothic"/>
+          <w:noProof/>
+          <w:lang w:eastAsia="en-PH"/>
+        </w:rPr>
+        <w:tab/>
+        <w:t>Deployment (5 days)</w:t>
+      </w:r>
+    </w:p>
+    <w:p>
+      <w:pPr>
+        <w:suppressAutoHyphens/>
+        <w:autoSpaceDE w:val="0"/>
+        <w:autoSpaceDN w:val="0"/>
+        <w:adjustRightInd w:val="0"/>
+        <w:spacing w:after="0" w:line="480" w:lineRule="auto"/>
+        <w:jc w:val="both"/>
+        <w:textAlignment w:val="center"/>
+        <w:rPr>
+          <w:rFonts w:ascii="Century Gothic" w:hAnsi="Century Gothic"/>
+          <w:noProof/>
+          <w:lang w:eastAsia="en-PH"/>
+        </w:rPr>
+      </w:pPr>
+      <w:r>
+        <w:rPr>
+          <w:rFonts w:ascii="Century Gothic" w:hAnsi="Century Gothic"/>
+          <w:noProof/>
+          <w:lang w:eastAsia="en-PH"/>
+        </w:rPr>
+        <w:tab/>
+      </w:r>
+      <w:r>
+        <w:rPr>
+          <w:rFonts w:ascii="Century Gothic" w:hAnsi="Century Gothic"/>
+          <w:noProof/>
+          <w:lang w:eastAsia="en-PH"/>
+        </w:rPr>
+        <w:tab/>
+        <w:t>4.3</w:t>
+      </w:r>
+      <w:r>
+        <w:rPr>
+          <w:rFonts w:ascii="Century Gothic" w:hAnsi="Century Gothic"/>
+          <w:noProof/>
+          <w:lang w:eastAsia="en-PH"/>
+        </w:rPr>
+        <w:tab/>
+        <w:t>Support and Maintenance (Quarterly)</w:t>
+      </w:r>
+    </w:p>
+    <w:p>
+      <w:pPr>
+        <w:suppressAutoHyphens/>
+        <w:autoSpaceDE w:val="0"/>
+        <w:autoSpaceDN w:val="0"/>
+        <w:adjustRightInd w:val="0"/>
+        <w:spacing w:after="0" w:line="480" w:lineRule="auto"/>
+        <w:jc w:val="both"/>
+        <w:textAlignment w:val="center"/>
+        <w:rPr>
+          <w:rFonts w:ascii="Century Gothic" w:hAnsi="Century Gothic"/>
+        </w:rPr>
+      </w:pPr>
+    </w:p>
+    <w:p>
+      <w:pPr>
+        <w:suppressAutoHyphens/>
+        <w:autoSpaceDE w:val="0"/>
+        <w:autoSpaceDN w:val="0"/>
+        <w:adjustRightInd w:val="0"/>
+        <w:spacing w:after="0" w:line="480" w:lineRule="auto"/>
+        <w:jc w:val="both"/>
+        <w:textAlignment w:val="center"/>
+        <w:rPr>
+          <w:rFonts w:ascii="Century Gothic" w:hAnsi="Century Gothic"/>
+          <w:b/>
+        </w:rPr>
+      </w:pPr>
+      <w:r>
+        <w:rPr>
+          <w:rFonts w:ascii="Century Gothic" w:hAnsi="Century Gothic"/>
+        </w:rPr>
+        <w:tab/>
       </w:r>
     </w:p>
     <w:sectPr>

</xml_diff>

<commit_message>
spiral model for website designing
</commit_message>
<xml_diff>
--- a/Documentation/Chapters/Chapter2.docx
+++ b/Documentation/Chapters/Chapter2.docx
@@ -454,23 +454,17 @@
       </w:pPr>
       <w:r>
         <w:rPr>
-          <w:noProof/>
-          <w:lang w:eastAsia="en-PH"/>
+          <w:rFonts w:ascii="Century Gothic" w:hAnsi="Century Gothic"/>
+          <w:b/>
+          <w:noProof/>
+          <w:lang w:val="en-US"/>
         </w:rPr>
         <w:lastRenderedPageBreak/>
         <w:drawing>
-          <wp:anchor distT="0" distB="0" distL="114300" distR="114300" simplePos="0" relativeHeight="251658240" behindDoc="1" locked="0" layoutInCell="1" allowOverlap="1">
-            <wp:simplePos x="0" y="0"/>
-            <wp:positionH relativeFrom="column">
-              <wp:posOffset>19050</wp:posOffset>
-            </wp:positionH>
-            <wp:positionV relativeFrom="paragraph">
-              <wp:posOffset>0</wp:posOffset>
-            </wp:positionV>
-            <wp:extent cx="5457825" cy="2892425"/>
-            <wp:effectExtent l="19050" t="19050" r="28575" b="22225"/>
-            <wp:wrapSquare wrapText="bothSides"/>
-            <wp:docPr id="1" name="Picture 1" descr="https://scontent.fmnl13-1.fna.fbcdn.net/v/t1.15752-9/46945597_339575740187113_2543715593899474944_n.jpg?_nc_cat=107&amp;_nc_ht=scontent.fmnl13-1.fna&amp;oh=024e0104e59c561a918e35733eeb5d14&amp;oe=5C6BE14A"/>
+          <wp:inline distT="0" distB="0" distL="0" distR="0">
+            <wp:extent cx="5486400" cy="2905437"/>
+            <wp:effectExtent l="0" t="0" r="0" b="9525"/>
+            <wp:docPr id="2" name="Picture 2" descr="C:\thesis\quadrant.jpg"/>
             <wp:cNvGraphicFramePr>
               <a:graphicFrameLocks xmlns:a="http://schemas.openxmlformats.org/drawingml/2006/main" noChangeAspect="1"/>
             </wp:cNvGraphicFramePr>
@@ -478,7 +472,7 @@
               <a:graphicData uri="http://schemas.openxmlformats.org/drawingml/2006/picture">
                 <pic:pic xmlns:pic="http://schemas.openxmlformats.org/drawingml/2006/picture">
                   <pic:nvPicPr>
-                    <pic:cNvPr id="0" name="Picture 1" descr="https://scontent.fmnl13-1.fna.fbcdn.net/v/t1.15752-9/46945597_339575740187113_2543715593899474944_n.jpg?_nc_cat=107&amp;_nc_ht=scontent.fmnl13-1.fna&amp;oh=024e0104e59c561a918e35733eeb5d14&amp;oe=5C6BE14A"/>
+                    <pic:cNvPr id="0" name="Picture 1" descr="C:\thesis\quadrant.jpg"/>
                     <pic:cNvPicPr>
                       <a:picLocks noChangeAspect="1" noChangeArrowheads="1"/>
                     </pic:cNvPicPr>
@@ -499,30 +493,24 @@
                   <pic:spPr bwMode="auto">
                     <a:xfrm>
                       <a:off x="0" y="0"/>
-                      <a:ext cx="5457825" cy="2892425"/>
+                      <a:ext cx="5486400" cy="2905437"/>
                     </a:xfrm>
                     <a:prstGeom prst="rect">
                       <a:avLst/>
                     </a:prstGeom>
                     <a:noFill/>
                     <a:ln>
-                      <a:solidFill>
-                        <a:schemeClr val="tx1"/>
-                      </a:solidFill>
+                      <a:noFill/>
                     </a:ln>
                   </pic:spPr>
                 </pic:pic>
               </a:graphicData>
             </a:graphic>
-            <wp14:sizeRelH relativeFrom="page">
-              <wp14:pctWidth>0</wp14:pctWidth>
-            </wp14:sizeRelH>
-            <wp14:sizeRelV relativeFrom="page">
-              <wp14:pctHeight>0</wp14:pctHeight>
-            </wp14:sizeRelV>
-          </wp:anchor>
+          </wp:inline>
         </w:drawing>
       </w:r>
+      <w:bookmarkStart w:id="0" w:name="_GoBack"/>
+      <w:bookmarkEnd w:id="0"/>
       <w:r>
         <w:rPr>
           <w:rFonts w:ascii="Century Gothic" w:hAnsi="Century Gothic"/>
@@ -3035,8 +3023,6 @@
         </w:rPr>
         <w:t>on the team will take to finish the project</w:t>
       </w:r>
-      <w:bookmarkStart w:id="0" w:name="_GoBack"/>
-      <w:bookmarkEnd w:id="0"/>
       <w:r>
         <w:rPr>
           <w:rFonts w:ascii="Century Gothic" w:hAnsi="Century Gothic"/>
@@ -3963,7 +3949,7 @@
 
 <file path=word/numbering.xml><?xml version="1.0" encoding="utf-8"?>
 <w:numbering xmlns:wpc="http://schemas.microsoft.com/office/word/2010/wordprocessingCanvas" xmlns:mc="http://schemas.openxmlformats.org/markup-compatibility/2006" xmlns:o="urn:schemas-microsoft-com:office:office" xmlns:r="http://schemas.openxmlformats.org/officeDocument/2006/relationships" xmlns:m="http://schemas.openxmlformats.org/officeDocument/2006/math" xmlns:v="urn:schemas-microsoft-com:vml" xmlns:wp14="http://schemas.microsoft.com/office/word/2010/wordprocessingDrawing" xmlns:wp="http://schemas.openxmlformats.org/drawingml/2006/wordprocessingDrawing" xmlns:w10="urn:schemas-microsoft-com:office:word" xmlns:w="http://schemas.openxmlformats.org/wordprocessingml/2006/main" xmlns:w14="http://schemas.microsoft.com/office/word/2010/wordml" xmlns:w15="http://schemas.microsoft.com/office/word/2012/wordml" xmlns:wpg="http://schemas.microsoft.com/office/word/2010/wordprocessingGroup" xmlns:wpi="http://schemas.microsoft.com/office/word/2010/wordprocessingInk" xmlns:wne="http://schemas.microsoft.com/office/word/2006/wordml" xmlns:wps="http://schemas.microsoft.com/office/word/2010/wordprocessingShape" mc:Ignorable="w14 w15 wp14">
-  <w:abstractNum w:abstractNumId="0" w15:restartNumberingAfterBreak="0">
+  <w:abstractNum w:abstractNumId="0">
     <w:nsid w:val="03DA70E8"/>
     <w:multiLevelType w:val="hybridMultilevel"/>
     <w:tmpl w:val="8EB2D19C"/>
@@ -4052,7 +4038,7 @@
       </w:pPr>
     </w:lvl>
   </w:abstractNum>
-  <w:abstractNum w:abstractNumId="1" w15:restartNumberingAfterBreak="0">
+  <w:abstractNum w:abstractNumId="1">
     <w:nsid w:val="41477CBB"/>
     <w:multiLevelType w:val="hybridMultilevel"/>
     <w:tmpl w:val="B2169D52"/>
@@ -4141,7 +4127,7 @@
       </w:pPr>
     </w:lvl>
   </w:abstractNum>
-  <w:abstractNum w:abstractNumId="2" w15:restartNumberingAfterBreak="0">
+  <w:abstractNum w:abstractNumId="2">
     <w:nsid w:val="53D257CF"/>
     <w:multiLevelType w:val="hybridMultilevel"/>
     <w:tmpl w:val="B87CF722"/>
@@ -4230,7 +4216,7 @@
       </w:pPr>
     </w:lvl>
   </w:abstractNum>
-  <w:abstractNum w:abstractNumId="3" w15:restartNumberingAfterBreak="0">
+  <w:abstractNum w:abstractNumId="3">
     <w:nsid w:val="631B481F"/>
     <w:multiLevelType w:val="hybridMultilevel"/>
     <w:tmpl w:val="126E72DA"/>
@@ -4319,7 +4305,7 @@
       </w:pPr>
     </w:lvl>
   </w:abstractNum>
-  <w:abstractNum w:abstractNumId="4" w15:restartNumberingAfterBreak="0">
+  <w:abstractNum w:abstractNumId="4">
     <w:nsid w:val="63FD2EDC"/>
     <w:multiLevelType w:val="hybridMultilevel"/>
     <w:tmpl w:val="16147B56"/>
@@ -4408,7 +4394,7 @@
       </w:pPr>
     </w:lvl>
   </w:abstractNum>
-  <w:abstractNum w:abstractNumId="5" w15:restartNumberingAfterBreak="0">
+  <w:abstractNum w:abstractNumId="5">
     <w:nsid w:val="6DE0790A"/>
     <w:multiLevelType w:val="hybridMultilevel"/>
     <w:tmpl w:val="9F480908"/>
@@ -4497,7 +4483,7 @@
       </w:pPr>
     </w:lvl>
   </w:abstractNum>
-  <w:abstractNum w:abstractNumId="6" w15:restartNumberingAfterBreak="0">
+  <w:abstractNum w:abstractNumId="6">
     <w:nsid w:val="79550D8F"/>
     <w:multiLevelType w:val="hybridMultilevel"/>
     <w:tmpl w:val="B6069224"/>
@@ -4586,7 +4572,7 @@
       </w:pPr>
     </w:lvl>
   </w:abstractNum>
-  <w:abstractNum w:abstractNumId="7" w15:restartNumberingAfterBreak="0">
+  <w:abstractNum w:abstractNumId="7">
     <w:nsid w:val="7C62029E"/>
     <w:multiLevelType w:val="hybridMultilevel"/>
     <w:tmpl w:val="170EE3EC"/>
@@ -4675,7 +4661,7 @@
       </w:pPr>
     </w:lvl>
   </w:abstractNum>
-  <w:abstractNum w:abstractNumId="8" w15:restartNumberingAfterBreak="0">
+  <w:abstractNum w:abstractNumId="8">
     <w:nsid w:val="7E7B05B9"/>
     <w:multiLevelType w:val="hybridMultilevel"/>
     <w:tmpl w:val="4E8E2D28"/>
@@ -5323,6 +5309,7 @@
       <w:spacing w:after="0" w:line="240" w:lineRule="auto"/>
     </w:pPr>
     <w:tblPr>
+      <w:tblInd w:w="0" w:type="dxa"/>
       <w:tblBorders>
         <w:top w:val="single" w:sz="4" w:space="0" w:color="auto"/>
         <w:left w:val="single" w:sz="4" w:space="0" w:color="auto"/>
@@ -5331,6 +5318,12 @@
         <w:insideH w:val="single" w:sz="4" w:space="0" w:color="auto"/>
         <w:insideV w:val="single" w:sz="4" w:space="0" w:color="auto"/>
       </w:tblBorders>
+      <w:tblCellMar>
+        <w:top w:w="0" w:type="dxa"/>
+        <w:left w:w="108" w:type="dxa"/>
+        <w:bottom w:w="0" w:type="dxa"/>
+        <w:right w:w="108" w:type="dxa"/>
+      </w:tblCellMar>
     </w:tblPr>
   </w:style>
 </w:styles>

</xml_diff>

<commit_message>
modified mother board in hardware requirements
</commit_message>
<xml_diff>
--- a/Documentation/Chapters/Chapter2.docx
+++ b/Documentation/Chapters/Chapter2.docx
@@ -1,6 +1,6 @@
 
 <file path=word/document.xml><?xml version="1.0" encoding="utf-8"?>
-<w:document xmlns:wpc="http://schemas.microsoft.com/office/word/2010/wordprocessingCanvas" xmlns:mc="http://schemas.openxmlformats.org/markup-compatibility/2006" xmlns:o="urn:schemas-microsoft-com:office:office" xmlns:r="http://schemas.openxmlformats.org/officeDocument/2006/relationships" xmlns:m="http://schemas.openxmlformats.org/officeDocument/2006/math" xmlns:v="urn:schemas-microsoft-com:vml" xmlns:wp14="http://schemas.microsoft.com/office/word/2010/wordprocessingDrawing" xmlns:wp="http://schemas.openxmlformats.org/drawingml/2006/wordprocessingDrawing" xmlns:w10="urn:schemas-microsoft-com:office:word" xmlns:w="http://schemas.openxmlformats.org/wordprocessingml/2006/main" xmlns:w14="http://schemas.microsoft.com/office/word/2010/wordml" xmlns:w15="http://schemas.microsoft.com/office/word/2012/wordml" xmlns:wpg="http://schemas.microsoft.com/office/word/2010/wordprocessingGroup" xmlns:wpi="http://schemas.microsoft.com/office/word/2010/wordprocessingInk" xmlns:wne="http://schemas.microsoft.com/office/word/2006/wordml" xmlns:wps="http://schemas.microsoft.com/office/word/2010/wordprocessingShape" mc:Ignorable="w14 w15 wp14">
+<w:document xmlns:wpc="http://schemas.microsoft.com/office/word/2010/wordprocessingCanvas" xmlns:cx="http://schemas.microsoft.com/office/drawing/2014/chartex" xmlns:cx1="http://schemas.microsoft.com/office/drawing/2015/9/8/chartex" xmlns:mc="http://schemas.openxmlformats.org/markup-compatibility/2006" xmlns:o="urn:schemas-microsoft-com:office:office" xmlns:r="http://schemas.openxmlformats.org/officeDocument/2006/relationships" xmlns:m="http://schemas.openxmlformats.org/officeDocument/2006/math" xmlns:v="urn:schemas-microsoft-com:vml" xmlns:wp14="http://schemas.microsoft.com/office/word/2010/wordprocessingDrawing" xmlns:wp="http://schemas.openxmlformats.org/drawingml/2006/wordprocessingDrawing" xmlns:w10="urn:schemas-microsoft-com:office:word" xmlns:w="http://schemas.openxmlformats.org/wordprocessingml/2006/main" xmlns:w14="http://schemas.microsoft.com/office/word/2010/wordml" xmlns:w15="http://schemas.microsoft.com/office/word/2012/wordml" xmlns:w16se="http://schemas.microsoft.com/office/word/2015/wordml/symex" xmlns:wpg="http://schemas.microsoft.com/office/word/2010/wordprocessingGroup" xmlns:wpi="http://schemas.microsoft.com/office/word/2010/wordprocessingInk" xmlns:wne="http://schemas.microsoft.com/office/word/2006/wordml" xmlns:wps="http://schemas.microsoft.com/office/word/2010/wordprocessingShape" mc:Ignorable="w14 w15 w16se wp14">
   <w:body>
     <w:p>
       <w:pPr>
@@ -457,7 +457,7 @@
           <w:rFonts w:ascii="Century Gothic" w:hAnsi="Century Gothic"/>
           <w:b/>
           <w:noProof/>
-          <w:lang w:eastAsia="en-PH"/>
+          <w:lang w:val="en-US"/>
         </w:rPr>
         <w:lastRenderedPageBreak/>
         <w:drawing>
@@ -794,7 +794,7 @@
           <w:b/>
           <w:noProof/>
           <w:sz w:val="24"/>
-          <w:lang w:eastAsia="en-PH"/>
+          <w:lang w:val="en-US"/>
         </w:rPr>
         <w:drawing>
           <wp:anchor distT="0" distB="0" distL="114300" distR="114300" simplePos="0" relativeHeight="251658240" behindDoc="0" locked="0" layoutInCell="1" allowOverlap="1">
@@ -1376,7 +1376,7 @@
                 <w:rFonts w:ascii="Century Gothic" w:hAnsi="Century Gothic"/>
                 <w:szCs w:val="24"/>
               </w:rPr>
-              <w:t>ASPIRE E5-576G-59AB</w:t>
+              <w:t>ASPIRE E5-576G</w:t>
             </w:r>
           </w:p>
         </w:tc>
@@ -3060,8 +3060,6 @@
               </w:rPr>
               <w:t>4.21</w:t>
             </w:r>
-            <w:bookmarkStart w:id="0" w:name="_GoBack"/>
-            <w:bookmarkEnd w:id="0"/>
             <w:r>
               <w:rPr>
                 <w:rFonts w:ascii="Century Gothic" w:eastAsia="Times New Roman" w:hAnsi="Century Gothic" w:cs="Times New Roman"/>
@@ -4153,7 +4151,17 @@
           <w:lang w:eastAsia="en-PH"/>
         </w:rPr>
         <w:tab/>
-        <w:t>Support and Maintenance (Quarterly)</w:t>
+        <w:t>Support and Maintenance (Qu</w:t>
+      </w:r>
+      <w:bookmarkStart w:id="0" w:name="_GoBack"/>
+      <w:bookmarkEnd w:id="0"/>
+      <w:r>
+        <w:rPr>
+          <w:rFonts w:ascii="Century Gothic" w:hAnsi="Century Gothic"/>
+          <w:noProof/>
+          <w:lang w:eastAsia="en-PH"/>
+        </w:rPr>
+        <w:t>arterly)</w:t>
       </w:r>
       <w:r>
         <w:rPr>
@@ -4173,7 +4181,7 @@
 </file>
 
 <file path=word/endnotes.xml><?xml version="1.0" encoding="utf-8"?>
-<w:endnotes xmlns:wpc="http://schemas.microsoft.com/office/word/2010/wordprocessingCanvas" xmlns:mc="http://schemas.openxmlformats.org/markup-compatibility/2006" xmlns:o="urn:schemas-microsoft-com:office:office" xmlns:r="http://schemas.openxmlformats.org/officeDocument/2006/relationships" xmlns:m="http://schemas.openxmlformats.org/officeDocument/2006/math" xmlns:v="urn:schemas-microsoft-com:vml" xmlns:wp14="http://schemas.microsoft.com/office/word/2010/wordprocessingDrawing" xmlns:wp="http://schemas.openxmlformats.org/drawingml/2006/wordprocessingDrawing" xmlns:w10="urn:schemas-microsoft-com:office:word" xmlns:w="http://schemas.openxmlformats.org/wordprocessingml/2006/main" xmlns:w14="http://schemas.microsoft.com/office/word/2010/wordml" xmlns:w15="http://schemas.microsoft.com/office/word/2012/wordml" xmlns:wpg="http://schemas.microsoft.com/office/word/2010/wordprocessingGroup" xmlns:wpi="http://schemas.microsoft.com/office/word/2010/wordprocessingInk" xmlns:wne="http://schemas.microsoft.com/office/word/2006/wordml" xmlns:wps="http://schemas.microsoft.com/office/word/2010/wordprocessingShape" mc:Ignorable="w14 w15 wp14">
+<w:endnotes xmlns:wpc="http://schemas.microsoft.com/office/word/2010/wordprocessingCanvas" xmlns:cx="http://schemas.microsoft.com/office/drawing/2014/chartex" xmlns:cx1="http://schemas.microsoft.com/office/drawing/2015/9/8/chartex" xmlns:mc="http://schemas.openxmlformats.org/markup-compatibility/2006" xmlns:o="urn:schemas-microsoft-com:office:office" xmlns:r="http://schemas.openxmlformats.org/officeDocument/2006/relationships" xmlns:m="http://schemas.openxmlformats.org/officeDocument/2006/math" xmlns:v="urn:schemas-microsoft-com:vml" xmlns:wp14="http://schemas.microsoft.com/office/word/2010/wordprocessingDrawing" xmlns:wp="http://schemas.openxmlformats.org/drawingml/2006/wordprocessingDrawing" xmlns:w10="urn:schemas-microsoft-com:office:word" xmlns:w="http://schemas.openxmlformats.org/wordprocessingml/2006/main" xmlns:w14="http://schemas.microsoft.com/office/word/2010/wordml" xmlns:w15="http://schemas.microsoft.com/office/word/2012/wordml" xmlns:w16se="http://schemas.microsoft.com/office/word/2015/wordml/symex" xmlns:wpg="http://schemas.microsoft.com/office/word/2010/wordprocessingGroup" xmlns:wpi="http://schemas.microsoft.com/office/word/2010/wordprocessingInk" xmlns:wne="http://schemas.microsoft.com/office/word/2006/wordml" xmlns:wps="http://schemas.microsoft.com/office/word/2010/wordprocessingShape" mc:Ignorable="w14 w15 w16se wp14">
   <w:endnote w:type="separator" w:id="-1">
     <w:p>
       <w:pPr>
@@ -4198,7 +4206,7 @@
 </file>
 
 <file path=word/footnotes.xml><?xml version="1.0" encoding="utf-8"?>
-<w:footnotes xmlns:wpc="http://schemas.microsoft.com/office/word/2010/wordprocessingCanvas" xmlns:mc="http://schemas.openxmlformats.org/markup-compatibility/2006" xmlns:o="urn:schemas-microsoft-com:office:office" xmlns:r="http://schemas.openxmlformats.org/officeDocument/2006/relationships" xmlns:m="http://schemas.openxmlformats.org/officeDocument/2006/math" xmlns:v="urn:schemas-microsoft-com:vml" xmlns:wp14="http://schemas.microsoft.com/office/word/2010/wordprocessingDrawing" xmlns:wp="http://schemas.openxmlformats.org/drawingml/2006/wordprocessingDrawing" xmlns:w10="urn:schemas-microsoft-com:office:word" xmlns:w="http://schemas.openxmlformats.org/wordprocessingml/2006/main" xmlns:w14="http://schemas.microsoft.com/office/word/2010/wordml" xmlns:w15="http://schemas.microsoft.com/office/word/2012/wordml" xmlns:wpg="http://schemas.microsoft.com/office/word/2010/wordprocessingGroup" xmlns:wpi="http://schemas.microsoft.com/office/word/2010/wordprocessingInk" xmlns:wne="http://schemas.microsoft.com/office/word/2006/wordml" xmlns:wps="http://schemas.microsoft.com/office/word/2010/wordprocessingShape" mc:Ignorable="w14 w15 wp14">
+<w:footnotes xmlns:wpc="http://schemas.microsoft.com/office/word/2010/wordprocessingCanvas" xmlns:cx="http://schemas.microsoft.com/office/drawing/2014/chartex" xmlns:cx1="http://schemas.microsoft.com/office/drawing/2015/9/8/chartex" xmlns:mc="http://schemas.openxmlformats.org/markup-compatibility/2006" xmlns:o="urn:schemas-microsoft-com:office:office" xmlns:r="http://schemas.openxmlformats.org/officeDocument/2006/relationships" xmlns:m="http://schemas.openxmlformats.org/officeDocument/2006/math" xmlns:v="urn:schemas-microsoft-com:vml" xmlns:wp14="http://schemas.microsoft.com/office/word/2010/wordprocessingDrawing" xmlns:wp="http://schemas.openxmlformats.org/drawingml/2006/wordprocessingDrawing" xmlns:w10="urn:schemas-microsoft-com:office:word" xmlns:w="http://schemas.openxmlformats.org/wordprocessingml/2006/main" xmlns:w14="http://schemas.microsoft.com/office/word/2010/wordml" xmlns:w15="http://schemas.microsoft.com/office/word/2012/wordml" xmlns:w16se="http://schemas.microsoft.com/office/word/2015/wordml/symex" xmlns:wpg="http://schemas.microsoft.com/office/word/2010/wordprocessingGroup" xmlns:wpi="http://schemas.microsoft.com/office/word/2010/wordprocessingInk" xmlns:wne="http://schemas.microsoft.com/office/word/2006/wordml" xmlns:wps="http://schemas.microsoft.com/office/word/2010/wordprocessingShape" mc:Ignorable="w14 w15 w16se wp14">
   <w:footnote w:type="separator" w:id="-1">
     <w:p>
       <w:pPr>
@@ -4223,7 +4231,7 @@
 </file>
 
 <file path=word/numbering.xml><?xml version="1.0" encoding="utf-8"?>
-<w:numbering xmlns:wpc="http://schemas.microsoft.com/office/word/2010/wordprocessingCanvas" xmlns:mc="http://schemas.openxmlformats.org/markup-compatibility/2006" xmlns:o="urn:schemas-microsoft-com:office:office" xmlns:r="http://schemas.openxmlformats.org/officeDocument/2006/relationships" xmlns:m="http://schemas.openxmlformats.org/officeDocument/2006/math" xmlns:v="urn:schemas-microsoft-com:vml" xmlns:wp14="http://schemas.microsoft.com/office/word/2010/wordprocessingDrawing" xmlns:wp="http://schemas.openxmlformats.org/drawingml/2006/wordprocessingDrawing" xmlns:w10="urn:schemas-microsoft-com:office:word" xmlns:w="http://schemas.openxmlformats.org/wordprocessingml/2006/main" xmlns:w14="http://schemas.microsoft.com/office/word/2010/wordml" xmlns:w15="http://schemas.microsoft.com/office/word/2012/wordml" xmlns:wpg="http://schemas.microsoft.com/office/word/2010/wordprocessingGroup" xmlns:wpi="http://schemas.microsoft.com/office/word/2010/wordprocessingInk" xmlns:wne="http://schemas.microsoft.com/office/word/2006/wordml" xmlns:wps="http://schemas.microsoft.com/office/word/2010/wordprocessingShape" mc:Ignorable="w14 w15 wp14">
+<w:numbering xmlns:wpc="http://schemas.microsoft.com/office/word/2010/wordprocessingCanvas" xmlns:cx="http://schemas.microsoft.com/office/drawing/2014/chartex" xmlns:cx1="http://schemas.microsoft.com/office/drawing/2015/9/8/chartex" xmlns:mc="http://schemas.openxmlformats.org/markup-compatibility/2006" xmlns:o="urn:schemas-microsoft-com:office:office" xmlns:r="http://schemas.openxmlformats.org/officeDocument/2006/relationships" xmlns:m="http://schemas.openxmlformats.org/officeDocument/2006/math" xmlns:v="urn:schemas-microsoft-com:vml" xmlns:wp14="http://schemas.microsoft.com/office/word/2010/wordprocessingDrawing" xmlns:wp="http://schemas.openxmlformats.org/drawingml/2006/wordprocessingDrawing" xmlns:w10="urn:schemas-microsoft-com:office:word" xmlns:w="http://schemas.openxmlformats.org/wordprocessingml/2006/main" xmlns:w14="http://schemas.microsoft.com/office/word/2010/wordml" xmlns:w15="http://schemas.microsoft.com/office/word/2012/wordml" xmlns:w16se="http://schemas.microsoft.com/office/word/2015/wordml/symex" xmlns:wpg="http://schemas.microsoft.com/office/word/2010/wordprocessingGroup" xmlns:wpi="http://schemas.microsoft.com/office/word/2010/wordprocessingInk" xmlns:wne="http://schemas.microsoft.com/office/word/2006/wordml" xmlns:wps="http://schemas.microsoft.com/office/word/2010/wordprocessingShape" mc:Ignorable="w14 w15 w16se wp14">
   <w:abstractNum w:abstractNumId="0" w15:restartNumberingAfterBreak="0">
     <w:nsid w:val="03DA70E8"/>
     <w:multiLevelType w:val="hybridMultilevel"/>
@@ -5053,7 +5061,7 @@
 </file>
 
 <file path=word/styles.xml><?xml version="1.0" encoding="utf-8"?>
-<w:styles xmlns:mc="http://schemas.openxmlformats.org/markup-compatibility/2006" xmlns:r="http://schemas.openxmlformats.org/officeDocument/2006/relationships" xmlns:w="http://schemas.openxmlformats.org/wordprocessingml/2006/main" xmlns:w14="http://schemas.microsoft.com/office/word/2010/wordml" xmlns:w15="http://schemas.microsoft.com/office/word/2012/wordml" mc:Ignorable="w14 w15">
+<w:styles xmlns:mc="http://schemas.openxmlformats.org/markup-compatibility/2006" xmlns:r="http://schemas.openxmlformats.org/officeDocument/2006/relationships" xmlns:w="http://schemas.openxmlformats.org/wordprocessingml/2006/main" xmlns:w14="http://schemas.microsoft.com/office/word/2010/wordml" xmlns:w15="http://schemas.microsoft.com/office/word/2012/wordml" xmlns:w16se="http://schemas.microsoft.com/office/word/2015/wordml/symex" mc:Ignorable="w14 w15 w16se">
   <w:docDefaults>
     <w:rPrDefault>
       <w:rPr>

</xml_diff>

<commit_message>
Chapter 2 - modified conceptual framework (DESIGN)
</commit_message>
<xml_diff>
--- a/Documentation/Chapters/Chapter2.docx
+++ b/Documentation/Chapters/Chapter2.docx
@@ -803,7 +803,7 @@
               <wp:posOffset>-133350</wp:posOffset>
             </wp:positionH>
             <wp:positionV relativeFrom="paragraph">
-              <wp:posOffset>974725</wp:posOffset>
+              <wp:posOffset>1241425</wp:posOffset>
             </wp:positionV>
             <wp:extent cx="5890260" cy="2562225"/>
             <wp:effectExtent l="0" t="0" r="0" b="0"/>
@@ -888,6 +888,12 @@
         </w:rPr>
         <w:t xml:space="preserve">Moreover, the researchers constructed a conceptual framework which will detail out the </w:t>
       </w:r>
+      <w:r>
+        <w:rPr>
+          <w:rFonts w:ascii="Century Gothic" w:hAnsi="Century Gothic"/>
+        </w:rPr>
+        <w:t>data requirements and how the system will process it and arrive to outputs which will be given to the actors.</w:t>
+      </w:r>
     </w:p>
     <w:p>
       <w:pPr>
@@ -915,6 +921,8 @@
         </w:rPr>
         <w:t>ReCOP-ComEx Conceptual Framework</w:t>
       </w:r>
+      <w:bookmarkStart w:id="0" w:name="_GoBack"/>
+      <w:bookmarkEnd w:id="0"/>
     </w:p>
     <w:p>
       <w:pPr>
@@ -4151,17 +4159,7 @@
           <w:lang w:eastAsia="en-PH"/>
         </w:rPr>
         <w:tab/>
-        <w:t>Support and Maintenance (Qu</w:t>
-      </w:r>
-      <w:bookmarkStart w:id="0" w:name="_GoBack"/>
-      <w:bookmarkEnd w:id="0"/>
-      <w:r>
-        <w:rPr>
-          <w:rFonts w:ascii="Century Gothic" w:hAnsi="Century Gothic"/>
-          <w:noProof/>
-          <w:lang w:eastAsia="en-PH"/>
-        </w:rPr>
-        <w:t>arterly)</w:t>
+        <w:t>Support and Maintenance (Quarterly)</w:t>
       </w:r>
       <w:r>
         <w:rPr>

</xml_diff>